<commit_message>
formatted a little more
</commit_message>
<xml_diff>
--- a/Negation.docx
+++ b/Negation.docx
@@ -212,20 +212,7 @@
           <w:szCs w:val="32"/>
           <w:u w:val="single"/>
         </w:rPr>
-        <w:t>The affirmation must be able to weigh all of their benefits against decreased personal p</w:t>
-      </w:r>
-      <w:bookmarkStart w:id="0" w:name="_GoBack"/>
-      <w:bookmarkEnd w:id="0"/>
-      <w:r>
-        <w:rPr>
-          <w:rFonts w:eastAsiaTheme="majorEastAsia" w:cstheme="majorBidi"/>
-          <w:b/>
-          <w:bCs/>
-          <w:sz w:val="32"/>
-          <w:szCs w:val="32"/>
-          <w:u w:val="single"/>
-        </w:rPr>
-        <w:t>rivacy</w:t>
+        <w:t>The affirmation must be able to weigh all of their benefits against decreased personal privacy</w:t>
       </w:r>
     </w:p>
     <w:p>
@@ -441,586 +428,82 @@
       <w:pPr>
         <w:spacing w:after="0" w:line="240" w:lineRule="auto"/>
         <w:ind w:left="1440" w:right="-360" w:hanging="1440"/>
-        <w:rPr>
-          <w:rFonts w:ascii="Times" w:hAnsi="Times" w:cs="Times New Roman"/>
-          <w:sz w:val="20"/>
-          <w:szCs w:val="20"/>
-        </w:rPr>
-      </w:pPr>
-      <w:r>
-        <w:rPr>
-          <w:rFonts w:ascii="Times New Roman" w:hAnsi="Times New Roman" w:cs="Times New Roman"/>
-          <w:b/>
-          <w:bCs/>
-          <w:color w:val="000000"/>
-          <w:sz w:val="12"/>
-          <w:szCs w:val="12"/>
-          <w:shd w:val="clear" w:color="auto" w:fill="FFFFFF"/>
-        </w:rPr>
-        <w:t xml:space="preserve">FTC Staff Report [Federal Trade Commission] "Internet of Things: Privacy and Security in a Connected World" Federal Trade Commission, 2015.These potential risks are exacerbated by the fact </w:t>
+      </w:pPr>
+      <w:r>
+        <w:t>FTC Staff Report [Federal Trade Commission] "Internet of Things: Privacy and Security in a Connected World" Federal Trade Commission, 2015.</w:t>
+      </w:r>
+    </w:p>
+    <w:p>
+      <w:pPr>
+        <w:spacing w:after="0" w:line="240" w:lineRule="auto"/>
+        <w:ind w:left="1440" w:right="-360" w:hanging="1440"/>
+      </w:pPr>
+    </w:p>
+    <w:p>
+      <w:pPr>
+        <w:spacing w:after="0" w:line="240" w:lineRule="auto"/>
+        <w:ind w:left="1440" w:right="-360"/>
+      </w:pPr>
+      <w:r>
+        <w:t xml:space="preserve">These potential risks are exacerbated by the fact </w:t>
       </w:r>
       <w:proofErr w:type="gramStart"/>
       <w:r>
-        <w:rPr>
-          <w:rFonts w:ascii="Times New Roman" w:hAnsi="Times New Roman" w:cs="Times New Roman"/>
-          <w:b/>
-          <w:bCs/>
-          <w:color w:val="000000"/>
-          <w:sz w:val="12"/>
-          <w:szCs w:val="12"/>
-          <w:shd w:val="clear" w:color="auto" w:fill="FFFFFF"/>
-        </w:rPr>
-        <w:t>that  </w:t>
-      </w:r>
-      <w:r>
-        <w:rPr>
-          <w:rFonts w:ascii="Times New Roman" w:hAnsi="Times New Roman" w:cs="Times New Roman"/>
-          <w:b/>
-          <w:bCs/>
-          <w:color w:val="000000"/>
-          <w:sz w:val="23"/>
-          <w:szCs w:val="23"/>
-          <w:shd w:val="clear" w:color="auto" w:fill="FFFF00"/>
-        </w:rPr>
-        <w:t>According</w:t>
+        <w:t>that  According</w:t>
       </w:r>
       <w:proofErr w:type="gramEnd"/>
       <w:r>
-        <w:rPr>
-          <w:rFonts w:ascii="Times New Roman" w:hAnsi="Times New Roman" w:cs="Times New Roman"/>
-          <w:b/>
-          <w:bCs/>
-          <w:color w:val="000000"/>
-          <w:sz w:val="23"/>
-          <w:szCs w:val="23"/>
-          <w:shd w:val="clear" w:color="auto" w:fill="FFFF00"/>
-        </w:rPr>
         <w:t xml:space="preserve"> to the Federal Trade </w:t>
       </w:r>
       <w:proofErr w:type="spellStart"/>
       <w:r>
-        <w:rPr>
-          <w:rFonts w:ascii="Times New Roman" w:hAnsi="Times New Roman" w:cs="Times New Roman"/>
-          <w:b/>
-          <w:bCs/>
-          <w:color w:val="000000"/>
-          <w:sz w:val="23"/>
-          <w:szCs w:val="23"/>
-          <w:shd w:val="clear" w:color="auto" w:fill="FFFF00"/>
-        </w:rPr>
         <w:t>Commision</w:t>
       </w:r>
       <w:proofErr w:type="spellEnd"/>
       <w:r>
-        <w:rPr>
-          <w:rFonts w:ascii="Times New Roman" w:hAnsi="Times New Roman" w:cs="Times New Roman"/>
-          <w:b/>
-          <w:bCs/>
-          <w:color w:val="000000"/>
-          <w:sz w:val="23"/>
-          <w:szCs w:val="23"/>
-          <w:shd w:val="clear" w:color="auto" w:fill="FFFF00"/>
-        </w:rPr>
-        <w:t xml:space="preserve">: </w:t>
-      </w:r>
-      <w:r>
-        <w:rPr>
-          <w:rFonts w:ascii="Times New Roman" w:hAnsi="Times New Roman" w:cs="Times New Roman"/>
-          <w:b/>
-          <w:bCs/>
-          <w:color w:val="000000"/>
-          <w:sz w:val="12"/>
-          <w:szCs w:val="12"/>
-        </w:rPr>
-        <w:t xml:space="preserve">securing connected </w:t>
+        <w:t xml:space="preserve">: securing connected </w:t>
       </w:r>
       <w:proofErr w:type="spellStart"/>
       <w:r>
-        <w:rPr>
-          <w:rFonts w:ascii="Times New Roman" w:hAnsi="Times New Roman" w:cs="Times New Roman"/>
-          <w:b/>
-          <w:bCs/>
-          <w:color w:val="000000"/>
-          <w:sz w:val="12"/>
-          <w:szCs w:val="12"/>
-        </w:rPr>
         <w:t>IoT</w:t>
       </w:r>
       <w:proofErr w:type="spellEnd"/>
       <w:r>
-        <w:rPr>
-          <w:rFonts w:ascii="Times New Roman" w:hAnsi="Times New Roman" w:cs="Times New Roman"/>
-          <w:b/>
-          <w:bCs/>
-          <w:color w:val="000000"/>
-          <w:sz w:val="12"/>
-          <w:szCs w:val="12"/>
-        </w:rPr>
-        <w:t xml:space="preserve"> devices may be more challenging than securing a home computer, </w:t>
-      </w:r>
-      <w:r>
-        <w:rPr>
-          <w:rFonts w:ascii="Times New Roman" w:hAnsi="Times New Roman" w:cs="Times New Roman"/>
-          <w:b/>
-          <w:bCs/>
-          <w:color w:val="000000"/>
-          <w:sz w:val="12"/>
-          <w:szCs w:val="12"/>
-          <w:shd w:val="clear" w:color="auto" w:fill="FFFFFF"/>
-        </w:rPr>
-        <w:t>for two main reasons. First, as some panelists noted,</w:t>
-      </w:r>
-      <w:r>
-        <w:rPr>
-          <w:rFonts w:ascii="Times New Roman" w:hAnsi="Times New Roman" w:cs="Times New Roman"/>
-          <w:b/>
-          <w:bCs/>
-          <w:color w:val="000000"/>
-          <w:sz w:val="23"/>
-          <w:szCs w:val="23"/>
-          <w:shd w:val="clear" w:color="auto" w:fill="FFFFFF"/>
-        </w:rPr>
-        <w:t xml:space="preserve"> </w:t>
-      </w:r>
-      <w:r>
-        <w:rPr>
-          <w:rFonts w:ascii="Times New Roman" w:hAnsi="Times New Roman" w:cs="Times New Roman"/>
-          <w:b/>
-          <w:bCs/>
-          <w:color w:val="000000"/>
-          <w:sz w:val="23"/>
-          <w:szCs w:val="23"/>
-          <w:shd w:val="clear" w:color="auto" w:fill="FFFF00"/>
-        </w:rPr>
-        <w:t xml:space="preserve">companies entering the </w:t>
+        <w:t xml:space="preserve"> devices may be more challenging than securing a home computer, for two main reasons. First, as some panelists noted, companies entering the </w:t>
       </w:r>
       <w:proofErr w:type="spellStart"/>
       <w:r>
-        <w:rPr>
-          <w:rFonts w:ascii="Times New Roman" w:hAnsi="Times New Roman" w:cs="Times New Roman"/>
-          <w:b/>
-          <w:bCs/>
-          <w:color w:val="000000"/>
-          <w:sz w:val="23"/>
-          <w:szCs w:val="23"/>
-          <w:shd w:val="clear" w:color="auto" w:fill="FFFF00"/>
-        </w:rPr>
         <w:t>IoT</w:t>
       </w:r>
       <w:proofErr w:type="spellEnd"/>
       <w:r>
-        <w:rPr>
-          <w:rFonts w:ascii="Times New Roman" w:hAnsi="Times New Roman" w:cs="Times New Roman"/>
-          <w:b/>
-          <w:bCs/>
-          <w:color w:val="000000"/>
-          <w:sz w:val="23"/>
-          <w:szCs w:val="23"/>
-          <w:shd w:val="clear" w:color="auto" w:fill="FFFF00"/>
-        </w:rPr>
-        <w:t xml:space="preserve"> market may not have experience in dealing with security issues</w:t>
-      </w:r>
-      <w:r>
-        <w:rPr>
-          <w:rFonts w:ascii="Times New Roman" w:hAnsi="Times New Roman" w:cs="Times New Roman"/>
-          <w:b/>
-          <w:bCs/>
-          <w:color w:val="000000"/>
-          <w:sz w:val="23"/>
-          <w:szCs w:val="23"/>
-          <w:shd w:val="clear" w:color="auto" w:fill="FFFFFF"/>
-        </w:rPr>
-        <w:t>.</w:t>
-      </w:r>
-      <w:r>
-        <w:rPr>
-          <w:rFonts w:ascii="Times New Roman" w:hAnsi="Times New Roman" w:cs="Times New Roman"/>
-          <w:b/>
-          <w:bCs/>
-          <w:color w:val="000000"/>
-          <w:sz w:val="12"/>
-          <w:szCs w:val="12"/>
-          <w:shd w:val="clear" w:color="auto" w:fill="FFFFFF"/>
-        </w:rPr>
-        <w:t xml:space="preserve"> Second, </w:t>
-      </w:r>
-      <w:r>
-        <w:rPr>
-          <w:rFonts w:ascii="Times New Roman" w:hAnsi="Times New Roman" w:cs="Times New Roman"/>
-          <w:b/>
-          <w:bCs/>
-          <w:color w:val="000000"/>
-          <w:sz w:val="23"/>
-          <w:szCs w:val="23"/>
-          <w:shd w:val="clear" w:color="auto" w:fill="FFFF00"/>
-        </w:rPr>
-        <w:t xml:space="preserve">although some </w:t>
+        <w:t xml:space="preserve"> market may not have experience in dealing with security issues. Second, although some </w:t>
       </w:r>
       <w:proofErr w:type="spellStart"/>
       <w:r>
-        <w:rPr>
-          <w:rFonts w:ascii="Times New Roman" w:hAnsi="Times New Roman" w:cs="Times New Roman"/>
-          <w:b/>
-          <w:bCs/>
-          <w:color w:val="000000"/>
-          <w:sz w:val="23"/>
-          <w:szCs w:val="23"/>
-          <w:shd w:val="clear" w:color="auto" w:fill="FFFF00"/>
-        </w:rPr>
         <w:t>IoT</w:t>
       </w:r>
       <w:proofErr w:type="spellEnd"/>
       <w:r>
-        <w:rPr>
-          <w:rFonts w:ascii="Times New Roman" w:hAnsi="Times New Roman" w:cs="Times New Roman"/>
-          <w:b/>
-          <w:bCs/>
-          <w:color w:val="000000"/>
-          <w:sz w:val="23"/>
-          <w:szCs w:val="23"/>
-          <w:shd w:val="clear" w:color="auto" w:fill="FFFF00"/>
-        </w:rPr>
-        <w:t xml:space="preserve"> devices are highly sophisticated, many others may be inexpensive and </w:t>
-      </w:r>
-      <w:r>
-        <w:rPr>
-          <w:rFonts w:ascii="Times New Roman" w:hAnsi="Times New Roman" w:cs="Times New Roman"/>
-          <w:b/>
-          <w:bCs/>
-          <w:color w:val="000000"/>
-          <w:sz w:val="12"/>
-          <w:szCs w:val="12"/>
-        </w:rPr>
-        <w:t xml:space="preserve">essentially </w:t>
-      </w:r>
-      <w:r>
-        <w:rPr>
-          <w:rFonts w:ascii="Times New Roman" w:hAnsi="Times New Roman" w:cs="Times New Roman"/>
-          <w:b/>
-          <w:bCs/>
-          <w:color w:val="000000"/>
-          <w:sz w:val="23"/>
-          <w:szCs w:val="23"/>
-          <w:shd w:val="clear" w:color="auto" w:fill="FFFF00"/>
-        </w:rPr>
-        <w:t>disposable</w:t>
-      </w:r>
-      <w:r>
-        <w:rPr>
-          <w:rFonts w:ascii="Times New Roman" w:hAnsi="Times New Roman" w:cs="Times New Roman"/>
-          <w:b/>
-          <w:bCs/>
-          <w:color w:val="000000"/>
-          <w:sz w:val="23"/>
-          <w:szCs w:val="23"/>
-          <w:shd w:val="clear" w:color="auto" w:fill="FFFFFF"/>
-        </w:rPr>
-        <w:t xml:space="preserve">. </w:t>
-      </w:r>
-      <w:r>
-        <w:rPr>
-          <w:rFonts w:ascii="Times New Roman" w:hAnsi="Times New Roman" w:cs="Times New Roman"/>
-          <w:b/>
-          <w:bCs/>
-          <w:color w:val="000000"/>
-          <w:sz w:val="12"/>
-          <w:szCs w:val="12"/>
-          <w:shd w:val="clear" w:color="auto" w:fill="FFFFFF"/>
-        </w:rPr>
-        <w:t>In those cases,</w:t>
-      </w:r>
-      <w:r>
-        <w:rPr>
-          <w:rFonts w:ascii="Times New Roman" w:hAnsi="Times New Roman" w:cs="Times New Roman"/>
-          <w:b/>
-          <w:bCs/>
-          <w:color w:val="000000"/>
-          <w:sz w:val="23"/>
-          <w:szCs w:val="23"/>
-          <w:shd w:val="clear" w:color="auto" w:fill="FFFFFF"/>
-        </w:rPr>
-        <w:t xml:space="preserve"> </w:t>
-      </w:r>
-      <w:r>
-        <w:rPr>
-          <w:rFonts w:ascii="Times New Roman" w:hAnsi="Times New Roman" w:cs="Times New Roman"/>
-          <w:b/>
-          <w:bCs/>
-          <w:color w:val="000000"/>
-          <w:sz w:val="23"/>
-          <w:szCs w:val="23"/>
-          <w:shd w:val="clear" w:color="auto" w:fill="FFFF00"/>
-        </w:rPr>
-        <w:t xml:space="preserve">if </w:t>
+        <w:t xml:space="preserve"> devices are highly sophisticated, many others may be inexpensive and essentially disposable. In those cases, if </w:t>
       </w:r>
       <w:proofErr w:type="gramStart"/>
       <w:r>
-        <w:rPr>
-          <w:rFonts w:ascii="Times New Roman" w:hAnsi="Times New Roman" w:cs="Times New Roman"/>
-          <w:b/>
-          <w:bCs/>
-          <w:color w:val="000000"/>
-          <w:sz w:val="23"/>
-          <w:szCs w:val="23"/>
-          <w:shd w:val="clear" w:color="auto" w:fill="FFFF00"/>
-        </w:rPr>
         <w:t>a vulnerability</w:t>
       </w:r>
       <w:proofErr w:type="gramEnd"/>
       <w:r>
-        <w:rPr>
-          <w:rFonts w:ascii="Times New Roman" w:hAnsi="Times New Roman" w:cs="Times New Roman"/>
-          <w:b/>
-          <w:bCs/>
-          <w:color w:val="000000"/>
-          <w:sz w:val="23"/>
-          <w:szCs w:val="23"/>
-          <w:shd w:val="clear" w:color="auto" w:fill="FFFF00"/>
-        </w:rPr>
-        <w:t xml:space="preserve"> were discovered after manufacture, it[s]</w:t>
-      </w:r>
-      <w:r>
-        <w:rPr>
-          <w:rFonts w:ascii="Times New Roman" w:hAnsi="Times New Roman" w:cs="Times New Roman"/>
-          <w:b/>
-          <w:bCs/>
-          <w:color w:val="000000"/>
-          <w:sz w:val="23"/>
-          <w:szCs w:val="23"/>
-          <w:shd w:val="clear" w:color="auto" w:fill="FFFFFF"/>
-        </w:rPr>
-        <w:t xml:space="preserve"> </w:t>
-      </w:r>
-      <w:r>
-        <w:rPr>
-          <w:rFonts w:ascii="Times New Roman" w:hAnsi="Times New Roman" w:cs="Times New Roman"/>
-          <w:b/>
-          <w:bCs/>
-          <w:color w:val="000000"/>
-          <w:sz w:val="12"/>
-          <w:szCs w:val="12"/>
-          <w:shd w:val="clear" w:color="auto" w:fill="FFFFFF"/>
-        </w:rPr>
-        <w:t xml:space="preserve">may be </w:t>
-      </w:r>
-      <w:r>
-        <w:rPr>
-          <w:rFonts w:ascii="Times New Roman" w:hAnsi="Times New Roman" w:cs="Times New Roman"/>
-          <w:b/>
-          <w:bCs/>
-          <w:color w:val="000000"/>
-          <w:sz w:val="23"/>
-          <w:szCs w:val="23"/>
-          <w:shd w:val="clear" w:color="auto" w:fill="FFFF00"/>
-        </w:rPr>
-        <w:t>difficult or impossible to update the software or apply a patch</w:t>
-      </w:r>
-      <w:r>
-        <w:rPr>
-          <w:rFonts w:ascii="Times New Roman" w:hAnsi="Times New Roman" w:cs="Times New Roman"/>
-          <w:b/>
-          <w:bCs/>
-          <w:color w:val="000000"/>
-          <w:sz w:val="23"/>
-          <w:szCs w:val="23"/>
-          <w:shd w:val="clear" w:color="auto" w:fill="FFFFFF"/>
-        </w:rPr>
-        <w:t xml:space="preserve">. </w:t>
-      </w:r>
-      <w:r>
-        <w:rPr>
-          <w:rFonts w:ascii="Times New Roman" w:hAnsi="Times New Roman" w:cs="Times New Roman"/>
-          <w:b/>
-          <w:bCs/>
-          <w:color w:val="000000"/>
-          <w:sz w:val="23"/>
-          <w:szCs w:val="23"/>
-          <w:shd w:val="clear" w:color="auto" w:fill="FFFF00"/>
-        </w:rPr>
-        <w:t xml:space="preserve">And if an update is available, </w:t>
-      </w:r>
-      <w:r>
-        <w:rPr>
-          <w:rFonts w:ascii="Times New Roman" w:hAnsi="Times New Roman" w:cs="Times New Roman"/>
-          <w:b/>
-          <w:bCs/>
-          <w:color w:val="000000"/>
-          <w:sz w:val="12"/>
-          <w:szCs w:val="12"/>
-        </w:rPr>
-        <w:t xml:space="preserve">many </w:t>
-      </w:r>
-      <w:r>
-        <w:rPr>
-          <w:rFonts w:ascii="Times New Roman" w:hAnsi="Times New Roman" w:cs="Times New Roman"/>
-          <w:b/>
-          <w:bCs/>
-          <w:color w:val="000000"/>
-          <w:sz w:val="23"/>
-          <w:szCs w:val="23"/>
-          <w:shd w:val="clear" w:color="auto" w:fill="FFFF00"/>
-        </w:rPr>
-        <w:t xml:space="preserve">consumers may never hear about </w:t>
+        <w:t xml:space="preserve"> were discovered after manufacture, it[s] may be difficult or impossible to update the software or apply a patch. And if an update is available, many consumers may never hear about </w:t>
       </w:r>
       <w:proofErr w:type="spellStart"/>
       <w:proofErr w:type="gramStart"/>
       <w:r>
-        <w:rPr>
-          <w:rFonts w:ascii="Times New Roman" w:hAnsi="Times New Roman" w:cs="Times New Roman"/>
-          <w:b/>
-          <w:bCs/>
-          <w:color w:val="000000"/>
-          <w:sz w:val="23"/>
-          <w:szCs w:val="23"/>
-          <w:shd w:val="clear" w:color="auto" w:fill="FFFF00"/>
-        </w:rPr>
-        <w:t>it</w:t>
-      </w:r>
-      <w:r>
-        <w:rPr>
-          <w:rFonts w:ascii="Times New Roman" w:hAnsi="Times New Roman" w:cs="Times New Roman"/>
-          <w:b/>
-          <w:bCs/>
-          <w:color w:val="000000"/>
-          <w:sz w:val="23"/>
-          <w:szCs w:val="23"/>
-          <w:shd w:val="clear" w:color="auto" w:fill="FFFFFF"/>
-        </w:rPr>
-        <w:t>.</w:t>
-      </w:r>
-      <w:r>
-        <w:rPr>
-          <w:rFonts w:ascii="Times New Roman" w:hAnsi="Times New Roman" w:cs="Times New Roman"/>
-          <w:b/>
-          <w:bCs/>
-          <w:color w:val="000000"/>
-          <w:sz w:val="12"/>
-          <w:szCs w:val="12"/>
-          <w:shd w:val="clear" w:color="auto" w:fill="FFFFFF"/>
-        </w:rPr>
-        <w:t>Relatedly</w:t>
+        <w:t>it.Relatedly</w:t>
       </w:r>
       <w:proofErr w:type="spellEnd"/>
       <w:proofErr w:type="gramEnd"/>
       <w:r>
-        <w:rPr>
-          <w:rFonts w:ascii="Times New Roman" w:hAnsi="Times New Roman" w:cs="Times New Roman"/>
-          <w:b/>
-          <w:bCs/>
-          <w:color w:val="000000"/>
-          <w:sz w:val="12"/>
-          <w:szCs w:val="12"/>
-          <w:shd w:val="clear" w:color="auto" w:fill="FFFFFF"/>
-        </w:rPr>
-        <w:t xml:space="preserve">, many </w:t>
-      </w:r>
-      <w:r>
-        <w:rPr>
-          <w:rFonts w:ascii="Times New Roman" w:hAnsi="Times New Roman" w:cs="Times New Roman"/>
-          <w:b/>
-          <w:bCs/>
-          <w:color w:val="000000"/>
-          <w:sz w:val="23"/>
-          <w:szCs w:val="23"/>
-          <w:shd w:val="clear" w:color="auto" w:fill="FFFF00"/>
-        </w:rPr>
-        <w:t xml:space="preserve">companies </w:t>
-      </w:r>
-      <w:r>
-        <w:rPr>
-          <w:rFonts w:ascii="Times New Roman" w:hAnsi="Times New Roman" w:cs="Times New Roman"/>
-          <w:b/>
-          <w:bCs/>
-          <w:color w:val="000000"/>
-          <w:sz w:val="23"/>
-          <w:szCs w:val="23"/>
-          <w:shd w:val="clear" w:color="auto" w:fill="FFFFFF"/>
-        </w:rPr>
-        <w:t xml:space="preserve">– </w:t>
-      </w:r>
-      <w:r>
-        <w:rPr>
-          <w:rFonts w:ascii="Times New Roman" w:hAnsi="Times New Roman" w:cs="Times New Roman"/>
-          <w:b/>
-          <w:bCs/>
-          <w:color w:val="000000"/>
-          <w:sz w:val="12"/>
-          <w:szCs w:val="12"/>
-          <w:shd w:val="clear" w:color="auto" w:fill="FFFFFF"/>
-        </w:rPr>
-        <w:t>particularly those developing low-end devices – may</w:t>
-      </w:r>
-      <w:r>
-        <w:rPr>
-          <w:rFonts w:ascii="Times New Roman" w:hAnsi="Times New Roman" w:cs="Times New Roman"/>
-          <w:b/>
-          <w:bCs/>
-          <w:color w:val="000000"/>
-          <w:sz w:val="23"/>
-          <w:szCs w:val="23"/>
-          <w:shd w:val="clear" w:color="auto" w:fill="FFFFFF"/>
-        </w:rPr>
-        <w:t xml:space="preserve"> </w:t>
-      </w:r>
-      <w:r>
-        <w:rPr>
-          <w:rFonts w:ascii="Times New Roman" w:hAnsi="Times New Roman" w:cs="Times New Roman"/>
-          <w:b/>
-          <w:bCs/>
-          <w:color w:val="000000"/>
-          <w:sz w:val="23"/>
-          <w:szCs w:val="23"/>
-          <w:shd w:val="clear" w:color="auto" w:fill="FFFF00"/>
-        </w:rPr>
-        <w:t>lack economic incentives to provide ongoing support or software security updates</w:t>
-      </w:r>
-      <w:r>
-        <w:rPr>
-          <w:rFonts w:ascii="Times New Roman" w:hAnsi="Times New Roman" w:cs="Times New Roman"/>
-          <w:b/>
-          <w:bCs/>
-          <w:color w:val="000000"/>
-          <w:sz w:val="23"/>
-          <w:szCs w:val="23"/>
-          <w:shd w:val="clear" w:color="auto" w:fill="FFFFFF"/>
-        </w:rPr>
-        <w:t xml:space="preserve"> </w:t>
-      </w:r>
-      <w:r>
-        <w:rPr>
-          <w:rFonts w:ascii="Times New Roman" w:hAnsi="Times New Roman" w:cs="Times New Roman"/>
-          <w:b/>
-          <w:bCs/>
-          <w:color w:val="000000"/>
-          <w:sz w:val="12"/>
-          <w:szCs w:val="12"/>
-          <w:shd w:val="clear" w:color="auto" w:fill="FFFFFF"/>
-        </w:rPr>
-        <w:t xml:space="preserve">at all, </w:t>
-      </w:r>
-      <w:r>
-        <w:rPr>
-          <w:rFonts w:ascii="Times New Roman" w:hAnsi="Times New Roman" w:cs="Times New Roman"/>
-          <w:b/>
-          <w:bCs/>
-          <w:color w:val="000000"/>
-          <w:sz w:val="23"/>
-          <w:szCs w:val="23"/>
-          <w:shd w:val="clear" w:color="auto" w:fill="FFFF00"/>
-        </w:rPr>
-        <w:t>leaving consumers with unsupported or vulnerable devices</w:t>
-      </w:r>
-      <w:r>
-        <w:rPr>
-          <w:rFonts w:ascii="Times New Roman" w:hAnsi="Times New Roman" w:cs="Times New Roman"/>
-          <w:b/>
-          <w:bCs/>
-          <w:color w:val="000000"/>
-          <w:sz w:val="12"/>
-          <w:szCs w:val="12"/>
-          <w:shd w:val="clear" w:color="auto" w:fill="FFFFFF"/>
-        </w:rPr>
-        <w:t xml:space="preserve"> shortly after purchase.</w:t>
+        <w:t>, many companies – particularly those developing low-end devices – may lack economic incentives to provide ongoing support or software security updates at all, leaving consumers with unsupported or vulnerable devices shortly after purchase.</w:t>
       </w:r>
     </w:p>
     <w:p>
@@ -1065,6 +548,8 @@
         </w:rPr>
         <w:t xml:space="preserve"> C: Identity Theft</w:t>
       </w:r>
+      <w:bookmarkStart w:id="0" w:name="_GoBack"/>
+      <w:bookmarkEnd w:id="0"/>
     </w:p>
     <w:p>
       <w:pPr>
@@ -2877,7 +2362,6 @@
   <w:style w:type="character" w:default="1" w:styleId="DefaultParagraphFont">
     <w:name w:val="Default Paragraph Font"/>
     <w:uiPriority w:val="1"/>
-    <w:semiHidden/>
     <w:unhideWhenUsed/>
     <w:rsid w:val="00FC114A"/>
   </w:style>
@@ -3368,7 +2852,6 @@
   <w:style w:type="character" w:default="1" w:styleId="DefaultParagraphFont">
     <w:name w:val="Default Paragraph Font"/>
     <w:uiPriority w:val="1"/>
-    <w:semiHidden/>
     <w:unhideWhenUsed/>
     <w:rsid w:val="00FC114A"/>
   </w:style>
@@ -4060,7 +3543,7 @@
 </file>
 
 <file path=customXml/itemProps4.xml><?xml version="1.0" encoding="utf-8"?>
-<ds:datastoreItem xmlns:ds="http://schemas.openxmlformats.org/officeDocument/2006/customXml" ds:itemID="{6AF419F6-95F2-754D-8734-D0D1379F0C56}">
+<ds:datastoreItem xmlns:ds="http://schemas.openxmlformats.org/officeDocument/2006/customXml" ds:itemID="{D746B1DF-B990-7943-8F65-408369A05483}">
   <ds:schemaRefs>
     <ds:schemaRef ds:uri="http://schemas.openxmlformats.org/officeDocument/2006/bibliography"/>
   </ds:schemaRefs>

</xml_diff>

<commit_message>
edited subpoint a and formatted more
</commit_message>
<xml_diff>
--- a/Negation.docx
+++ b/Negation.docx
@@ -15,179 +15,170 @@
         <w:t>1NC</w:t>
       </w:r>
     </w:p>
-    <w:p>
-      <w:pPr>
-        <w:spacing w:after="0" w:line="240" w:lineRule="auto"/>
-        <w:ind w:hanging="1440"/>
-        <w:rPr>
-          <w:rFonts w:ascii="Times" w:eastAsia="Times New Roman" w:hAnsi="Times" w:cs="Times New Roman"/>
-          <w:sz w:val="20"/>
+    <w:p/>
+    <w:p>
+      <w:pPr>
+        <w:pStyle w:val="Heading3"/>
+        <w:jc w:val="left"/>
+        <w:rPr>
+          <w:rFonts w:ascii="Times" w:hAnsi="Times" w:cs="Times New Roman"/>
+          <w:sz w:val="18"/>
           <w:szCs w:val="20"/>
         </w:rPr>
       </w:pPr>
-    </w:p>
-    <w:p>
-      <w:pPr>
-        <w:spacing w:after="0" w:line="240" w:lineRule="auto"/>
-        <w:ind w:left="1440" w:right="-360" w:hanging="1440"/>
+      <w:r>
+        <w:rPr>
+          <w:sz w:val="28"/>
+        </w:rPr>
+        <w:t xml:space="preserve">We </w:t>
+      </w:r>
+      <w:proofErr w:type="gramStart"/>
+      <w:r>
+        <w:rPr>
+          <w:sz w:val="28"/>
+        </w:rPr>
+        <w:t>Negate</w:t>
+      </w:r>
+      <w:proofErr w:type="gramEnd"/>
+      <w:r>
+        <w:rPr>
+          <w:sz w:val="28"/>
+        </w:rPr>
+        <w:t xml:space="preserve"> the resolution, Resolved: </w:t>
+      </w:r>
+      <w:r>
+        <w:rPr>
+          <w:sz w:val="28"/>
+        </w:rPr>
+        <w:t>On balance, the benefits of the Internet of Things outweigh the harms of decreased personal privacy.</w:t>
+      </w:r>
+    </w:p>
+    <w:p>
+      <w:pPr>
+        <w:pStyle w:val="Heading3"/>
+        <w:rPr>
+          <w:rStyle w:val="Emphasis"/>
+        </w:rPr>
+      </w:pPr>
+    </w:p>
+    <w:p>
+      <w:pPr>
+        <w:pStyle w:val="Heading3"/>
+        <w:rPr>
+          <w:u w:val="none"/>
+        </w:rPr>
+      </w:pPr>
+      <w:r>
+        <w:t>Definitions</w:t>
+      </w:r>
+      <w:r>
+        <w:t>:</w:t>
+      </w:r>
+      <w:r>
+        <w:rPr>
+          <w:u w:val="none"/>
+        </w:rPr>
+        <w:t xml:space="preserve"> </w:t>
+      </w:r>
+    </w:p>
+    <w:p>
+      <w:pPr>
+        <w:pStyle w:val="Heading3"/>
+        <w:jc w:val="left"/>
+        <w:rPr>
+          <w:b w:val="0"/>
+          <w:sz w:val="24"/>
+          <w:u w:val="none"/>
+        </w:rPr>
+      </w:pPr>
+      <w:r>
+        <w:rPr>
+          <w:b w:val="0"/>
+          <w:sz w:val="24"/>
+          <w:u w:val="none"/>
+        </w:rPr>
+        <w:t>Merriam Webster</w:t>
+      </w:r>
+      <w:r>
+        <w:rPr>
+          <w:b w:val="0"/>
+          <w:sz w:val="24"/>
+          <w:u w:val="none"/>
+        </w:rPr>
+        <w:t xml:space="preserve"> </w:t>
+      </w:r>
+      <w:r>
+        <w:rPr>
+          <w:b w:val="0"/>
+          <w:sz w:val="24"/>
+          <w:szCs w:val="24"/>
+        </w:rPr>
+        <w:t>defines Internet of Things or IOT as</w:t>
+      </w:r>
+      <w:r>
+        <w:rPr>
+          <w:b w:val="0"/>
+          <w:sz w:val="22"/>
+        </w:rPr>
+        <w:t>:</w:t>
+      </w:r>
+      <w:r>
+        <w:rPr>
+          <w:rStyle w:val="Emphasis"/>
+          <w:iCs w:val="0"/>
+          <w:u w:val="none"/>
+        </w:rPr>
+        <w:t xml:space="preserve"> </w:t>
+      </w:r>
+      <w:r>
+        <w:rPr>
+          <w:rStyle w:val="Heading4Char"/>
+          <w:u w:val="none"/>
+        </w:rPr>
+        <w:t>a proposed development of the Internet in which everyday objects have network connectivity, allowin</w:t>
+      </w:r>
+      <w:r>
+        <w:rPr>
+          <w:rStyle w:val="Heading4Char"/>
+          <w:u w:val="none"/>
+        </w:rPr>
+        <w:t>g them to send and receive data</w:t>
+      </w:r>
+    </w:p>
+    <w:p>
+      <w:pPr>
+        <w:rPr>
+          <w:sz w:val="26"/>
+          <w:szCs w:val="26"/>
+        </w:rPr>
+      </w:pPr>
+    </w:p>
+    <w:p>
+      <w:pPr>
+        <w:pStyle w:val="Heading3"/>
+      </w:pPr>
+      <w:r>
+        <w:t>Framework</w:t>
+      </w:r>
+    </w:p>
+    <w:p>
+      <w:pPr>
         <w:rPr>
           <w:rFonts w:ascii="Times" w:hAnsi="Times" w:cs="Times New Roman"/>
           <w:sz w:val="20"/>
           <w:szCs w:val="20"/>
         </w:rPr>
       </w:pPr>
-      <w:hyperlink r:id="rId10" w:history="1">
-        <w:r>
-          <w:rPr>
-            <w:rFonts w:ascii="Times New Roman" w:hAnsi="Times New Roman" w:cs="Times New Roman"/>
-            <w:b/>
-            <w:bCs/>
-            <w:color w:val="000000"/>
-            <w:sz w:val="20"/>
-            <w:szCs w:val="20"/>
-            <w:u w:val="single"/>
-            <w:shd w:val="clear" w:color="auto" w:fill="FFFFFF"/>
-          </w:rPr>
-          <w:t>https://www.ftc.gov/system/files/documents/reports/federal-trade-commission-staff-report-november-2013-workshop-entitled-internet-things-privacy/150127iotrpt.pdf</w:t>
-        </w:r>
-      </w:hyperlink>
-    </w:p>
-    <w:p>
-      <w:pPr>
-        <w:spacing w:after="0" w:line="240" w:lineRule="auto"/>
-        <w:ind w:hanging="1440"/>
-        <w:rPr>
-          <w:rFonts w:ascii="Times" w:eastAsia="Times New Roman" w:hAnsi="Times" w:cs="Times New Roman"/>
-          <w:sz w:val="20"/>
-          <w:szCs w:val="20"/>
-        </w:rPr>
-      </w:pPr>
-    </w:p>
-    <w:p>
-      <w:pPr>
-        <w:pStyle w:val="Heading3"/>
-        <w:rPr>
-          <w:rFonts w:ascii="Times" w:hAnsi="Times" w:cs="Times New Roman"/>
-          <w:sz w:val="20"/>
-          <w:szCs w:val="20"/>
-        </w:rPr>
-      </w:pPr>
-      <w:r>
-        <w:t xml:space="preserve">We </w:t>
-      </w:r>
-      <w:proofErr w:type="gramStart"/>
-      <w:r>
-        <w:t>Negate</w:t>
-      </w:r>
-      <w:proofErr w:type="gramEnd"/>
-      <w:r>
-        <w:t xml:space="preserve"> the resolution, Resolved: </w:t>
-      </w:r>
-      <w:r>
-        <w:t>On balance, the benefits of the Internet of Things outweigh the harms of decreased personal privacy.</w:t>
-      </w:r>
-    </w:p>
-    <w:p>
-      <w:pPr>
-        <w:pStyle w:val="Heading3"/>
-        <w:rPr>
-          <w:rStyle w:val="Emphasis"/>
-        </w:rPr>
-      </w:pPr>
-      <w:r>
-        <w:rPr>
-          <w:rStyle w:val="Emphasis"/>
-        </w:rPr>
-        <w:t>Definitions:  </w:t>
-      </w:r>
-    </w:p>
-    <w:p>
-      <w:pPr>
-        <w:spacing w:after="0" w:line="480" w:lineRule="auto"/>
-        <w:ind w:left="1440" w:right="-360" w:hanging="1440"/>
-        <w:rPr>
-          <w:rFonts w:ascii="Times" w:hAnsi="Times" w:cs="Times New Roman"/>
-          <w:b/>
-          <w:sz w:val="20"/>
-          <w:szCs w:val="20"/>
-        </w:rPr>
-      </w:pPr>
-      <w:r>
-        <w:rPr>
-          <w:rFonts w:eastAsiaTheme="majorEastAsia" w:cstheme="majorBidi"/>
-          <w:b/>
-          <w:bCs/>
+      <w:r>
+        <w:rPr>
           <w:sz w:val="26"/>
           <w:szCs w:val="26"/>
         </w:rPr>
-        <w:t>Merriam Webster defines Internet of Things or IOT as</w:t>
-      </w:r>
-      <w:r>
-        <w:rPr>
-          <w:rStyle w:val="Emphasis"/>
-          <w:rFonts w:eastAsiaTheme="majorEastAsia" w:cstheme="majorBidi"/>
-          <w:bCs/>
-          <w:iCs w:val="0"/>
-          <w:sz w:val="26"/>
-          <w:szCs w:val="26"/>
-        </w:rPr>
-        <w:t>:</w:t>
-      </w:r>
-      <w:r>
-        <w:rPr>
-          <w:rStyle w:val="Emphasis"/>
-          <w:rFonts w:eastAsiaTheme="majorEastAsia" w:cstheme="majorBidi"/>
-          <w:bCs/>
-          <w:iCs w:val="0"/>
-          <w:sz w:val="32"/>
-          <w:szCs w:val="32"/>
-        </w:rPr>
-        <w:t xml:space="preserve"> </w:t>
-      </w:r>
-      <w:r>
-        <w:rPr>
-          <w:rStyle w:val="Heading4Char"/>
-          <w:b w:val="0"/>
-        </w:rPr>
-        <w:t>a proposed development of the Internet in which everyday objects have network connectivity, allowing them to send and receive data.</w:t>
-      </w:r>
-    </w:p>
-    <w:p>
-      <w:pPr>
-        <w:spacing w:after="0" w:line="240" w:lineRule="auto"/>
-        <w:ind w:hanging="1440"/>
-        <w:rPr>
-          <w:rFonts w:ascii="Times" w:eastAsia="Times New Roman" w:hAnsi="Times" w:cs="Times New Roman"/>
-          <w:sz w:val="20"/>
-          <w:szCs w:val="20"/>
-        </w:rPr>
-      </w:pPr>
-    </w:p>
-    <w:p>
-      <w:pPr>
-        <w:spacing w:after="0" w:line="240" w:lineRule="auto"/>
-        <w:ind w:left="1440" w:right="-360" w:hanging="1440"/>
-        <w:rPr>
-          <w:rFonts w:ascii="Times" w:hAnsi="Times" w:cs="Times New Roman"/>
-          <w:sz w:val="20"/>
-          <w:szCs w:val="20"/>
-        </w:rPr>
-      </w:pPr>
-      <w:r>
-        <w:rPr>
-          <w:rFonts w:eastAsiaTheme="majorEastAsia" w:cstheme="majorBidi"/>
-          <w:b/>
-          <w:bCs/>
-          <w:sz w:val="26"/>
-          <w:szCs w:val="26"/>
-        </w:rPr>
         <w:t>Burden:</w:t>
       </w:r>
       <w:r>
         <w:rPr>
           <w:rFonts w:ascii="Times New Roman" w:hAnsi="Times New Roman" w:cs="Times New Roman"/>
-          <w:b/>
-          <w:bCs/>
           <w:color w:val="000000"/>
           <w:sz w:val="20"/>
           <w:szCs w:val="20"/>
@@ -196,21 +187,23 @@
         <w:t xml:space="preserve"> </w:t>
       </w:r>
       <w:r>
-        <w:rPr>
-          <w:rFonts w:eastAsiaTheme="majorEastAsia" w:cstheme="majorBidi"/>
-          <w:b/>
-          <w:bCs/>
-          <w:sz w:val="32"/>
-          <w:szCs w:val="32"/>
-          <w:u w:val="single"/>
-        </w:rPr>
         <w:t>The affirmation must be able to weigh all of their benefits against decreased personal privacy</w:t>
       </w:r>
     </w:p>
     <w:p>
       <w:pPr>
         <w:pStyle w:val="Heading2"/>
-      </w:pPr>
+        <w:jc w:val="left"/>
+      </w:pPr>
+      <w:bookmarkStart w:id="0" w:name="_GoBack"/>
+      <w:bookmarkEnd w:id="0"/>
+    </w:p>
+    <w:p>
+      <w:proofErr w:type="gramStart"/>
+      <w:r>
+        <w:t>Now onto our two Contentions.</w:t>
+      </w:r>
+      <w:proofErr w:type="gramEnd"/>
     </w:p>
     <w:p>
       <w:pPr>
@@ -227,128 +220,429 @@
     </w:p>
     <w:p>
       <w:pPr>
-        <w:spacing w:before="360" w:after="120" w:line="240" w:lineRule="auto"/>
-        <w:ind w:left="1440" w:right="-360" w:hanging="1440"/>
-        <w:outlineLvl w:val="1"/>
-        <w:rPr>
-          <w:rFonts w:ascii="Times New Roman" w:eastAsia="Times New Roman" w:hAnsi="Times New Roman" w:cs="Times New Roman"/>
-          <w:color w:val="000000"/>
-          <w:sz w:val="32"/>
-          <w:szCs w:val="32"/>
-        </w:rPr>
-      </w:pPr>
-      <w:r>
-        <w:rPr>
-          <w:rFonts w:ascii="Times New Roman" w:eastAsia="Times New Roman" w:hAnsi="Times New Roman" w:cs="Times New Roman"/>
-          <w:color w:val="000000"/>
-          <w:sz w:val="32"/>
-          <w:szCs w:val="32"/>
-        </w:rPr>
-        <w:tab/>
-      </w:r>
+        <w:pStyle w:val="Heading3"/>
+      </w:pPr>
       <w:proofErr w:type="spellStart"/>
       <w:r>
-        <w:rPr>
-          <w:rFonts w:ascii="Times New Roman" w:eastAsia="Times New Roman" w:hAnsi="Times New Roman" w:cs="Times New Roman"/>
-          <w:color w:val="000000"/>
-          <w:sz w:val="32"/>
-          <w:szCs w:val="32"/>
-        </w:rPr>
         <w:t>Subpoint</w:t>
       </w:r>
       <w:proofErr w:type="spellEnd"/>
       <w:r>
-        <w:rPr>
-          <w:rFonts w:ascii="Times New Roman" w:eastAsia="Times New Roman" w:hAnsi="Times New Roman" w:cs="Times New Roman"/>
-          <w:color w:val="000000"/>
-          <w:sz w:val="32"/>
-          <w:szCs w:val="32"/>
-        </w:rPr>
         <w:t xml:space="preserve"> A: Back Doors</w:t>
       </w:r>
     </w:p>
+    <w:p/>
+    <w:p>
+      <w:r>
+        <w:t>Claim:</w:t>
+      </w:r>
+      <w:r>
+        <w:t xml:space="preserve"> Attempts to collect personal information through indirect means is considered unfair and immoral</w:t>
+      </w:r>
+      <w:r>
+        <w:t>.</w:t>
+      </w:r>
+    </w:p>
+    <w:p>
+      <w:pPr>
+        <w:rPr>
+          <w:rStyle w:val="Style13ptBold"/>
+        </w:rPr>
+      </w:pPr>
+      <w:proofErr w:type="gramStart"/>
+      <w:r>
+        <w:rPr>
+          <w:rStyle w:val="Style13ptBold"/>
+        </w:rPr>
+        <w:t>Singer  15</w:t>
+      </w:r>
+      <w:proofErr w:type="gramEnd"/>
+    </w:p>
     <w:p>
       <w:pPr>
         <w:rPr>
           <w:sz w:val="20"/>
-          <w:szCs w:val="20"/>
-        </w:rPr>
-      </w:pPr>
-      <w:r>
-        <w:tab/>
-        <w:t xml:space="preserve">Claim:  </w:t>
+        </w:rPr>
+      </w:pPr>
+      <w:r>
+        <w:rPr>
+          <w:sz w:val="14"/>
+          <w:szCs w:val="14"/>
+        </w:rPr>
+        <w:t xml:space="preserve">Should consumers be able to control how companies collect and use their personal data? At a dinner honoring privacy advocates this week in Washington, Timothy D. Cook, the chief executive of Apple, gave a speech in which he endorsed this simple idea. Yet his argument leveled a direct challenge to the premise behind much of the Internet industry — the proposition that people blithely cede their digital bread crumbs to companies in exchange for free or reduced-priced services subsidized by advertising. “You might like these so-called free services,” Mr. Cook said during the event held by EPIC, a nonprofit research center. “But we don’t think they’re worth having your email or your search history or now even your family photos data-mined and sold off for God knows what advertising purpose.” Now a study from the Annenberg School for Communication at the University of Pennsylvania has come to a similar conclusion: Many Americans do not think the trade-off of their data for personalized services, giveaways or discounts is a fair deal either. The findings are likely to fuel the debate among tech executives and federal regulators over whether companies should give consumers more control over the information collected about them. In the survey, which </w:t>
+      </w:r>
+      <w:proofErr w:type="gramStart"/>
+      <w:r>
+        <w:rPr>
+          <w:sz w:val="14"/>
+          <w:szCs w:val="14"/>
+        </w:rPr>
+        <w:t>is scheduled to be made</w:t>
+      </w:r>
+      <w:proofErr w:type="gramEnd"/>
+      <w:r>
+        <w:rPr>
+          <w:sz w:val="14"/>
+          <w:szCs w:val="14"/>
+        </w:rPr>
+        <w:t xml:space="preserve"> public on Friday, 55 percent of respondents disagreed or strongly disagreed that “it’s O.K. if a store where I shop uses information it has about me to create a picture of me that improves the services they provide for me.”</w:t>
+      </w:r>
+      <w:r>
+        <w:rPr>
+          <w:sz w:val="14"/>
+        </w:rPr>
+        <w:t xml:space="preserve"> </w:t>
+      </w:r>
+      <w:r>
+        <w:rPr>
+          <w:rStyle w:val="Style13ptBold"/>
+          <w:u w:val="single"/>
+        </w:rPr>
+        <w:t>About seven in 10 people also disagreed that it was fair for a store to monitor their online activities in exchange for free Wi-Fi while at the store. And 91 percent of respondents disagreed that it was fair for companies to collect information about them without their knowledge</w:t>
+      </w:r>
+      <w:r>
+        <w:rPr>
+          <w:sz w:val="20"/>
+        </w:rPr>
+        <w:t xml:space="preserve"> i</w:t>
+      </w:r>
+      <w:r>
+        <w:rPr>
+          <w:sz w:val="14"/>
+        </w:rPr>
+        <w:t xml:space="preserve">n exchange for a discount. “Companies are saying that people give up their data because they understand they are getting something for those data,” said Joseph </w:t>
       </w:r>
       <w:proofErr w:type="spellStart"/>
       <w:r>
-        <w:t>Governements</w:t>
+        <w:rPr>
+          <w:sz w:val="14"/>
+        </w:rPr>
+        <w:t>Turow</w:t>
       </w:r>
       <w:proofErr w:type="spellEnd"/>
       <w:r>
-        <w:t xml:space="preserve"> attempts to gather citizen’s pe</w:t>
-      </w:r>
-      <w:r>
-        <w:t xml:space="preserve">rsonal information is super charged due to IOT creating the threat </w:t>
+        <w:rPr>
+          <w:sz w:val="14"/>
+        </w:rPr>
+        <w:t xml:space="preserve">, a professor at Penn’s Annenberg School for Communication and the lead author of the study. “But what is really going on is a sense of resignation. Americans feel that they have no control over what companies do with their information or how they collect it. ”The report on consumers’ attitudes to commercial surveillance comes at a pivotal moment for online marketers and advertisers. Companies are scrambling to develop new techniques to influence people who increasingly use mobile devices to shop, bank and socialize. Yet, even as millions of people embrace these data-driven services, many are mistrustful of the kinds of inferences that companies might make based on information gathered about them. Some marketing companies, for instance, segment individuals into clusters like “low-income elders” or “small town, shallow pockets” or categorize them by waistband size. The potential risk of inferior treatment is one reason that an increasing number of Internet users are downloading </w:t>
+      </w:r>
+      <w:proofErr w:type="spellStart"/>
+      <w:r>
+        <w:rPr>
+          <w:sz w:val="14"/>
+        </w:rPr>
+        <w:t>Ghostery</w:t>
+      </w:r>
+      <w:proofErr w:type="spellEnd"/>
+      <w:r>
+        <w:rPr>
+          <w:sz w:val="14"/>
+        </w:rPr>
+        <w:t>, a free plug-in that allows consumers to see and control online tracking by data brokers, advertising networks and other third parties.</w:t>
+      </w:r>
+    </w:p>
+    <w:p>
+      <w:r>
+        <w:t xml:space="preserve">Internet of things as defined above allows common household items to send and receive data. Companies will use this connection, in this case unsecure </w:t>
+      </w:r>
+      <w:proofErr w:type="spellStart"/>
+      <w:r>
+        <w:t>wifi</w:t>
+      </w:r>
+      <w:proofErr w:type="spellEnd"/>
+      <w:r>
+        <w:t xml:space="preserve">, to collect </w:t>
+      </w:r>
+      <w:proofErr w:type="spellStart"/>
+      <w:r>
+        <w:t>uneccessary</w:t>
+      </w:r>
+      <w:proofErr w:type="spellEnd"/>
+      <w:r>
+        <w:t xml:space="preserve"> data on you and </w:t>
+      </w:r>
+      <w:proofErr w:type="spellStart"/>
+      <w:r>
+        <w:t>anyother</w:t>
+      </w:r>
+      <w:proofErr w:type="spellEnd"/>
+      <w:r>
+        <w:t xml:space="preserve"> unlucky customer that </w:t>
       </w:r>
       <w:proofErr w:type="gramStart"/>
       <w:r>
-        <w:t>of  creating</w:t>
+        <w:t>falls</w:t>
       </w:r>
       <w:proofErr w:type="gramEnd"/>
       <w:r>
-        <w:t xml:space="preserve"> ‘back doors’ .</w:t>
-      </w:r>
-    </w:p>
-    <w:p>
-      <w:pPr>
-        <w:spacing w:after="0" w:line="240" w:lineRule="auto"/>
-        <w:ind w:hanging="1440"/>
-        <w:rPr>
-          <w:rFonts w:ascii="Times" w:eastAsia="Times New Roman" w:hAnsi="Times" w:cs="Times New Roman"/>
-          <w:sz w:val="20"/>
-          <w:szCs w:val="20"/>
-        </w:rPr>
-      </w:pPr>
-    </w:p>
-    <w:p>
-      <w:pPr>
-        <w:spacing w:after="0" w:line="240" w:lineRule="auto"/>
-        <w:ind w:hanging="1440"/>
-        <w:rPr>
-          <w:rFonts w:ascii="Times" w:eastAsia="Times New Roman" w:hAnsi="Times" w:cs="Times New Roman"/>
-          <w:sz w:val="20"/>
-          <w:szCs w:val="20"/>
-        </w:rPr>
-      </w:pPr>
-    </w:p>
-    <w:p>
-      <w:pPr>
-        <w:spacing w:after="0" w:line="240" w:lineRule="auto"/>
-        <w:ind w:hanging="1440"/>
-        <w:rPr>
-          <w:rFonts w:ascii="Times" w:eastAsia="Times New Roman" w:hAnsi="Times" w:cs="Times New Roman"/>
-          <w:sz w:val="20"/>
-          <w:szCs w:val="20"/>
-        </w:rPr>
-      </w:pPr>
-    </w:p>
-    <w:p>
-      <w:pPr>
-        <w:spacing w:after="0" w:line="240" w:lineRule="auto"/>
-        <w:ind w:hanging="1440"/>
-        <w:rPr>
-          <w:rFonts w:ascii="Times" w:eastAsia="Times New Roman" w:hAnsi="Times" w:cs="Times New Roman"/>
-          <w:sz w:val="20"/>
-          <w:szCs w:val="20"/>
-        </w:rPr>
-      </w:pPr>
-    </w:p>
-    <w:p>
-      <w:pPr>
-        <w:spacing w:before="360" w:after="120" w:line="240" w:lineRule="auto"/>
-        <w:ind w:right="-360"/>
-        <w:outlineLvl w:val="1"/>
-        <w:rPr>
-          <w:rFonts w:ascii="Times" w:eastAsia="Times New Roman" w:hAnsi="Times" w:cs="Times New Roman"/>
+        <w:t xml:space="preserve"> into their trap. The internet of things will boost this back door idea for companies can collect information from </w:t>
+      </w:r>
+      <w:proofErr w:type="spellStart"/>
+      <w:r>
+        <w:t>anyones</w:t>
+      </w:r>
+      <w:proofErr w:type="spellEnd"/>
+      <w:r>
+        <w:t xml:space="preserve"> household item because they are all connected through the internet which each company provides. This would lead to companies gathering unwanted </w:t>
+      </w:r>
+      <w:proofErr w:type="spellStart"/>
+      <w:r>
+        <w:t>informations</w:t>
+      </w:r>
+      <w:proofErr w:type="spellEnd"/>
+      <w:r>
+        <w:t xml:space="preserve"> quote on quote legally from consumers. This is detrimental toward people’s personal privacy because it is unfairly taken away. </w:t>
+      </w:r>
+    </w:p>
+    <w:p>
+      <w:r>
+        <w:t>This would essentially lead to a decrease in national privacy as well because most companies do not have their headquarters established in the USA, therefore companies can share the information they gathered to their respective countries posing a real threat to national security and safety in the long run.</w:t>
+      </w:r>
+    </w:p>
+    <w:p/>
+    <w:p/>
+    <w:p/>
+    <w:p/>
+    <w:p/>
+    <w:p>
+      <w:pPr>
+        <w:pStyle w:val="Heading3"/>
+        <w:rPr>
+          <w:rStyle w:val="Style13ptBold"/>
+          <w:rFonts w:ascii="Times" w:hAnsi="Times"/>
+          <w:b/>
+          <w:sz w:val="36"/>
+          <w:szCs w:val="36"/>
+          <w:u w:val="single"/>
+        </w:rPr>
+      </w:pPr>
+      <w:proofErr w:type="spellStart"/>
+      <w:r>
+        <w:t>Subpoint</w:t>
+      </w:r>
+      <w:proofErr w:type="spellEnd"/>
+      <w:r>
+        <w:t xml:space="preserve"> B: Tar</w:t>
+      </w:r>
+      <w:r>
+        <w:t>geting the Low Income population</w:t>
+      </w:r>
+    </w:p>
+    <w:p>
+      <w:pPr>
+        <w:rPr>
+          <w:rStyle w:val="Style13ptBold"/>
+        </w:rPr>
+      </w:pPr>
+    </w:p>
+    <w:p>
+      <w:pPr>
+        <w:pStyle w:val="NoSpacing"/>
+        <w:rPr>
+          <w:rStyle w:val="Style13ptBold"/>
+          <w:b w:val="0"/>
+          <w:sz w:val="22"/>
+        </w:rPr>
+      </w:pPr>
+      <w:r>
+        <w:rPr>
+          <w:rStyle w:val="Style13ptBold"/>
+        </w:rPr>
+        <w:t xml:space="preserve">Claim: </w:t>
+      </w:r>
+      <w:proofErr w:type="spellStart"/>
+      <w:r>
+        <w:rPr>
+          <w:rStyle w:val="Style13ptBold"/>
+        </w:rPr>
+        <w:t>hadasd</w:t>
+      </w:r>
+      <w:proofErr w:type="spellEnd"/>
+    </w:p>
+    <w:p>
+      <w:pPr>
+        <w:rPr>
+          <w:rStyle w:val="Style13ptBold"/>
+        </w:rPr>
+      </w:pPr>
+    </w:p>
+    <w:p>
+      <w:pPr>
+        <w:rPr>
+          <w:rStyle w:val="Style13ptBold"/>
+        </w:rPr>
+      </w:pPr>
+      <w:r>
+        <w:rPr>
+          <w:rStyle w:val="Style13ptBold"/>
+        </w:rPr>
+        <w:t>FTC 15</w:t>
+      </w:r>
+    </w:p>
+    <w:p>
+      <w:r>
+        <w:t>FTC Staff Report [Federal Trade Commission] "Internet of Things: Privacy and Security in a Connected World" Federal Trade Commission, 2015.</w:t>
+      </w:r>
+    </w:p>
+    <w:p/>
+    <w:p>
+      <w:pPr>
+        <w:rPr>
+          <w:rStyle w:val="Style13ptBold"/>
+          <w:u w:val="single"/>
+        </w:rPr>
+      </w:pPr>
+      <w:proofErr w:type="gramStart"/>
+      <w:r>
+        <w:rPr>
+          <w:rStyle w:val="Style13ptBold"/>
+          <w:u w:val="single"/>
+        </w:rPr>
+        <w:t>securing</w:t>
+      </w:r>
+      <w:proofErr w:type="gramEnd"/>
+      <w:r>
+        <w:rPr>
+          <w:rStyle w:val="Style13ptBold"/>
+          <w:u w:val="single"/>
+        </w:rPr>
+        <w:t xml:space="preserve"> connected </w:t>
+      </w:r>
+      <w:proofErr w:type="spellStart"/>
+      <w:r>
+        <w:rPr>
+          <w:rStyle w:val="Style13ptBold"/>
+          <w:u w:val="single"/>
+        </w:rPr>
+        <w:t>IoT</w:t>
+      </w:r>
+      <w:proofErr w:type="spellEnd"/>
+      <w:r>
+        <w:rPr>
+          <w:rStyle w:val="Style13ptBold"/>
+          <w:u w:val="single"/>
+        </w:rPr>
+        <w:t xml:space="preserve"> devices may be more challenging than securing a home computer, for two main reasons. First, as some panelists noted, companies entering the </w:t>
+      </w:r>
+      <w:proofErr w:type="spellStart"/>
+      <w:r>
+        <w:rPr>
+          <w:rStyle w:val="Style13ptBold"/>
+          <w:u w:val="single"/>
+        </w:rPr>
+        <w:t>IoT</w:t>
+      </w:r>
+      <w:proofErr w:type="spellEnd"/>
+      <w:r>
+        <w:rPr>
+          <w:rStyle w:val="Style13ptBold"/>
+          <w:u w:val="single"/>
+        </w:rPr>
+        <w:t xml:space="preserve"> market may not have experience in dealing with security issues. Second, although some </w:t>
+      </w:r>
+      <w:proofErr w:type="spellStart"/>
+      <w:r>
+        <w:rPr>
+          <w:rStyle w:val="Style13ptBold"/>
+          <w:u w:val="single"/>
+        </w:rPr>
+        <w:t>IoT</w:t>
+      </w:r>
+      <w:proofErr w:type="spellEnd"/>
+      <w:r>
+        <w:rPr>
+          <w:rStyle w:val="Style13ptBold"/>
+          <w:u w:val="single"/>
+        </w:rPr>
+        <w:t xml:space="preserve"> devices are highly sophisticated, many others may be inexpensive and essentially disposable.</w:t>
+      </w:r>
+      <w:r>
+        <w:t xml:space="preserve"> </w:t>
+      </w:r>
+      <w:r>
+        <w:rPr>
+          <w:sz w:val="14"/>
+        </w:rPr>
+        <w:t xml:space="preserve">In those cases, if </w:t>
+      </w:r>
+      <w:proofErr w:type="gramStart"/>
+      <w:r>
+        <w:rPr>
+          <w:sz w:val="14"/>
+        </w:rPr>
+        <w:t>a vulnerability</w:t>
+      </w:r>
+      <w:proofErr w:type="gramEnd"/>
+      <w:r>
+        <w:rPr>
+          <w:sz w:val="14"/>
+        </w:rPr>
+        <w:t xml:space="preserve"> were discovered after manufacture, it[s] may be difficult or impossible to update the software or apply a patch. And if an update is available, many consumers may never hear about it</w:t>
+      </w:r>
+      <w:r>
+        <w:t>.</w:t>
+      </w:r>
+      <w:r>
+        <w:t xml:space="preserve"> </w:t>
+      </w:r>
+      <w:r>
+        <w:rPr>
+          <w:rStyle w:val="Style13ptBold"/>
+          <w:u w:val="single"/>
+        </w:rPr>
+        <w:t>Relatedly, many companies – particularly those developing low-end devices – may lack economic incentives to provide ongoing support or software security updates at all, leaving consumers with unsupported or vulnerable de</w:t>
+      </w:r>
+      <w:r>
+        <w:rPr>
+          <w:rStyle w:val="Style13ptBold"/>
+          <w:u w:val="single"/>
+        </w:rPr>
+        <w:t>vices shortly after purchase.</w:t>
+      </w:r>
+    </w:p>
+    <w:p>
+      <w:pPr>
+        <w:rPr>
+          <w:rStyle w:val="Style13ptBold"/>
+          <w:u w:val="single"/>
+        </w:rPr>
+      </w:pPr>
+    </w:p>
+    <w:p>
+      <w:pPr>
+        <w:rPr>
+          <w:rStyle w:val="Style13ptBold"/>
+          <w:u w:val="single"/>
+        </w:rPr>
+      </w:pPr>
+    </w:p>
+    <w:p>
+      <w:pPr>
+        <w:rPr>
+          <w:rStyle w:val="Style13ptBold"/>
+          <w:u w:val="single"/>
+        </w:rPr>
+      </w:pPr>
+      <w:r>
+        <w:rPr>
+          <w:rStyle w:val="Style13ptBold"/>
+          <w:u w:val="single"/>
+        </w:rPr>
+        <w:t>Hi</w:t>
+      </w:r>
+    </w:p>
+    <w:p>
+      <w:pPr>
+        <w:rPr>
+          <w:rStyle w:val="Style13ptBold"/>
+          <w:u w:val="single"/>
+        </w:rPr>
+      </w:pPr>
+    </w:p>
+    <w:p>
+      <w:pPr>
+        <w:rPr>
+          <w:rFonts w:ascii="Times" w:hAnsi="Times"/>
           <w:b/>
           <w:bCs/>
           <w:sz w:val="36"/>
@@ -356,35 +650,18 @@
         </w:rPr>
       </w:pPr>
       <w:r>
-        <w:rPr>
-          <w:rFonts w:ascii="Times New Roman" w:eastAsia="Times New Roman" w:hAnsi="Times New Roman" w:cs="Times New Roman"/>
-          <w:color w:val="000000"/>
-          <w:sz w:val="32"/>
-          <w:szCs w:val="32"/>
-        </w:rPr>
         <w:tab/>
       </w:r>
       <w:proofErr w:type="spellStart"/>
       <w:r>
-        <w:rPr>
-          <w:rFonts w:ascii="Times New Roman" w:eastAsia="Times New Roman" w:hAnsi="Times New Roman" w:cs="Times New Roman"/>
-          <w:color w:val="000000"/>
-          <w:sz w:val="32"/>
-          <w:szCs w:val="32"/>
-        </w:rPr>
         <w:t>Subpoint</w:t>
       </w:r>
       <w:proofErr w:type="spellEnd"/>
       <w:r>
-        <w:rPr>
-          <w:rFonts w:ascii="Times New Roman" w:eastAsia="Times New Roman" w:hAnsi="Times New Roman" w:cs="Times New Roman"/>
-          <w:color w:val="000000"/>
-          <w:sz w:val="32"/>
-          <w:szCs w:val="32"/>
-        </w:rPr>
-        <w:t xml:space="preserve"> B: Targeting the Low Income population</w:t>
-      </w:r>
-    </w:p>
+        <w:t xml:space="preserve"> C: Identity Theft</w:t>
+      </w:r>
+    </w:p>
+    <w:p/>
     <w:p>
       <w:pPr>
         <w:pStyle w:val="Heading4"/>
@@ -398,165 +675,11 @@
         <w:rPr>
           <w:shd w:val="clear" w:color="auto" w:fill="00FF00"/>
         </w:rPr>
-        <w:t>IOT targets low income population and rises the chance of a hack</w:t>
-      </w:r>
-    </w:p>
-    <w:p>
-      <w:pPr>
-        <w:spacing w:after="0" w:line="240" w:lineRule="auto"/>
-        <w:ind w:left="1440" w:right="-360" w:hanging="1440"/>
-        <w:rPr>
-          <w:rStyle w:val="Style13ptBold"/>
-        </w:rPr>
-      </w:pPr>
-      <w:r>
-        <w:rPr>
-          <w:rStyle w:val="Style13ptBold"/>
-        </w:rPr>
-        <w:t>FTC 15</w:t>
-      </w:r>
-    </w:p>
-    <w:p>
-      <w:pPr>
-        <w:spacing w:after="0" w:line="240" w:lineRule="auto"/>
-        <w:ind w:left="1440" w:right="-360" w:hanging="1440"/>
-      </w:pPr>
-      <w:r>
-        <w:t>FTC Staff Report [Federal Trade Commission] "Internet of Things: Privacy and Security in a Connected World" Federal Trade Commission, 2015.</w:t>
-      </w:r>
-    </w:p>
-    <w:p>
-      <w:pPr>
-        <w:spacing w:after="0" w:line="240" w:lineRule="auto"/>
-        <w:ind w:left="1440" w:right="-360" w:hanging="1440"/>
-      </w:pPr>
-    </w:p>
-    <w:p>
-      <w:pPr>
-        <w:spacing w:after="0" w:line="240" w:lineRule="auto"/>
-        <w:ind w:right="-360"/>
-      </w:pPr>
-      <w:r>
-        <w:t xml:space="preserve">These potential risks are exacerbated by the fact </w:t>
-      </w:r>
-      <w:proofErr w:type="gramStart"/>
-      <w:r>
-        <w:t>that  According</w:t>
-      </w:r>
-      <w:proofErr w:type="gramEnd"/>
-      <w:r>
-        <w:t xml:space="preserve"> to the Federal Trade </w:t>
-      </w:r>
-      <w:proofErr w:type="spellStart"/>
-      <w:r>
-        <w:t>Commision</w:t>
-      </w:r>
-      <w:proofErr w:type="spellEnd"/>
-      <w:r>
-        <w:t xml:space="preserve">: securing connected </w:t>
-      </w:r>
-      <w:proofErr w:type="spellStart"/>
-      <w:r>
-        <w:t>IoT</w:t>
-      </w:r>
-      <w:proofErr w:type="spellEnd"/>
-      <w:r>
-        <w:t xml:space="preserve"> devices may be more challenging than securing a home computer, for two main reasons. First, as some panelists noted, companies entering the </w:t>
-      </w:r>
-      <w:proofErr w:type="spellStart"/>
-      <w:r>
-        <w:t>IoT</w:t>
-      </w:r>
-      <w:proofErr w:type="spellEnd"/>
-      <w:r>
-        <w:t xml:space="preserve"> market may not have experience in dealing with security issues. Second, although some </w:t>
-      </w:r>
-      <w:proofErr w:type="spellStart"/>
-      <w:r>
-        <w:t>IoT</w:t>
-      </w:r>
-      <w:proofErr w:type="spellEnd"/>
-      <w:r>
-        <w:t xml:space="preserve"> devices are highly sophisticated, many others may be inexpensive and essentially disposable. In those cases, if </w:t>
-      </w:r>
-      <w:proofErr w:type="gramStart"/>
-      <w:r>
-        <w:t>a vulnerability</w:t>
-      </w:r>
-      <w:proofErr w:type="gramEnd"/>
-      <w:r>
-        <w:t xml:space="preserve"> were discovered after manufacture, it[s] may be difficult or impossible to update the software or apply a patch. And if an update is available, many consumers may never hear about </w:t>
-      </w:r>
-      <w:proofErr w:type="spellStart"/>
-      <w:proofErr w:type="gramStart"/>
-      <w:r>
-        <w:t>it.Relatedly</w:t>
-      </w:r>
-      <w:proofErr w:type="spellEnd"/>
-      <w:proofErr w:type="gramEnd"/>
-      <w:r>
-        <w:t>, many companies – particularly those developing low-end devices – may lack economic incentives to provide ongoing support or software security updates at all, leaving consumers with unsupported or vulnerable devices shortly after purchase.</w:t>
-      </w:r>
-      <w:bookmarkStart w:id="0" w:name="_GoBack"/>
-      <w:bookmarkEnd w:id="0"/>
-    </w:p>
-    <w:p>
-      <w:pPr>
-        <w:spacing w:before="360" w:after="120" w:line="240" w:lineRule="auto"/>
-        <w:ind w:right="-360"/>
-        <w:outlineLvl w:val="1"/>
-        <w:rPr>
-          <w:rFonts w:ascii="Times" w:eastAsia="Times New Roman" w:hAnsi="Times" w:cs="Times New Roman"/>
-          <w:b/>
-          <w:bCs/>
-          <w:sz w:val="36"/>
-          <w:szCs w:val="36"/>
-        </w:rPr>
-      </w:pPr>
-      <w:r>
-        <w:rPr>
-          <w:rFonts w:ascii="Times New Roman" w:eastAsia="Times New Roman" w:hAnsi="Times New Roman" w:cs="Times New Roman"/>
-          <w:color w:val="000000"/>
-          <w:sz w:val="32"/>
-          <w:szCs w:val="32"/>
-        </w:rPr>
-        <w:tab/>
-      </w:r>
-      <w:proofErr w:type="spellStart"/>
-      <w:r>
-        <w:rPr>
-          <w:rFonts w:ascii="Times New Roman" w:eastAsia="Times New Roman" w:hAnsi="Times New Roman" w:cs="Times New Roman"/>
-          <w:color w:val="000000"/>
-          <w:sz w:val="32"/>
-          <w:szCs w:val="32"/>
-        </w:rPr>
-        <w:t>Subpoint</w:t>
-      </w:r>
-      <w:proofErr w:type="spellEnd"/>
-      <w:r>
-        <w:rPr>
-          <w:rFonts w:ascii="Times New Roman" w:eastAsia="Times New Roman" w:hAnsi="Times New Roman" w:cs="Times New Roman"/>
-          <w:color w:val="000000"/>
-          <w:sz w:val="32"/>
-          <w:szCs w:val="32"/>
-        </w:rPr>
-        <w:t xml:space="preserve"> C: Identity Theft</w:t>
-      </w:r>
-    </w:p>
-    <w:p>
-      <w:pPr>
-        <w:spacing w:after="0" w:line="240" w:lineRule="auto"/>
-        <w:ind w:hanging="1440"/>
-        <w:rPr>
-          <w:rFonts w:ascii="Times" w:eastAsia="Times New Roman" w:hAnsi="Times" w:cs="Times New Roman"/>
-          <w:sz w:val="20"/>
-          <w:szCs w:val="20"/>
-        </w:rPr>
-      </w:pPr>
-    </w:p>
-    <w:p>
-      <w:pPr>
-        <w:pStyle w:val="Heading4"/>
+        <w:t>IOT increases the chance of Identity Theft</w:t>
+      </w:r>
+    </w:p>
+    <w:p>
+      <w:pPr>
         <w:rPr>
           <w:rFonts w:ascii="Times" w:hAnsi="Times"/>
           <w:sz w:val="20"/>
@@ -565,602 +688,314 @@
       </w:pPr>
       <w:r>
         <w:rPr>
-          <w:shd w:val="clear" w:color="auto" w:fill="00FF00"/>
-        </w:rPr>
-        <w:t>IOT increases the chance of Identity Theft</w:t>
-      </w:r>
-    </w:p>
-    <w:p>
-      <w:pPr>
-        <w:spacing w:after="0" w:line="240" w:lineRule="auto"/>
-        <w:ind w:left="1440" w:right="-360" w:hanging="1440"/>
-        <w:rPr>
-          <w:rFonts w:ascii="Times" w:hAnsi="Times" w:cs="Times New Roman"/>
+          <w:rStyle w:val="Style13ptBold"/>
+        </w:rPr>
+        <w:t>Wei (</w:t>
+      </w:r>
+      <w:proofErr w:type="spellStart"/>
+      <w:r>
+        <w:rPr>
+          <w:rStyle w:val="Style13ptBold"/>
+        </w:rPr>
+        <w:t>Weslay</w:t>
+      </w:r>
+      <w:proofErr w:type="spellEnd"/>
+      <w:r>
+        <w:rPr>
+          <w:rStyle w:val="Style13ptBold"/>
+        </w:rPr>
+        <w:t xml:space="preserve">) </w:t>
+      </w:r>
+      <w:proofErr w:type="spellStart"/>
+      <w:r>
+        <w:rPr>
+          <w:rStyle w:val="Style13ptBold"/>
+        </w:rPr>
+        <w:t>Xu</w:t>
+      </w:r>
+      <w:proofErr w:type="spellEnd"/>
+      <w:r>
+        <w:rPr>
+          <w:shd w:val="clear" w:color="auto" w:fill="FFFFFF"/>
+        </w:rPr>
+        <w:t xml:space="preserve"> [Research Associate, Pacific Northwest Library], "Security and the Internet of Things (</w:t>
+      </w:r>
+      <w:proofErr w:type="spellStart"/>
+      <w:r>
+        <w:rPr>
+          <w:shd w:val="clear" w:color="auto" w:fill="FFFFFF"/>
+        </w:rPr>
+        <w:t>IoT</w:t>
+      </w:r>
+      <w:proofErr w:type="spellEnd"/>
+      <w:r>
+        <w:rPr>
+          <w:shd w:val="clear" w:color="auto" w:fill="FFFFFF"/>
+        </w:rPr>
+        <w:t xml:space="preserve">)," March 20, 2015. </w:t>
+      </w:r>
+      <w:proofErr w:type="gramStart"/>
+      <w:r>
+        <w:rPr>
+          <w:shd w:val="clear" w:color="auto" w:fill="FFFFFF"/>
+        </w:rPr>
+        <w:t>Paper for the Tuck School of Business at Dartmouth.</w:t>
+      </w:r>
+      <w:proofErr w:type="gramEnd"/>
+      <w:r>
+        <w:rPr>
+          <w:shd w:val="clear" w:color="auto" w:fill="FFFFFF"/>
+        </w:rPr>
+        <w:t xml:space="preserve"> </w:t>
+      </w:r>
+    </w:p>
+    <w:p/>
+    <w:p>
+      <w:pPr>
+        <w:rPr>
+          <w:rFonts w:ascii="Times" w:hAnsi="Times"/>
           <w:sz w:val="20"/>
           <w:szCs w:val="20"/>
         </w:rPr>
       </w:pPr>
       <w:r>
         <w:rPr>
-          <w:rStyle w:val="Style13ptBold"/>
-        </w:rPr>
-        <w:t>Wei (</w:t>
+          <w:shd w:val="clear" w:color="auto" w:fill="FFFFFF"/>
+        </w:rPr>
+        <w:t xml:space="preserve">According to </w:t>
       </w:r>
       <w:proofErr w:type="spellStart"/>
       <w:r>
         <w:rPr>
-          <w:rStyle w:val="Style13ptBold"/>
+          <w:shd w:val="clear" w:color="auto" w:fill="FFFFFF"/>
         </w:rPr>
         <w:t>Weslay</w:t>
       </w:r>
       <w:proofErr w:type="spellEnd"/>
       <w:r>
         <w:rPr>
-          <w:rStyle w:val="Style13ptBold"/>
-        </w:rPr>
-        <w:t xml:space="preserve">) </w:t>
+          <w:shd w:val="clear" w:color="auto" w:fill="FFFFFF"/>
+        </w:rPr>
+        <w:t xml:space="preserve"> </w:t>
       </w:r>
       <w:proofErr w:type="spellStart"/>
       <w:r>
         <w:rPr>
-          <w:rStyle w:val="Style13ptBold"/>
+          <w:shd w:val="clear" w:color="auto" w:fill="FFFFFF"/>
         </w:rPr>
         <w:t>Xu</w:t>
       </w:r>
       <w:proofErr w:type="spellEnd"/>
-      <w:r>
-        <w:rPr>
-          <w:rFonts w:ascii="Times New Roman" w:hAnsi="Times New Roman" w:cs="Times New Roman"/>
-          <w:b/>
-          <w:bCs/>
-          <w:color w:val="000000"/>
-          <w:sz w:val="23"/>
-          <w:szCs w:val="23"/>
-          <w:shd w:val="clear" w:color="auto" w:fill="FFFFFF"/>
-        </w:rPr>
-        <w:t xml:space="preserve"> [Research Associate, Pacific Northwest Library], "Security and the Internet of Things (</w:t>
-      </w:r>
-      <w:proofErr w:type="spellStart"/>
-      <w:r>
-        <w:rPr>
-          <w:rFonts w:ascii="Times New Roman" w:hAnsi="Times New Roman" w:cs="Times New Roman"/>
-          <w:b/>
-          <w:bCs/>
-          <w:color w:val="000000"/>
-          <w:sz w:val="23"/>
-          <w:szCs w:val="23"/>
-          <w:shd w:val="clear" w:color="auto" w:fill="FFFFFF"/>
-        </w:rPr>
-        <w:t>IoT</w:t>
-      </w:r>
-      <w:proofErr w:type="spellEnd"/>
-      <w:r>
-        <w:rPr>
-          <w:rFonts w:ascii="Times New Roman" w:hAnsi="Times New Roman" w:cs="Times New Roman"/>
-          <w:b/>
-          <w:bCs/>
-          <w:color w:val="000000"/>
-          <w:sz w:val="23"/>
-          <w:szCs w:val="23"/>
-          <w:shd w:val="clear" w:color="auto" w:fill="FFFFFF"/>
-        </w:rPr>
-        <w:t xml:space="preserve">)," March 20, 2015. </w:t>
-      </w:r>
-      <w:proofErr w:type="gramStart"/>
-      <w:r>
-        <w:rPr>
-          <w:rFonts w:ascii="Times New Roman" w:hAnsi="Times New Roman" w:cs="Times New Roman"/>
-          <w:b/>
-          <w:bCs/>
-          <w:color w:val="000000"/>
-          <w:sz w:val="23"/>
-          <w:szCs w:val="23"/>
-          <w:shd w:val="clear" w:color="auto" w:fill="FFFFFF"/>
-        </w:rPr>
-        <w:t>Paper for the Tuck School of Business at Dartmouth.</w:t>
-      </w:r>
-      <w:proofErr w:type="gramEnd"/>
-      <w:r>
-        <w:rPr>
-          <w:rFonts w:ascii="Times New Roman" w:hAnsi="Times New Roman" w:cs="Times New Roman"/>
-          <w:b/>
-          <w:bCs/>
-          <w:color w:val="000000"/>
-          <w:sz w:val="23"/>
-          <w:szCs w:val="23"/>
-          <w:shd w:val="clear" w:color="auto" w:fill="FFFFFF"/>
-        </w:rPr>
-        <w:t xml:space="preserve"> </w:t>
-      </w:r>
-    </w:p>
-    <w:p>
-      <w:pPr>
-        <w:spacing w:after="0" w:line="240" w:lineRule="auto"/>
-        <w:ind w:hanging="1440"/>
-        <w:rPr>
-          <w:rFonts w:ascii="Times" w:eastAsia="Times New Roman" w:hAnsi="Times" w:cs="Times New Roman"/>
+    </w:p>
+    <w:p>
+      <w:pPr>
+        <w:rPr>
+          <w:rFonts w:ascii="Times" w:hAnsi="Times"/>
           <w:sz w:val="20"/>
           <w:szCs w:val="20"/>
         </w:rPr>
       </w:pPr>
-    </w:p>
-    <w:p>
-      <w:pPr>
-        <w:spacing w:after="0" w:line="240" w:lineRule="auto"/>
-        <w:ind w:left="1440" w:right="-360" w:hanging="1440"/>
-        <w:rPr>
-          <w:rFonts w:ascii="Times" w:hAnsi="Times" w:cs="Times New Roman"/>
+      <w:r>
+        <w:rPr>
+          <w:sz w:val="12"/>
+          <w:szCs w:val="12"/>
+          <w:shd w:val="clear" w:color="auto" w:fill="FFFFFF"/>
+        </w:rPr>
+        <w:t xml:space="preserve">Privacy concerns: </w:t>
+      </w:r>
+      <w:r>
+        <w:rPr>
+          <w:shd w:val="clear" w:color="auto" w:fill="FFFF00"/>
+        </w:rPr>
+        <w:t xml:space="preserve">A large number of </w:t>
+      </w:r>
+      <w:proofErr w:type="spellStart"/>
+      <w:r>
+        <w:rPr>
+          <w:shd w:val="clear" w:color="auto" w:fill="FFFF00"/>
+        </w:rPr>
+        <w:t>IoT</w:t>
+      </w:r>
+      <w:proofErr w:type="spellEnd"/>
+      <w:r>
+        <w:rPr>
+          <w:shd w:val="clear" w:color="auto" w:fill="FFFF00"/>
+        </w:rPr>
+        <w:t xml:space="preserve"> devices collect some form of sensitive personal information such as name, address, credit card numbers, etc.</w:t>
+      </w:r>
+      <w:r>
+        <w:rPr>
+          <w:shd w:val="clear" w:color="auto" w:fill="FFFFFF"/>
+        </w:rPr>
+        <w:t xml:space="preserve"> </w:t>
+      </w:r>
+      <w:r>
+        <w:rPr>
+          <w:sz w:val="12"/>
+          <w:szCs w:val="12"/>
+          <w:shd w:val="clear" w:color="auto" w:fill="FFFFFF"/>
+        </w:rPr>
+        <w:t>In addition, these concerns are multiplied as many of these devices are connected via cloud services and mobile apps. These sensitive information can be transmitted on your home network unencrypted and subsequently attacked by hackers via the Internet, leading to serious privacy concerns</w:t>
+      </w:r>
+      <w:r>
+        <w:rPr>
+          <w:shd w:val="clear" w:color="auto" w:fill="FFFFFF"/>
+        </w:rPr>
+        <w:t xml:space="preserve"> </w:t>
+      </w:r>
+      <w:r>
+        <w:rPr>
+          <w:sz w:val="12"/>
+          <w:szCs w:val="12"/>
+          <w:shd w:val="clear" w:color="auto" w:fill="FFFFFF"/>
+        </w:rPr>
+        <w:t>Considering many of the devices offer access via the cloud, these issues are of more significant concerns. 5. Insecure software and firmware:</w:t>
+      </w:r>
+      <w:r>
+        <w:rPr>
+          <w:shd w:val="clear" w:color="auto" w:fill="FFFFFF"/>
+        </w:rPr>
+        <w:t xml:space="preserve"> </w:t>
+      </w:r>
+      <w:r>
+        <w:rPr>
+          <w:shd w:val="clear" w:color="auto" w:fill="FFFF00"/>
+        </w:rPr>
+        <w:t xml:space="preserve">Over 60% of the </w:t>
+      </w:r>
+      <w:proofErr w:type="spellStart"/>
+      <w:r>
+        <w:rPr>
+          <w:shd w:val="clear" w:color="auto" w:fill="FFFF00"/>
+        </w:rPr>
+        <w:t>IoT</w:t>
+      </w:r>
+      <w:proofErr w:type="spellEnd"/>
+      <w:r>
+        <w:rPr>
+          <w:shd w:val="clear" w:color="auto" w:fill="FFFF00"/>
+        </w:rPr>
+        <w:t xml:space="preserve"> devices HP examined had issues including no encryption when downloading software and firmware updates. Therefore malicious software and firmware could be installed into the original system via system updates.</w:t>
+      </w:r>
+    </w:p>
+    <w:p>
+      <w:pPr>
+        <w:rPr>
+          <w:rFonts w:ascii="Times" w:hAnsi="Times"/>
           <w:sz w:val="20"/>
           <w:szCs w:val="20"/>
         </w:rPr>
       </w:pPr>
       <w:r>
         <w:rPr>
-          <w:rFonts w:ascii="Times New Roman" w:hAnsi="Times New Roman" w:cs="Times New Roman"/>
-          <w:b/>
-          <w:bCs/>
-          <w:color w:val="000000"/>
-          <w:sz w:val="24"/>
-          <w:shd w:val="clear" w:color="auto" w:fill="FFFFFF"/>
-        </w:rPr>
-        <w:t xml:space="preserve">According to </w:t>
-      </w:r>
-      <w:proofErr w:type="spellStart"/>
-      <w:r>
-        <w:rPr>
-          <w:rFonts w:ascii="Times New Roman" w:hAnsi="Times New Roman" w:cs="Times New Roman"/>
-          <w:b/>
-          <w:bCs/>
-          <w:color w:val="000000"/>
-          <w:sz w:val="24"/>
-          <w:shd w:val="clear" w:color="auto" w:fill="FFFFFF"/>
-        </w:rPr>
-        <w:t>Weslay</w:t>
-      </w:r>
-      <w:proofErr w:type="spellEnd"/>
-      <w:r>
-        <w:rPr>
-          <w:rFonts w:ascii="Times New Roman" w:hAnsi="Times New Roman" w:cs="Times New Roman"/>
-          <w:b/>
-          <w:bCs/>
-          <w:color w:val="000000"/>
-          <w:sz w:val="24"/>
-          <w:shd w:val="clear" w:color="auto" w:fill="FFFFFF"/>
-        </w:rPr>
-        <w:t xml:space="preserve"> </w:t>
-      </w:r>
-      <w:proofErr w:type="spellStart"/>
-      <w:r>
-        <w:rPr>
-          <w:rFonts w:ascii="Times New Roman" w:hAnsi="Times New Roman" w:cs="Times New Roman"/>
-          <w:b/>
-          <w:bCs/>
-          <w:color w:val="000000"/>
-          <w:sz w:val="24"/>
-          <w:shd w:val="clear" w:color="auto" w:fill="FFFFFF"/>
-        </w:rPr>
-        <w:t>Xu</w:t>
-      </w:r>
-      <w:proofErr w:type="spellEnd"/>
-    </w:p>
-    <w:p>
-      <w:pPr>
-        <w:spacing w:after="0" w:line="240" w:lineRule="auto"/>
-        <w:ind w:left="1440" w:right="-360" w:hanging="1440"/>
-        <w:rPr>
-          <w:rFonts w:ascii="Times" w:hAnsi="Times" w:cs="Times New Roman"/>
+          <w:shd w:val="clear" w:color="auto" w:fill="FFFFFF"/>
+        </w:rPr>
+        <w:t xml:space="preserve">The </w:t>
+      </w:r>
+      <w:proofErr w:type="gramStart"/>
+      <w:r>
+        <w:rPr>
+          <w:shd w:val="clear" w:color="auto" w:fill="FFFFFF"/>
+        </w:rPr>
+        <w:t>internet</w:t>
+      </w:r>
+      <w:proofErr w:type="gramEnd"/>
+      <w:r>
+        <w:rPr>
+          <w:shd w:val="clear" w:color="auto" w:fill="FFFFFF"/>
+        </w:rPr>
+        <w:t xml:space="preserve"> of things are giving hackers an easier job to secure users identities. 60% of IOT devices are vulnerable to hacking. In fact Identity theft will skyrocket due to the fact that passwords and personal information are not encrypted in an IOT world. This will lead to an Identity theft epidemic. Identity </w:t>
+      </w:r>
+    </w:p>
+    <w:p>
+      <w:pPr>
+        <w:rPr>
+          <w:rFonts w:ascii="Times" w:hAnsi="Times"/>
           <w:sz w:val="20"/>
           <w:szCs w:val="20"/>
         </w:rPr>
       </w:pPr>
-      <w:r>
-        <w:rPr>
-          <w:rFonts w:ascii="Times New Roman" w:hAnsi="Times New Roman" w:cs="Times New Roman"/>
-          <w:b/>
-          <w:bCs/>
-          <w:color w:val="000000"/>
-          <w:sz w:val="12"/>
-          <w:szCs w:val="12"/>
-          <w:shd w:val="clear" w:color="auto" w:fill="FFFFFF"/>
-        </w:rPr>
-        <w:t xml:space="preserve">Privacy concerns: </w:t>
-      </w:r>
-      <w:r>
-        <w:rPr>
-          <w:rFonts w:ascii="Times New Roman" w:hAnsi="Times New Roman" w:cs="Times New Roman"/>
-          <w:b/>
-          <w:bCs/>
-          <w:color w:val="000000"/>
-          <w:sz w:val="23"/>
-          <w:szCs w:val="23"/>
-          <w:shd w:val="clear" w:color="auto" w:fill="FFFF00"/>
-        </w:rPr>
-        <w:t xml:space="preserve">A large number of </w:t>
-      </w:r>
-      <w:proofErr w:type="spellStart"/>
-      <w:r>
-        <w:rPr>
-          <w:rFonts w:ascii="Times New Roman" w:hAnsi="Times New Roman" w:cs="Times New Roman"/>
-          <w:b/>
-          <w:bCs/>
-          <w:color w:val="000000"/>
-          <w:sz w:val="23"/>
-          <w:szCs w:val="23"/>
-          <w:shd w:val="clear" w:color="auto" w:fill="FFFF00"/>
-        </w:rPr>
-        <w:t>IoT</w:t>
-      </w:r>
-      <w:proofErr w:type="spellEnd"/>
-      <w:r>
-        <w:rPr>
-          <w:rFonts w:ascii="Times New Roman" w:hAnsi="Times New Roman" w:cs="Times New Roman"/>
-          <w:b/>
-          <w:bCs/>
-          <w:color w:val="000000"/>
-          <w:sz w:val="23"/>
-          <w:szCs w:val="23"/>
-          <w:shd w:val="clear" w:color="auto" w:fill="FFFF00"/>
-        </w:rPr>
-        <w:t xml:space="preserve"> devices collect some form of sensitive personal information such as name, address, credit card numbers, etc.</w:t>
-      </w:r>
-      <w:r>
-        <w:rPr>
-          <w:rFonts w:ascii="Times New Roman" w:hAnsi="Times New Roman" w:cs="Times New Roman"/>
-          <w:b/>
-          <w:bCs/>
-          <w:color w:val="000000"/>
-          <w:sz w:val="23"/>
-          <w:szCs w:val="23"/>
-          <w:shd w:val="clear" w:color="auto" w:fill="FFFFFF"/>
-        </w:rPr>
-        <w:t xml:space="preserve"> </w:t>
-      </w:r>
-      <w:r>
-        <w:rPr>
-          <w:rFonts w:ascii="Times New Roman" w:hAnsi="Times New Roman" w:cs="Times New Roman"/>
-          <w:b/>
-          <w:bCs/>
-          <w:color w:val="000000"/>
-          <w:sz w:val="12"/>
-          <w:szCs w:val="12"/>
-          <w:shd w:val="clear" w:color="auto" w:fill="FFFFFF"/>
-        </w:rPr>
-        <w:t>In addition, these concerns are multiplied as many of these devices are connected via cloud services and mobile apps. These sensitive information can be transmitted on your home network unencrypted and subsequently attacked by hackers via the Internet, leading to serious privacy concerns</w:t>
-      </w:r>
-      <w:r>
-        <w:rPr>
-          <w:rFonts w:ascii="Times New Roman" w:hAnsi="Times New Roman" w:cs="Times New Roman"/>
-          <w:b/>
-          <w:bCs/>
-          <w:color w:val="000000"/>
-          <w:sz w:val="23"/>
-          <w:szCs w:val="23"/>
-          <w:shd w:val="clear" w:color="auto" w:fill="FFFFFF"/>
-        </w:rPr>
-        <w:t xml:space="preserve"> </w:t>
-      </w:r>
-      <w:r>
-        <w:rPr>
-          <w:rFonts w:ascii="Times New Roman" w:hAnsi="Times New Roman" w:cs="Times New Roman"/>
-          <w:b/>
-          <w:bCs/>
-          <w:color w:val="000000"/>
-          <w:sz w:val="12"/>
-          <w:szCs w:val="12"/>
-          <w:shd w:val="clear" w:color="auto" w:fill="FFFFFF"/>
-        </w:rPr>
-        <w:t>Considering many of the devices offer access via the cloud, these issues are of more significant concerns. 5. Insecure software and firmware:</w:t>
-      </w:r>
-      <w:r>
-        <w:rPr>
-          <w:rFonts w:ascii="Times New Roman" w:hAnsi="Times New Roman" w:cs="Times New Roman"/>
-          <w:b/>
-          <w:bCs/>
-          <w:color w:val="000000"/>
-          <w:sz w:val="23"/>
-          <w:szCs w:val="23"/>
-          <w:shd w:val="clear" w:color="auto" w:fill="FFFFFF"/>
-        </w:rPr>
-        <w:t xml:space="preserve"> </w:t>
-      </w:r>
-      <w:r>
-        <w:rPr>
-          <w:rFonts w:ascii="Times New Roman" w:hAnsi="Times New Roman" w:cs="Times New Roman"/>
-          <w:b/>
-          <w:bCs/>
-          <w:color w:val="000000"/>
-          <w:sz w:val="23"/>
-          <w:szCs w:val="23"/>
-          <w:shd w:val="clear" w:color="auto" w:fill="FFFF00"/>
-        </w:rPr>
-        <w:t xml:space="preserve">Over 60% of the </w:t>
-      </w:r>
-      <w:proofErr w:type="spellStart"/>
-      <w:r>
-        <w:rPr>
-          <w:rFonts w:ascii="Times New Roman" w:hAnsi="Times New Roman" w:cs="Times New Roman"/>
-          <w:b/>
-          <w:bCs/>
-          <w:color w:val="000000"/>
-          <w:sz w:val="23"/>
-          <w:szCs w:val="23"/>
-          <w:shd w:val="clear" w:color="auto" w:fill="FFFF00"/>
-        </w:rPr>
-        <w:t>IoT</w:t>
-      </w:r>
-      <w:proofErr w:type="spellEnd"/>
-      <w:r>
-        <w:rPr>
-          <w:rFonts w:ascii="Times New Roman" w:hAnsi="Times New Roman" w:cs="Times New Roman"/>
-          <w:b/>
-          <w:bCs/>
-          <w:color w:val="000000"/>
-          <w:sz w:val="23"/>
-          <w:szCs w:val="23"/>
-          <w:shd w:val="clear" w:color="auto" w:fill="FFFF00"/>
-        </w:rPr>
-        <w:t xml:space="preserve"> devices HP examined had issues including no encryption when downloading software and firmware updates. Therefore malicious software and firmware could be installed into the original system via system updates.</w:t>
-      </w:r>
-    </w:p>
-    <w:p>
-      <w:pPr>
-        <w:spacing w:after="0" w:line="240" w:lineRule="auto"/>
-        <w:ind w:left="1440" w:right="-360" w:hanging="1440"/>
-        <w:rPr>
-          <w:rFonts w:ascii="Times" w:hAnsi="Times" w:cs="Times New Roman"/>
+      <w:proofErr w:type="gramStart"/>
+      <w:r>
+        <w:rPr>
+          <w:shd w:val="clear" w:color="auto" w:fill="FFFFFF"/>
+        </w:rPr>
+        <w:t>theft</w:t>
+      </w:r>
+      <w:proofErr w:type="gramEnd"/>
+      <w:r>
+        <w:rPr>
+          <w:shd w:val="clear" w:color="auto" w:fill="FFFFFF"/>
+        </w:rPr>
+        <w:t xml:space="preserve"> is a very hard case to solve. </w:t>
+      </w:r>
+    </w:p>
+    <w:p/>
+    <w:p>
+      <w:pPr>
+        <w:rPr>
+          <w:rFonts w:ascii="Times" w:hAnsi="Times"/>
           <w:sz w:val="20"/>
           <w:szCs w:val="20"/>
         </w:rPr>
       </w:pPr>
       <w:r>
         <w:rPr>
-          <w:rFonts w:ascii="Times New Roman" w:hAnsi="Times New Roman" w:cs="Times New Roman"/>
-          <w:b/>
-          <w:bCs/>
+          <w:shd w:val="clear" w:color="auto" w:fill="FFFFFF"/>
+        </w:rPr>
+        <w:t>http://www.cbsnews.com/news/id-thieves-are-hard-to-catch/</w:t>
+      </w:r>
+    </w:p>
+    <w:p>
+      <w:pPr>
+        <w:rPr>
+          <w:rFonts w:ascii="Times" w:hAnsi="Times"/>
+          <w:sz w:val="20"/>
+          <w:szCs w:val="20"/>
+        </w:rPr>
+      </w:pPr>
+      <w:r>
+        <w:rPr>
           <w:color w:val="606060"/>
           <w:sz w:val="23"/>
           <w:szCs w:val="23"/>
           <w:shd w:val="clear" w:color="auto" w:fill="FFFFFF"/>
         </w:rPr>
-        <w:t xml:space="preserve">The </w:t>
-      </w:r>
-      <w:proofErr w:type="gramStart"/>
-      <w:r>
-        <w:rPr>
-          <w:rFonts w:ascii="Times New Roman" w:hAnsi="Times New Roman" w:cs="Times New Roman"/>
-          <w:b/>
-          <w:bCs/>
-          <w:color w:val="606060"/>
-          <w:sz w:val="23"/>
-          <w:szCs w:val="23"/>
-          <w:shd w:val="clear" w:color="auto" w:fill="FFFFFF"/>
-        </w:rPr>
-        <w:t>internet</w:t>
-      </w:r>
-      <w:proofErr w:type="gramEnd"/>
-      <w:r>
-        <w:rPr>
-          <w:rFonts w:ascii="Times New Roman" w:hAnsi="Times New Roman" w:cs="Times New Roman"/>
-          <w:b/>
-          <w:bCs/>
-          <w:color w:val="606060"/>
-          <w:sz w:val="23"/>
-          <w:szCs w:val="23"/>
-          <w:shd w:val="clear" w:color="auto" w:fill="FFFFFF"/>
-        </w:rPr>
-        <w:t xml:space="preserve"> of things are giving hackers an easier job to secure users identities. 60% of IOT devices are vulnerable to hacking. In fact Identity theft will skyrocket due to the fact that passwords and personal information are not encrypted in an IOT world. This will lead to an Identity theft epidemic. Identity </w:t>
-      </w:r>
-    </w:p>
-    <w:p>
-      <w:pPr>
-        <w:spacing w:after="0" w:line="240" w:lineRule="auto"/>
-        <w:ind w:left="1440" w:right="-360" w:hanging="1440"/>
-        <w:rPr>
-          <w:rFonts w:ascii="Times" w:hAnsi="Times" w:cs="Times New Roman"/>
+        <w:t xml:space="preserve">In fact according to an article written by Rome Neal from CBS News: </w:t>
+      </w:r>
+      <w:r>
+        <w:rPr>
+          <w:shd w:val="clear" w:color="auto" w:fill="FFFF00"/>
+        </w:rPr>
+        <w:t xml:space="preserve">The Los Angeles County Task Force is trying to crack down on ID theft. They closed two cases. But, they know the work is far from over. Only 11 investigators are able to investigate 4,900 cases still open. </w:t>
+      </w:r>
+    </w:p>
+    <w:p>
+      <w:pPr>
+        <w:rPr>
+          <w:rFonts w:ascii="Times" w:hAnsi="Times"/>
           <w:sz w:val="20"/>
           <w:szCs w:val="20"/>
         </w:rPr>
       </w:pPr>
+      <w:r>
+        <w:t xml:space="preserve">Identity theft is already a hard case to </w:t>
+      </w:r>
       <w:proofErr w:type="gramStart"/>
       <w:r>
-        <w:rPr>
-          <w:rFonts w:ascii="Times New Roman" w:hAnsi="Times New Roman" w:cs="Times New Roman"/>
-          <w:b/>
-          <w:bCs/>
-          <w:color w:val="606060"/>
-          <w:sz w:val="23"/>
-          <w:szCs w:val="23"/>
-          <w:shd w:val="clear" w:color="auto" w:fill="FFFFFF"/>
-        </w:rPr>
-        <w:t>theft</w:t>
+        <w:t>solve,</w:t>
       </w:r>
       <w:proofErr w:type="gramEnd"/>
       <w:r>
-        <w:rPr>
-          <w:rFonts w:ascii="Times New Roman" w:hAnsi="Times New Roman" w:cs="Times New Roman"/>
-          <w:b/>
-          <w:bCs/>
-          <w:color w:val="606060"/>
-          <w:sz w:val="23"/>
-          <w:szCs w:val="23"/>
-          <w:shd w:val="clear" w:color="auto" w:fill="FFFFFF"/>
-        </w:rPr>
-        <w:t xml:space="preserve"> is a very hard case to solve. </w:t>
-      </w:r>
-    </w:p>
-    <w:p>
-      <w:pPr>
-        <w:spacing w:after="0" w:line="240" w:lineRule="auto"/>
-        <w:ind w:hanging="1440"/>
-        <w:rPr>
-          <w:rFonts w:ascii="Times" w:eastAsia="Times New Roman" w:hAnsi="Times" w:cs="Times New Roman"/>
-          <w:sz w:val="20"/>
-          <w:szCs w:val="20"/>
-        </w:rPr>
-      </w:pPr>
-    </w:p>
-    <w:p>
-      <w:pPr>
-        <w:spacing w:after="0" w:line="240" w:lineRule="auto"/>
-        <w:ind w:left="1440" w:right="-360" w:hanging="1440"/>
-        <w:rPr>
-          <w:rFonts w:ascii="Times" w:hAnsi="Times" w:cs="Times New Roman"/>
-          <w:sz w:val="20"/>
-          <w:szCs w:val="20"/>
-        </w:rPr>
-      </w:pPr>
-      <w:r>
-        <w:rPr>
-          <w:rFonts w:ascii="Times New Roman" w:hAnsi="Times New Roman" w:cs="Times New Roman"/>
-          <w:b/>
-          <w:bCs/>
-          <w:color w:val="606060"/>
-          <w:sz w:val="23"/>
-          <w:szCs w:val="23"/>
-          <w:shd w:val="clear" w:color="auto" w:fill="FFFFFF"/>
-        </w:rPr>
-        <w:t>http://www.cbsnews.com/news/id-thieves-are-hard-to-catch/</w:t>
-      </w:r>
-    </w:p>
-    <w:p>
-      <w:pPr>
-        <w:spacing w:after="0" w:line="240" w:lineRule="auto"/>
-        <w:ind w:left="1440" w:right="-360" w:hanging="1440"/>
-        <w:rPr>
-          <w:rFonts w:ascii="Times" w:hAnsi="Times" w:cs="Times New Roman"/>
-          <w:sz w:val="20"/>
-          <w:szCs w:val="20"/>
-        </w:rPr>
-      </w:pPr>
-      <w:r>
-        <w:rPr>
-          <w:rFonts w:ascii="Times New Roman" w:hAnsi="Times New Roman" w:cs="Times New Roman"/>
-          <w:b/>
-          <w:bCs/>
-          <w:color w:val="606060"/>
-          <w:sz w:val="23"/>
-          <w:szCs w:val="23"/>
-          <w:shd w:val="clear" w:color="auto" w:fill="FFFFFF"/>
-        </w:rPr>
-        <w:t xml:space="preserve">In fact according to an article written by Rome Neal from CBS News: </w:t>
-      </w:r>
-      <w:r>
-        <w:rPr>
-          <w:rFonts w:ascii="Times New Roman" w:hAnsi="Times New Roman" w:cs="Times New Roman"/>
-          <w:b/>
-          <w:bCs/>
-          <w:color w:val="202022"/>
-          <w:sz w:val="26"/>
-          <w:szCs w:val="26"/>
-          <w:shd w:val="clear" w:color="auto" w:fill="FFFF00"/>
-        </w:rPr>
-        <w:t xml:space="preserve">The Los Angeles County Task Force is trying to crack down on ID theft. They closed two cases. But, they know the work is far from over. Only 11 investigators are able to investigate 4,900 cases still open. </w:t>
-      </w:r>
-    </w:p>
-    <w:p>
-      <w:pPr>
-        <w:spacing w:after="0" w:line="240" w:lineRule="auto"/>
-        <w:ind w:left="1440" w:right="-360" w:hanging="1440"/>
-        <w:rPr>
-          <w:rFonts w:ascii="Times" w:hAnsi="Times" w:cs="Times New Roman"/>
-          <w:sz w:val="20"/>
-          <w:szCs w:val="20"/>
-        </w:rPr>
-      </w:pPr>
-      <w:r>
-        <w:rPr>
-          <w:rFonts w:ascii="Times New Roman" w:hAnsi="Times New Roman" w:cs="Times New Roman"/>
-          <w:color w:val="202022"/>
-          <w:sz w:val="26"/>
-          <w:szCs w:val="26"/>
-        </w:rPr>
-        <w:t xml:space="preserve">Identity theft is already a hard case to </w:t>
-      </w:r>
-      <w:proofErr w:type="gramStart"/>
-      <w:r>
-        <w:rPr>
-          <w:rFonts w:ascii="Times New Roman" w:hAnsi="Times New Roman" w:cs="Times New Roman"/>
-          <w:color w:val="202022"/>
-          <w:sz w:val="26"/>
-          <w:szCs w:val="26"/>
-        </w:rPr>
-        <w:t>solve,</w:t>
-      </w:r>
-      <w:proofErr w:type="gramEnd"/>
-      <w:r>
-        <w:rPr>
-          <w:rFonts w:ascii="Times New Roman" w:hAnsi="Times New Roman" w:cs="Times New Roman"/>
-          <w:color w:val="202022"/>
-          <w:sz w:val="26"/>
-          <w:szCs w:val="26"/>
-        </w:rPr>
         <w:t xml:space="preserve"> the IOT is increasing the rate of identity theft and therefore should not be supported.</w:t>
       </w:r>
     </w:p>
-    <w:p>
-      <w:pPr>
-        <w:spacing w:after="0" w:line="240" w:lineRule="auto"/>
-        <w:ind w:hanging="1440"/>
-        <w:rPr>
-          <w:rFonts w:ascii="Times" w:eastAsia="Times New Roman" w:hAnsi="Times" w:cs="Times New Roman"/>
-          <w:sz w:val="20"/>
-          <w:szCs w:val="20"/>
-        </w:rPr>
-      </w:pPr>
-    </w:p>
-    <w:p>
-      <w:pPr>
-        <w:spacing w:after="0" w:line="240" w:lineRule="auto"/>
-        <w:rPr>
-          <w:rFonts w:ascii="Times" w:eastAsia="Times New Roman" w:hAnsi="Times" w:cs="Times New Roman"/>
-          <w:sz w:val="20"/>
-          <w:szCs w:val="20"/>
-        </w:rPr>
-      </w:pPr>
-    </w:p>
-    <w:p>
-      <w:pPr>
-        <w:spacing w:after="0" w:line="240" w:lineRule="auto"/>
-        <w:ind w:hanging="1440"/>
-        <w:rPr>
-          <w:rFonts w:ascii="Times" w:eastAsia="Times New Roman" w:hAnsi="Times" w:cs="Times New Roman"/>
-          <w:sz w:val="20"/>
-          <w:szCs w:val="20"/>
-        </w:rPr>
-      </w:pPr>
-    </w:p>
-    <w:p>
-      <w:pPr>
-        <w:spacing w:after="0" w:line="240" w:lineRule="auto"/>
-        <w:rPr>
-          <w:rFonts w:ascii="Times" w:eastAsia="Times New Roman" w:hAnsi="Times" w:cs="Times New Roman"/>
-          <w:sz w:val="20"/>
-          <w:szCs w:val="20"/>
-        </w:rPr>
-      </w:pPr>
-    </w:p>
-    <w:p>
-      <w:pPr>
-        <w:spacing w:after="0" w:line="240" w:lineRule="auto"/>
-        <w:ind w:hanging="1440"/>
-        <w:rPr>
-          <w:rFonts w:ascii="Times" w:eastAsia="Times New Roman" w:hAnsi="Times" w:cs="Times New Roman"/>
-          <w:sz w:val="20"/>
-          <w:szCs w:val="20"/>
-        </w:rPr>
-      </w:pPr>
-    </w:p>
-    <w:p>
-      <w:pPr>
-        <w:spacing w:after="0" w:line="240" w:lineRule="auto"/>
-        <w:ind w:hanging="1440"/>
-        <w:rPr>
-          <w:rFonts w:ascii="Times" w:eastAsia="Times New Roman" w:hAnsi="Times" w:cs="Times New Roman"/>
-          <w:sz w:val="20"/>
-          <w:szCs w:val="20"/>
-        </w:rPr>
-      </w:pPr>
-    </w:p>
+    <w:p/>
+    <w:p/>
+    <w:p/>
+    <w:p/>
+    <w:p/>
+    <w:p/>
     <w:p>
       <w:pPr>
         <w:pStyle w:val="Heading2"/>
@@ -1176,49 +1011,6 @@
     </w:p>
     <w:p>
       <w:pPr>
-        <w:spacing w:after="0" w:line="240" w:lineRule="auto"/>
-        <w:ind w:left="1440" w:right="-360" w:hanging="1440"/>
-        <w:rPr>
-          <w:rFonts w:ascii="Times" w:hAnsi="Times" w:cs="Times New Roman"/>
-          <w:sz w:val="20"/>
-          <w:szCs w:val="20"/>
-        </w:rPr>
-      </w:pPr>
-      <w:r>
-        <w:rPr>
-          <w:rFonts w:ascii="Times New Roman" w:hAnsi="Times New Roman" w:cs="Times New Roman"/>
-          <w:b/>
-          <w:bCs/>
-          <w:color w:val="000000"/>
-          <w:sz w:val="34"/>
-          <w:szCs w:val="34"/>
-        </w:rPr>
-        <w:tab/>
-      </w:r>
-      <w:proofErr w:type="spellStart"/>
-      <w:r>
-        <w:rPr>
-          <w:rFonts w:ascii="Times New Roman" w:hAnsi="Times New Roman" w:cs="Times New Roman"/>
-          <w:color w:val="000000"/>
-          <w:sz w:val="34"/>
-          <w:szCs w:val="34"/>
-        </w:rPr>
-        <w:t>Subpoint</w:t>
-      </w:r>
-      <w:proofErr w:type="spellEnd"/>
-      <w:r>
-        <w:rPr>
-          <w:rFonts w:ascii="Times New Roman" w:hAnsi="Times New Roman" w:cs="Times New Roman"/>
-          <w:color w:val="000000"/>
-          <w:sz w:val="34"/>
-          <w:szCs w:val="34"/>
-        </w:rPr>
-        <w:t xml:space="preserve"> A: Automobile Vulnerabilities</w:t>
-      </w:r>
-    </w:p>
-    <w:p>
-      <w:pPr>
-        <w:pStyle w:val="Heading4"/>
         <w:rPr>
           <w:rFonts w:ascii="Times" w:hAnsi="Times"/>
           <w:sz w:val="20"/>
@@ -1227,97 +1019,90 @@
       </w:pPr>
       <w:r>
         <w:rPr>
-          <w:shd w:val="clear" w:color="auto" w:fill="00FF00"/>
-        </w:rPr>
-        <w:t>The Internet of Things does not take hacking into account when defending against all of its threats.</w:t>
-      </w:r>
-    </w:p>
-    <w:p>
-      <w:pPr>
-        <w:spacing w:after="0" w:line="240" w:lineRule="auto"/>
-        <w:ind w:left="1440" w:right="-360" w:hanging="1440"/>
-        <w:rPr>
-          <w:rStyle w:val="Style13ptBold"/>
-        </w:rPr>
-      </w:pPr>
+          <w:b/>
+          <w:bCs/>
+        </w:rPr>
+        <w:tab/>
+      </w:r>
       <w:proofErr w:type="spellStart"/>
       <w:r>
-        <w:rPr>
-          <w:rStyle w:val="Style13ptBold"/>
-        </w:rPr>
-        <w:t>Zetter</w:t>
+        <w:t>Subpoint</w:t>
       </w:r>
       <w:proofErr w:type="spellEnd"/>
       <w:r>
-        <w:rPr>
-          <w:rStyle w:val="Style13ptBold"/>
-        </w:rPr>
-        <w:t xml:space="preserve"> 1</w:t>
-      </w:r>
-    </w:p>
-    <w:p>
-      <w:pPr>
-        <w:spacing w:after="0" w:line="240" w:lineRule="auto"/>
-        <w:ind w:left="1440" w:right="-360" w:hanging="1440"/>
-        <w:rPr>
-          <w:rFonts w:ascii="Times" w:hAnsi="Times" w:cs="Times New Roman"/>
+        <w:t xml:space="preserve"> A: Automobile Vulnerabilities</w:t>
+      </w:r>
+    </w:p>
+    <w:p>
+      <w:pPr>
+        <w:pStyle w:val="Heading4"/>
+        <w:rPr>
+          <w:rFonts w:ascii="Times" w:hAnsi="Times"/>
           <w:sz w:val="20"/>
           <w:szCs w:val="20"/>
         </w:rPr>
       </w:pPr>
       <w:r>
         <w:rPr>
-          <w:rFonts w:ascii="Times New Roman" w:hAnsi="Times New Roman" w:cs="Times New Roman"/>
-          <w:color w:val="000000"/>
-          <w:sz w:val="34"/>
-          <w:szCs w:val="34"/>
-        </w:rPr>
-        <w:t xml:space="preserve">According to Kim </w:t>
-      </w:r>
+          <w:shd w:val="clear" w:color="auto" w:fill="00FF00"/>
+        </w:rPr>
+        <w:t>The Internet of Things does not take hacking into account when defending against all of its threats.</w:t>
+      </w:r>
+    </w:p>
+    <w:p>
+      <w:pPr>
+        <w:rPr>
+          <w:rStyle w:val="Style13ptBold"/>
+        </w:rPr>
+      </w:pPr>
       <w:proofErr w:type="spellStart"/>
       <w:r>
         <w:rPr>
-          <w:rFonts w:ascii="Times New Roman" w:hAnsi="Times New Roman" w:cs="Times New Roman"/>
-          <w:color w:val="000000"/>
-          <w:sz w:val="34"/>
-          <w:szCs w:val="34"/>
+          <w:rStyle w:val="Style13ptBold"/>
         </w:rPr>
         <w:t>Zetter</w:t>
       </w:r>
       <w:proofErr w:type="spellEnd"/>
       <w:r>
         <w:rPr>
-          <w:rFonts w:ascii="Times New Roman" w:hAnsi="Times New Roman" w:cs="Times New Roman"/>
-          <w:color w:val="000000"/>
-          <w:sz w:val="34"/>
-          <w:szCs w:val="34"/>
-        </w:rPr>
-        <w:t xml:space="preserve"> reporter for WIRED,</w:t>
-      </w:r>
-      <w:r>
-        <w:rPr>
-          <w:rFonts w:ascii="Times New Roman" w:hAnsi="Times New Roman" w:cs="Times New Roman"/>
-          <w:color w:val="000000"/>
-          <w:sz w:val="34"/>
-          <w:szCs w:val="34"/>
-        </w:rPr>
-        <w:tab/>
-      </w:r>
-    </w:p>
-    <w:p>
-      <w:pPr>
-        <w:spacing w:after="0" w:line="240" w:lineRule="auto"/>
-        <w:ind w:left="1440" w:right="-360" w:hanging="1440"/>
-        <w:rPr>
-          <w:rFonts w:ascii="Times" w:hAnsi="Times" w:cs="Times New Roman"/>
+          <w:rStyle w:val="Style13ptBold"/>
+        </w:rPr>
+        <w:t xml:space="preserve"> 1</w:t>
+      </w:r>
+    </w:p>
+    <w:p>
+      <w:pPr>
+        <w:rPr>
+          <w:rFonts w:ascii="Times" w:hAnsi="Times"/>
           <w:sz w:val="20"/>
           <w:szCs w:val="20"/>
         </w:rPr>
       </w:pPr>
       <w:r>
-        <w:rPr>
-          <w:rFonts w:ascii="Times New Roman" w:hAnsi="Times New Roman" w:cs="Times New Roman"/>
-          <w:color w:val="000000"/>
+        <w:t xml:space="preserve">According to Kim </w:t>
+      </w:r>
+      <w:proofErr w:type="spellStart"/>
+      <w:r>
+        <w:t>Zetter</w:t>
+      </w:r>
+      <w:proofErr w:type="spellEnd"/>
+      <w:r>
+        <w:t xml:space="preserve"> reporter for WIRED,</w:t>
+      </w:r>
+      <w:r>
+        <w:tab/>
+      </w:r>
+    </w:p>
+    <w:p>
+      <w:pPr>
+        <w:rPr>
+          <w:rFonts w:ascii="Times" w:hAnsi="Times"/>
+          <w:sz w:val="20"/>
+          <w:szCs w:val="20"/>
+        </w:rPr>
+      </w:pPr>
+      <w:r>
+        <w:rPr>
           <w:sz w:val="12"/>
           <w:szCs w:val="12"/>
           <w:shd w:val="clear" w:color="auto" w:fill="FFFFFF"/>
@@ -1326,191 +1111,119 @@
       </w:r>
       <w:r>
         <w:rPr>
-          <w:rFonts w:ascii="Times New Roman" w:hAnsi="Times New Roman" w:cs="Times New Roman"/>
-          <w:color w:val="000000"/>
           <w:sz w:val="12"/>
           <w:szCs w:val="12"/>
           <w:shd w:val="clear" w:color="auto" w:fill="FFFF00"/>
         </w:rPr>
-        <w:t>s</w:t>
-      </w:r>
-      <w:r>
-        <w:rPr>
-          <w:rFonts w:ascii="Times New Roman" w:hAnsi="Times New Roman" w:cs="Times New Roman"/>
-          <w:b/>
-          <w:bCs/>
-          <w:color w:val="000000"/>
+        <w:t xml:space="preserve">s </w:t>
+      </w:r>
+      <w:r>
+        <w:rPr>
+          <w:shd w:val="clear" w:color="auto" w:fill="FFFF00"/>
+        </w:rPr>
+        <w:t xml:space="preserve">Charlie Miller and Chris </w:t>
+      </w:r>
+      <w:proofErr w:type="spellStart"/>
+      <w:r>
+        <w:rPr>
+          <w:shd w:val="clear" w:color="auto" w:fill="FFFF00"/>
+        </w:rPr>
+        <w:t>Valasek</w:t>
+      </w:r>
+      <w:proofErr w:type="spellEnd"/>
+      <w:r>
+        <w:rPr>
+          <w:shd w:val="clear" w:color="auto" w:fill="FFFF00"/>
+        </w:rPr>
+        <w:t xml:space="preserve"> forever altered the automobile industry’s notion of “vehicle safety” in July when they demonstrated for WIRED that they could remotely hack a 2014 Jeep Cherokee disable its transmission and brakes. </w:t>
+      </w:r>
+      <w:r>
+        <w:rPr>
           <w:sz w:val="12"/>
           <w:szCs w:val="12"/>
-          <w:shd w:val="clear" w:color="auto" w:fill="FFFF00"/>
-        </w:rPr>
-        <w:t xml:space="preserve"> </w:t>
-      </w:r>
-      <w:r>
-        <w:rPr>
-          <w:rFonts w:ascii="Times New Roman" w:hAnsi="Times New Roman" w:cs="Times New Roman"/>
-          <w:b/>
-          <w:bCs/>
-          <w:color w:val="000000"/>
-          <w:sz w:val="23"/>
-          <w:szCs w:val="23"/>
-          <w:shd w:val="clear" w:color="auto" w:fill="FFFF00"/>
-        </w:rPr>
-        <w:t xml:space="preserve">Charlie Miller and Chris </w:t>
-      </w:r>
-      <w:proofErr w:type="spellStart"/>
-      <w:r>
-        <w:rPr>
-          <w:rFonts w:ascii="Times New Roman" w:hAnsi="Times New Roman" w:cs="Times New Roman"/>
-          <w:b/>
-          <w:bCs/>
-          <w:color w:val="000000"/>
-          <w:sz w:val="23"/>
-          <w:szCs w:val="23"/>
-          <w:shd w:val="clear" w:color="auto" w:fill="FFFF00"/>
-        </w:rPr>
-        <w:t>Valasek</w:t>
-      </w:r>
-      <w:proofErr w:type="spellEnd"/>
-      <w:r>
-        <w:rPr>
-          <w:rFonts w:ascii="Times New Roman" w:hAnsi="Times New Roman" w:cs="Times New Roman"/>
-          <w:b/>
-          <w:bCs/>
-          <w:color w:val="000000"/>
-          <w:sz w:val="23"/>
-          <w:szCs w:val="23"/>
-          <w:shd w:val="clear" w:color="auto" w:fill="FFFF00"/>
-        </w:rPr>
-        <w:t xml:space="preserve"> forever altered the automobile industry’s notion of “vehicle safety” in July when they demonstrated for WIRED that they could remotely hack a 2014 Jeep Cherokee disable its transmission and brakes.</w:t>
-      </w:r>
-      <w:r>
-        <w:rPr>
-          <w:rFonts w:ascii="Times New Roman" w:hAnsi="Times New Roman" w:cs="Times New Roman"/>
-          <w:color w:val="000000"/>
-          <w:sz w:val="23"/>
-          <w:szCs w:val="23"/>
-          <w:shd w:val="clear" w:color="auto" w:fill="FFFF00"/>
-        </w:rPr>
-        <w:t xml:space="preserve"> </w:t>
-      </w:r>
-      <w:r>
-        <w:rPr>
-          <w:rFonts w:ascii="Times New Roman" w:hAnsi="Times New Roman" w:cs="Times New Roman"/>
-          <w:color w:val="000000"/>
+          <w:shd w:val="clear" w:color="auto" w:fill="FFFFFF"/>
+        </w:rPr>
+        <w:t xml:space="preserve">Their work led Fiat Chrysler to issue an unprecedented recall for 1.4 million </w:t>
+      </w:r>
+      <w:proofErr w:type="gramStart"/>
+      <w:r>
+        <w:rPr>
           <w:sz w:val="12"/>
           <w:szCs w:val="12"/>
           <w:shd w:val="clear" w:color="auto" w:fill="FFFFFF"/>
         </w:rPr>
-        <w:t xml:space="preserve">Their work led Fiat Chrysler to issue an unprecedented recall for 1.4 million </w:t>
-      </w:r>
-      <w:proofErr w:type="gramStart"/>
-      <w:r>
-        <w:rPr>
-          <w:rFonts w:ascii="Times New Roman" w:hAnsi="Times New Roman" w:cs="Times New Roman"/>
-          <w:color w:val="000000"/>
+        <w:t>vehicles,</w:t>
+      </w:r>
+      <w:proofErr w:type="gramEnd"/>
+      <w:r>
+        <w:rPr>
           <w:sz w:val="12"/>
           <w:szCs w:val="12"/>
           <w:shd w:val="clear" w:color="auto" w:fill="FFFFFF"/>
         </w:rPr>
-        <w:t>vehicles,</w:t>
-      </w:r>
-      <w:proofErr w:type="gramEnd"/>
-      <w:r>
-        <w:rPr>
-          <w:rFonts w:ascii="Times New Roman" w:hAnsi="Times New Roman" w:cs="Times New Roman"/>
-          <w:color w:val="000000"/>
+        <w:t xml:space="preserve"> mailing out USB drives with a patch for the vulnerable infotainment systems and blocking the attack on the Sprint network that connected its cars and trucks. </w:t>
+      </w:r>
+      <w:r>
+        <w:rPr>
+          <w:shd w:val="clear" w:color="auto" w:fill="FFFF00"/>
+        </w:rPr>
+        <w:t xml:space="preserve">That Jeep attack turned out to be only the first in a series of car hacks that rattled the auto industry through the summer. </w:t>
+      </w:r>
+      <w:r>
+        <w:rPr>
           <w:sz w:val="12"/>
           <w:szCs w:val="12"/>
           <w:shd w:val="clear" w:color="auto" w:fill="FFFFFF"/>
         </w:rPr>
-        <w:t xml:space="preserve"> mailing out USB drives with a patch for the vulnerable infotainment systems and blocking the attack on the Sprint network that connected its cars and trucks. </w:t>
-      </w:r>
-      <w:r>
-        <w:rPr>
-          <w:rFonts w:ascii="Times New Roman" w:hAnsi="Times New Roman" w:cs="Times New Roman"/>
-          <w:b/>
-          <w:bCs/>
-          <w:color w:val="000000"/>
-          <w:sz w:val="23"/>
-          <w:szCs w:val="23"/>
-          <w:shd w:val="clear" w:color="auto" w:fill="FFFF00"/>
-        </w:rPr>
-        <w:t xml:space="preserve">That Jeep attack turned out to be only the first in a series of car hacks that rattled the auto industry through the summer. </w:t>
-      </w:r>
-      <w:r>
-        <w:rPr>
-          <w:rFonts w:ascii="Times New Roman" w:hAnsi="Times New Roman" w:cs="Times New Roman"/>
-          <w:color w:val="000000"/>
+        <w:t xml:space="preserve">At the </w:t>
+      </w:r>
+      <w:proofErr w:type="spellStart"/>
+      <w:r>
+        <w:rPr>
           <w:sz w:val="12"/>
           <w:szCs w:val="12"/>
           <w:shd w:val="clear" w:color="auto" w:fill="FFFFFF"/>
         </w:rPr>
-        <w:t xml:space="preserve">At the </w:t>
-      </w:r>
-      <w:proofErr w:type="spellStart"/>
-      <w:r>
-        <w:rPr>
-          <w:rFonts w:ascii="Times New Roman" w:hAnsi="Times New Roman" w:cs="Times New Roman"/>
-          <w:color w:val="000000"/>
+        <w:t>DefCon</w:t>
+      </w:r>
+      <w:proofErr w:type="spellEnd"/>
+      <w:r>
+        <w:rPr>
           <w:sz w:val="12"/>
           <w:szCs w:val="12"/>
           <w:shd w:val="clear" w:color="auto" w:fill="FFFFFF"/>
         </w:rPr>
-        <w:t>DefCon</w:t>
-      </w:r>
-      <w:proofErr w:type="spellEnd"/>
-      <w:r>
-        <w:rPr>
-          <w:rFonts w:ascii="Times New Roman" w:hAnsi="Times New Roman" w:cs="Times New Roman"/>
-          <w:color w:val="000000"/>
+        <w:t xml:space="preserve"> hacker conference in August, Marc Rogers, principal security researcher for </w:t>
+      </w:r>
+      <w:proofErr w:type="spellStart"/>
+      <w:r>
+        <w:rPr>
           <w:sz w:val="12"/>
           <w:szCs w:val="12"/>
           <w:shd w:val="clear" w:color="auto" w:fill="FFFFFF"/>
         </w:rPr>
-        <w:t xml:space="preserve"> hacker conference in August, Marc Rogers, principal security researcher for </w:t>
-      </w:r>
-      <w:proofErr w:type="spellStart"/>
-      <w:r>
-        <w:rPr>
-          <w:rFonts w:ascii="Times New Roman" w:hAnsi="Times New Roman" w:cs="Times New Roman"/>
-          <w:color w:val="000000"/>
+        <w:t>CloudFlare</w:t>
+      </w:r>
+      <w:proofErr w:type="spellEnd"/>
+      <w:r>
+        <w:rPr>
           <w:sz w:val="12"/>
           <w:szCs w:val="12"/>
           <w:shd w:val="clear" w:color="auto" w:fill="FFFFFF"/>
         </w:rPr>
-        <w:t>CloudFlare</w:t>
-      </w:r>
-      <w:proofErr w:type="spellEnd"/>
-      <w:r>
-        <w:rPr>
-          <w:rFonts w:ascii="Times New Roman" w:hAnsi="Times New Roman" w:cs="Times New Roman"/>
-          <w:color w:val="000000"/>
+        <w:t xml:space="preserve">, and Kevin Mahaffey, co-founder and CTO of mobile security firm Lookout, revealed a suite of vulnerabilities they found in the Tesla Model S that would have allowed someone to connect their laptop to the car’s network cable behind the driver’s-side dashboard, start the $100,000 vehicle with a software command, and drive off with it—or they could plant a remote-access Trojan on the car’s internal network to later remotely cut the engine while someone was </w:t>
+      </w:r>
+      <w:proofErr w:type="spellStart"/>
+      <w:r>
+        <w:rPr>
           <w:sz w:val="12"/>
           <w:szCs w:val="12"/>
           <w:shd w:val="clear" w:color="auto" w:fill="FFFFFF"/>
         </w:rPr>
-        <w:t xml:space="preserve">, and Kevin Mahaffey, co-founder and CTO of mobile security firm Lookout, revealed a suite of vulnerabilities they found in the Tesla Model S that would have allowed someone to connect their laptop to the car’s network cable behind the driver’s-side dashboard, start the $100,000 vehicle with a software command, and drive off with it—or they could plant a remote-access Trojan on the car’s internal network to later remotely cut the engine while someone was </w:t>
-      </w:r>
-      <w:proofErr w:type="spellStart"/>
-      <w:r>
-        <w:rPr>
-          <w:rFonts w:ascii="Times New Roman" w:hAnsi="Times New Roman" w:cs="Times New Roman"/>
-          <w:color w:val="000000"/>
-          <w:sz w:val="12"/>
-          <w:szCs w:val="12"/>
-          <w:shd w:val="clear" w:color="auto" w:fill="FFFFFF"/>
-        </w:rPr>
         <w:t>driving.</w:t>
       </w:r>
       <w:r>
         <w:rPr>
-          <w:rFonts w:ascii="Times New Roman" w:hAnsi="Times New Roman" w:cs="Times New Roman"/>
-          <w:b/>
-          <w:bCs/>
-          <w:color w:val="000000"/>
-          <w:sz w:val="23"/>
-          <w:szCs w:val="23"/>
           <w:shd w:val="clear" w:color="auto" w:fill="FFFF00"/>
         </w:rPr>
         <w:t>Other</w:t>
@@ -1518,54 +1231,28 @@
       <w:proofErr w:type="spellEnd"/>
       <w:r>
         <w:rPr>
-          <w:rFonts w:ascii="Times New Roman" w:hAnsi="Times New Roman" w:cs="Times New Roman"/>
-          <w:b/>
-          <w:bCs/>
-          <w:color w:val="000000"/>
-          <w:sz w:val="23"/>
-          <w:szCs w:val="23"/>
           <w:shd w:val="clear" w:color="auto" w:fill="FFFF00"/>
         </w:rPr>
         <w:t xml:space="preserve"> vulnerabilities they found could theoretically have been exploited remotely without needing physical access to the car first, though they didn’t test these.</w:t>
       </w:r>
       <w:r>
         <w:rPr>
-          <w:rFonts w:ascii="Times New Roman" w:hAnsi="Times New Roman" w:cs="Times New Roman"/>
-          <w:color w:val="000000"/>
-          <w:sz w:val="23"/>
-          <w:szCs w:val="23"/>
           <w:shd w:val="clear" w:color="auto" w:fill="FFFFFF"/>
         </w:rPr>
         <w:t xml:space="preserve"> </w:t>
       </w:r>
     </w:p>
-    <w:p>
-      <w:pPr>
-        <w:spacing w:after="0" w:line="240" w:lineRule="auto"/>
-        <w:ind w:hanging="1440"/>
-        <w:rPr>
-          <w:rFonts w:ascii="Times" w:eastAsia="Times New Roman" w:hAnsi="Times" w:cs="Times New Roman"/>
+    <w:p/>
+    <w:p>
+      <w:pPr>
+        <w:rPr>
+          <w:rFonts w:ascii="Times" w:hAnsi="Times"/>
           <w:sz w:val="20"/>
           <w:szCs w:val="20"/>
         </w:rPr>
       </w:pPr>
-    </w:p>
-    <w:p>
-      <w:pPr>
-        <w:spacing w:after="0" w:line="240" w:lineRule="auto"/>
-        <w:ind w:left="1440" w:right="-360" w:hanging="1440"/>
-        <w:rPr>
-          <w:rFonts w:ascii="Times" w:hAnsi="Times" w:cs="Times New Roman"/>
-          <w:sz w:val="20"/>
-          <w:szCs w:val="20"/>
-        </w:rPr>
-      </w:pPr>
-      <w:r>
-        <w:rPr>
-          <w:rFonts w:ascii="Times New Roman" w:hAnsi="Times New Roman" w:cs="Times New Roman"/>
-          <w:color w:val="000000"/>
-          <w:sz w:val="26"/>
-          <w:szCs w:val="26"/>
+      <w:r>
+        <w:rPr>
           <w:shd w:val="clear" w:color="auto" w:fill="FFFFFF"/>
         </w:rPr>
         <w:t xml:space="preserve">This threat is dangerous for the privacy and safety of many individuals. An example would be of a </w:t>
@@ -1573,10 +1260,6 @@
       <w:proofErr w:type="gramStart"/>
       <w:r>
         <w:rPr>
-          <w:rFonts w:ascii="Times New Roman" w:hAnsi="Times New Roman" w:cs="Times New Roman"/>
-          <w:color w:val="000000"/>
-          <w:sz w:val="26"/>
-          <w:szCs w:val="26"/>
           <w:shd w:val="clear" w:color="auto" w:fill="FFFFFF"/>
         </w:rPr>
         <w:t>business man</w:t>
@@ -1584,10 +1267,6 @@
       <w:proofErr w:type="gramEnd"/>
       <w:r>
         <w:rPr>
-          <w:rFonts w:ascii="Times New Roman" w:hAnsi="Times New Roman" w:cs="Times New Roman"/>
-          <w:color w:val="000000"/>
-          <w:sz w:val="26"/>
-          <w:szCs w:val="26"/>
           <w:shd w:val="clear" w:color="auto" w:fill="FFFFFF"/>
         </w:rPr>
         <w:t xml:space="preserve"> travelling to an important meeting with a briefcase. If the businessman is part of a car crash without his wrongdoing, the government or anyone else may have access to classified documents in the </w:t>
@@ -1595,10 +1274,6 @@
       <w:proofErr w:type="spellStart"/>
       <w:r>
         <w:rPr>
-          <w:rFonts w:ascii="Times New Roman" w:hAnsi="Times New Roman" w:cs="Times New Roman"/>
-          <w:color w:val="000000"/>
-          <w:sz w:val="26"/>
-          <w:szCs w:val="26"/>
           <w:shd w:val="clear" w:color="auto" w:fill="FFFFFF"/>
         </w:rPr>
         <w:t>businessmans</w:t>
@@ -1606,10 +1281,6 @@
       <w:proofErr w:type="spellEnd"/>
       <w:r>
         <w:rPr>
-          <w:rFonts w:ascii="Times New Roman" w:hAnsi="Times New Roman" w:cs="Times New Roman"/>
-          <w:color w:val="000000"/>
-          <w:sz w:val="26"/>
-          <w:szCs w:val="26"/>
           <w:shd w:val="clear" w:color="auto" w:fill="FFFFFF"/>
         </w:rPr>
         <w:t xml:space="preserve"> briefcase. This reduction of privacy is unjust to that </w:t>
@@ -1617,10 +1288,6 @@
       <w:proofErr w:type="gramStart"/>
       <w:r>
         <w:rPr>
-          <w:rFonts w:ascii="Times New Roman" w:hAnsi="Times New Roman" w:cs="Times New Roman"/>
-          <w:color w:val="000000"/>
-          <w:sz w:val="26"/>
-          <w:szCs w:val="26"/>
           <w:shd w:val="clear" w:color="auto" w:fill="FFFFFF"/>
         </w:rPr>
         <w:t>business man</w:t>
@@ -1628,10 +1295,6 @@
       <w:proofErr w:type="gramEnd"/>
       <w:r>
         <w:rPr>
-          <w:rFonts w:ascii="Times New Roman" w:hAnsi="Times New Roman" w:cs="Times New Roman"/>
-          <w:color w:val="000000"/>
-          <w:sz w:val="26"/>
-          <w:szCs w:val="26"/>
           <w:shd w:val="clear" w:color="auto" w:fill="FFFFFF"/>
         </w:rPr>
         <w:t xml:space="preserve">, that business, and any other person in the same situation. Therefore the </w:t>
@@ -1639,10 +1302,6 @@
       <w:proofErr w:type="gramStart"/>
       <w:r>
         <w:rPr>
-          <w:rFonts w:ascii="Times New Roman" w:hAnsi="Times New Roman" w:cs="Times New Roman"/>
-          <w:color w:val="000000"/>
-          <w:sz w:val="26"/>
-          <w:szCs w:val="26"/>
           <w:shd w:val="clear" w:color="auto" w:fill="FFFFFF"/>
         </w:rPr>
         <w:t>internet</w:t>
@@ -1650,26 +1309,12 @@
       <w:proofErr w:type="gramEnd"/>
       <w:r>
         <w:rPr>
-          <w:rFonts w:ascii="Times New Roman" w:hAnsi="Times New Roman" w:cs="Times New Roman"/>
-          <w:color w:val="000000"/>
-          <w:sz w:val="26"/>
-          <w:szCs w:val="26"/>
           <w:shd w:val="clear" w:color="auto" w:fill="FFFFFF"/>
         </w:rPr>
         <w:t xml:space="preserve"> of things should not be supported and this is another reason to vote neg.</w:t>
       </w:r>
     </w:p>
-    <w:p>
-      <w:pPr>
-        <w:spacing w:after="0" w:line="240" w:lineRule="auto"/>
-        <w:ind w:hanging="1440"/>
-        <w:rPr>
-          <w:rFonts w:ascii="Times" w:eastAsia="Times New Roman" w:hAnsi="Times" w:cs="Times New Roman"/>
-          <w:sz w:val="20"/>
-          <w:szCs w:val="20"/>
-        </w:rPr>
-      </w:pPr>
-    </w:p>
+    <w:p/>
     <w:p>
       <w:pPr>
         <w:pStyle w:val="Heading2"/>
@@ -1683,17 +1328,7 @@
         <w:t xml:space="preserve">Contention 3: </w:t>
       </w:r>
     </w:p>
-    <w:p>
-      <w:pPr>
-        <w:spacing w:after="0" w:line="240" w:lineRule="auto"/>
-        <w:ind w:hanging="1440"/>
-        <w:rPr>
-          <w:rFonts w:ascii="Times" w:eastAsia="Times New Roman" w:hAnsi="Times" w:cs="Times New Roman"/>
-          <w:sz w:val="20"/>
-          <w:szCs w:val="20"/>
-        </w:rPr>
-      </w:pPr>
-    </w:p>
+    <w:p/>
     <w:p/>
     <w:sectPr>
       <w:pgSz w:w="12240" w:h="15840"/>
@@ -2233,13 +1868,12 @@
     <w:name w:val="Normal"/>
     <w:aliases w:val="Normal/Card"/>
     <w:qFormat/>
-    <w:rsid w:val="000642AA"/>
+    <w:rsid w:val="00C61B69"/>
     <w:pPr>
       <w:spacing w:after="160" w:line="259" w:lineRule="auto"/>
     </w:pPr>
     <w:rPr>
       <w:rFonts w:ascii="Calibri" w:hAnsi="Calibri"/>
-      <w:sz w:val="22"/>
     </w:rPr>
   </w:style>
   <w:style w:type="paragraph" w:styleId="Heading1">
@@ -2250,7 +1884,7 @@
     <w:link w:val="Heading1Char"/>
     <w:uiPriority w:val="9"/>
     <w:qFormat/>
-    <w:rsid w:val="000642AA"/>
+    <w:rsid w:val="00E65B25"/>
     <w:pPr>
       <w:keepNext/>
       <w:keepLines/>
@@ -2282,7 +1916,7 @@
     <w:uiPriority w:val="9"/>
     <w:unhideWhenUsed/>
     <w:qFormat/>
-    <w:rsid w:val="000642AA"/>
+    <w:rsid w:val="00E65B25"/>
     <w:pPr>
       <w:keepNext/>
       <w:keepLines/>
@@ -2309,7 +1943,7 @@
     <w:uiPriority w:val="9"/>
     <w:unhideWhenUsed/>
     <w:qFormat/>
-    <w:rsid w:val="000642AA"/>
+    <w:rsid w:val="00E65B25"/>
     <w:pPr>
       <w:keepNext/>
       <w:keepLines/>
@@ -2336,7 +1970,7 @@
     <w:uiPriority w:val="9"/>
     <w:unhideWhenUsed/>
     <w:qFormat/>
-    <w:rsid w:val="000642AA"/>
+    <w:rsid w:val="00E65B25"/>
     <w:pPr>
       <w:keepNext/>
       <w:keepLines/>
@@ -2354,9 +1988,8 @@
   <w:style w:type="character" w:default="1" w:styleId="DefaultParagraphFont">
     <w:name w:val="Default Paragraph Font"/>
     <w:uiPriority w:val="1"/>
-    <w:semiHidden/>
     <w:unhideWhenUsed/>
-    <w:rsid w:val="000642AA"/>
+    <w:rsid w:val="00E65B25"/>
   </w:style>
   <w:style w:type="table" w:default="1" w:styleId="TableNormal">
     <w:name w:val="Normal Table"/>
@@ -2378,7 +2011,7 @@
     <w:uiPriority w:val="99"/>
     <w:semiHidden/>
     <w:unhideWhenUsed/>
-    <w:rsid w:val="000642AA"/>
+    <w:rsid w:val="00E65B25"/>
   </w:style>
   <w:style w:type="character" w:customStyle="1" w:styleId="Heading1Char">
     <w:name w:val="Heading 1 Char"/>
@@ -2386,7 +2019,7 @@
     <w:basedOn w:val="DefaultParagraphFont"/>
     <w:link w:val="Heading1"/>
     <w:uiPriority w:val="9"/>
-    <w:rsid w:val="000642AA"/>
+    <w:rsid w:val="00E65B25"/>
     <w:rPr>
       <w:rFonts w:ascii="Calibri" w:eastAsiaTheme="majorEastAsia" w:hAnsi="Calibri" w:cstheme="majorBidi"/>
       <w:b/>
@@ -2401,7 +2034,7 @@
     <w:basedOn w:val="DefaultParagraphFont"/>
     <w:link w:val="Heading2"/>
     <w:uiPriority w:val="9"/>
-    <w:rsid w:val="000642AA"/>
+    <w:rsid w:val="00E65B25"/>
     <w:rPr>
       <w:rFonts w:ascii="Calibri" w:eastAsiaTheme="majorEastAsia" w:hAnsi="Calibri" w:cstheme="majorBidi"/>
       <w:b/>
@@ -2417,7 +2050,7 @@
     <w:basedOn w:val="DefaultParagraphFont"/>
     <w:link w:val="Heading3"/>
     <w:uiPriority w:val="9"/>
-    <w:rsid w:val="000642AA"/>
+    <w:rsid w:val="00E65B25"/>
     <w:rPr>
       <w:rFonts w:ascii="Calibri" w:eastAsiaTheme="majorEastAsia" w:hAnsi="Calibri" w:cstheme="majorBidi"/>
       <w:b/>
@@ -2433,7 +2066,7 @@
     <w:basedOn w:val="DefaultParagraphFont"/>
     <w:link w:val="Heading4"/>
     <w:uiPriority w:val="9"/>
-    <w:rsid w:val="000642AA"/>
+    <w:rsid w:val="00E65B25"/>
     <w:rPr>
       <w:rFonts w:ascii="Calibri" w:eastAsiaTheme="majorEastAsia" w:hAnsi="Calibri" w:cstheme="majorBidi"/>
       <w:b/>
@@ -2448,7 +2081,7 @@
     <w:basedOn w:val="DefaultParagraphFont"/>
     <w:uiPriority w:val="1"/>
     <w:qFormat/>
-    <w:rsid w:val="000642AA"/>
+    <w:rsid w:val="00E65B25"/>
     <w:rPr>
       <w:b/>
       <w:sz w:val="26"/>
@@ -2461,7 +2094,7 @@
     <w:basedOn w:val="DefaultParagraphFont"/>
     <w:uiPriority w:val="1"/>
     <w:qFormat/>
-    <w:rsid w:val="000642AA"/>
+    <w:rsid w:val="00E65B25"/>
     <w:rPr>
       <w:b w:val="0"/>
       <w:sz w:val="22"/>
@@ -2473,7 +2106,7 @@
     <w:basedOn w:val="DefaultParagraphFont"/>
     <w:uiPriority w:val="20"/>
     <w:qFormat/>
-    <w:rsid w:val="000642AA"/>
+    <w:rsid w:val="00E65B25"/>
     <w:rPr>
       <w:rFonts w:ascii="Calibri" w:hAnsi="Calibri"/>
       <w:b/>
@@ -2490,7 +2123,7 @@
     <w:uiPriority w:val="99"/>
     <w:semiHidden/>
     <w:unhideWhenUsed/>
-    <w:rsid w:val="000642AA"/>
+    <w:rsid w:val="00E65B25"/>
     <w:rPr>
       <w:color w:val="auto"/>
       <w:u w:val="none"/>
@@ -2502,7 +2135,7 @@
     <w:uiPriority w:val="99"/>
     <w:semiHidden/>
     <w:unhideWhenUsed/>
-    <w:rsid w:val="000642AA"/>
+    <w:rsid w:val="00E65B25"/>
     <w:rPr>
       <w:color w:val="auto"/>
       <w:u w:val="none"/>
@@ -2515,13 +2148,12 @@
     <w:uiPriority w:val="99"/>
     <w:semiHidden/>
     <w:unhideWhenUsed/>
-    <w:rsid w:val="000642AA"/>
+    <w:rsid w:val="00E65B25"/>
     <w:pPr>
       <w:spacing w:after="0" w:line="240" w:lineRule="auto"/>
     </w:pPr>
     <w:rPr>
       <w:rFonts w:ascii="Lucida Grande" w:hAnsi="Lucida Grande" w:cs="Lucida Grande"/>
-      <w:sz w:val="24"/>
     </w:rPr>
   </w:style>
   <w:style w:type="character" w:customStyle="1" w:styleId="DocumentMapChar">
@@ -2530,7 +2162,7 @@
     <w:link w:val="DocumentMap"/>
     <w:uiPriority w:val="99"/>
     <w:semiHidden/>
-    <w:rsid w:val="000642AA"/>
+    <w:rsid w:val="00E65B25"/>
     <w:rPr>
       <w:rFonts w:ascii="Lucida Grande" w:hAnsi="Lucida Grande" w:cs="Lucida Grande"/>
     </w:rPr>
@@ -2555,6 +2187,16 @@
     <w:name w:val="apple-tab-span"/>
     <w:basedOn w:val="DefaultParagraphFont"/>
     <w:rsid w:val="00FC114A"/>
+  </w:style>
+  <w:style w:type="paragraph" w:styleId="NoSpacing">
+    <w:name w:val="No Spacing"/>
+    <w:uiPriority w:val="1"/>
+    <w:qFormat/>
+    <w:rsid w:val="001071AF"/>
+    <w:rPr>
+      <w:rFonts w:ascii="Calibri" w:hAnsi="Calibri"/>
+      <w:sz w:val="22"/>
+    </w:rPr>
   </w:style>
 </w:styles>
 </file>
@@ -2724,13 +2366,12 @@
     <w:name w:val="Normal"/>
     <w:aliases w:val="Normal/Card"/>
     <w:qFormat/>
-    <w:rsid w:val="000642AA"/>
+    <w:rsid w:val="00C61B69"/>
     <w:pPr>
       <w:spacing w:after="160" w:line="259" w:lineRule="auto"/>
     </w:pPr>
     <w:rPr>
       <w:rFonts w:ascii="Calibri" w:hAnsi="Calibri"/>
-      <w:sz w:val="22"/>
     </w:rPr>
   </w:style>
   <w:style w:type="paragraph" w:styleId="Heading1">
@@ -2741,7 +2382,7 @@
     <w:link w:val="Heading1Char"/>
     <w:uiPriority w:val="9"/>
     <w:qFormat/>
-    <w:rsid w:val="000642AA"/>
+    <w:rsid w:val="00E65B25"/>
     <w:pPr>
       <w:keepNext/>
       <w:keepLines/>
@@ -2773,7 +2414,7 @@
     <w:uiPriority w:val="9"/>
     <w:unhideWhenUsed/>
     <w:qFormat/>
-    <w:rsid w:val="000642AA"/>
+    <w:rsid w:val="00E65B25"/>
     <w:pPr>
       <w:keepNext/>
       <w:keepLines/>
@@ -2800,7 +2441,7 @@
     <w:uiPriority w:val="9"/>
     <w:unhideWhenUsed/>
     <w:qFormat/>
-    <w:rsid w:val="000642AA"/>
+    <w:rsid w:val="00E65B25"/>
     <w:pPr>
       <w:keepNext/>
       <w:keepLines/>
@@ -2827,7 +2468,7 @@
     <w:uiPriority w:val="9"/>
     <w:unhideWhenUsed/>
     <w:qFormat/>
-    <w:rsid w:val="000642AA"/>
+    <w:rsid w:val="00E65B25"/>
     <w:pPr>
       <w:keepNext/>
       <w:keepLines/>
@@ -2845,9 +2486,8 @@
   <w:style w:type="character" w:default="1" w:styleId="DefaultParagraphFont">
     <w:name w:val="Default Paragraph Font"/>
     <w:uiPriority w:val="1"/>
-    <w:semiHidden/>
     <w:unhideWhenUsed/>
-    <w:rsid w:val="000642AA"/>
+    <w:rsid w:val="00E65B25"/>
   </w:style>
   <w:style w:type="table" w:default="1" w:styleId="TableNormal">
     <w:name w:val="Normal Table"/>
@@ -2869,7 +2509,7 @@
     <w:uiPriority w:val="99"/>
     <w:semiHidden/>
     <w:unhideWhenUsed/>
-    <w:rsid w:val="000642AA"/>
+    <w:rsid w:val="00E65B25"/>
   </w:style>
   <w:style w:type="character" w:customStyle="1" w:styleId="Heading1Char">
     <w:name w:val="Heading 1 Char"/>
@@ -2877,7 +2517,7 @@
     <w:basedOn w:val="DefaultParagraphFont"/>
     <w:link w:val="Heading1"/>
     <w:uiPriority w:val="9"/>
-    <w:rsid w:val="000642AA"/>
+    <w:rsid w:val="00E65B25"/>
     <w:rPr>
       <w:rFonts w:ascii="Calibri" w:eastAsiaTheme="majorEastAsia" w:hAnsi="Calibri" w:cstheme="majorBidi"/>
       <w:b/>
@@ -2892,7 +2532,7 @@
     <w:basedOn w:val="DefaultParagraphFont"/>
     <w:link w:val="Heading2"/>
     <w:uiPriority w:val="9"/>
-    <w:rsid w:val="000642AA"/>
+    <w:rsid w:val="00E65B25"/>
     <w:rPr>
       <w:rFonts w:ascii="Calibri" w:eastAsiaTheme="majorEastAsia" w:hAnsi="Calibri" w:cstheme="majorBidi"/>
       <w:b/>
@@ -2908,7 +2548,7 @@
     <w:basedOn w:val="DefaultParagraphFont"/>
     <w:link w:val="Heading3"/>
     <w:uiPriority w:val="9"/>
-    <w:rsid w:val="000642AA"/>
+    <w:rsid w:val="00E65B25"/>
     <w:rPr>
       <w:rFonts w:ascii="Calibri" w:eastAsiaTheme="majorEastAsia" w:hAnsi="Calibri" w:cstheme="majorBidi"/>
       <w:b/>
@@ -2924,7 +2564,7 @@
     <w:basedOn w:val="DefaultParagraphFont"/>
     <w:link w:val="Heading4"/>
     <w:uiPriority w:val="9"/>
-    <w:rsid w:val="000642AA"/>
+    <w:rsid w:val="00E65B25"/>
     <w:rPr>
       <w:rFonts w:ascii="Calibri" w:eastAsiaTheme="majorEastAsia" w:hAnsi="Calibri" w:cstheme="majorBidi"/>
       <w:b/>
@@ -2939,7 +2579,7 @@
     <w:basedOn w:val="DefaultParagraphFont"/>
     <w:uiPriority w:val="1"/>
     <w:qFormat/>
-    <w:rsid w:val="000642AA"/>
+    <w:rsid w:val="00E65B25"/>
     <w:rPr>
       <w:b/>
       <w:sz w:val="26"/>
@@ -2952,7 +2592,7 @@
     <w:basedOn w:val="DefaultParagraphFont"/>
     <w:uiPriority w:val="1"/>
     <w:qFormat/>
-    <w:rsid w:val="000642AA"/>
+    <w:rsid w:val="00E65B25"/>
     <w:rPr>
       <w:b w:val="0"/>
       <w:sz w:val="22"/>
@@ -2964,7 +2604,7 @@
     <w:basedOn w:val="DefaultParagraphFont"/>
     <w:uiPriority w:val="20"/>
     <w:qFormat/>
-    <w:rsid w:val="000642AA"/>
+    <w:rsid w:val="00E65B25"/>
     <w:rPr>
       <w:rFonts w:ascii="Calibri" w:hAnsi="Calibri"/>
       <w:b/>
@@ -2981,7 +2621,7 @@
     <w:uiPriority w:val="99"/>
     <w:semiHidden/>
     <w:unhideWhenUsed/>
-    <w:rsid w:val="000642AA"/>
+    <w:rsid w:val="00E65B25"/>
     <w:rPr>
       <w:color w:val="auto"/>
       <w:u w:val="none"/>
@@ -2993,7 +2633,7 @@
     <w:uiPriority w:val="99"/>
     <w:semiHidden/>
     <w:unhideWhenUsed/>
-    <w:rsid w:val="000642AA"/>
+    <w:rsid w:val="00E65B25"/>
     <w:rPr>
       <w:color w:val="auto"/>
       <w:u w:val="none"/>
@@ -3006,13 +2646,12 @@
     <w:uiPriority w:val="99"/>
     <w:semiHidden/>
     <w:unhideWhenUsed/>
-    <w:rsid w:val="000642AA"/>
+    <w:rsid w:val="00E65B25"/>
     <w:pPr>
       <w:spacing w:after="0" w:line="240" w:lineRule="auto"/>
     </w:pPr>
     <w:rPr>
       <w:rFonts w:ascii="Lucida Grande" w:hAnsi="Lucida Grande" w:cs="Lucida Grande"/>
-      <w:sz w:val="24"/>
     </w:rPr>
   </w:style>
   <w:style w:type="character" w:customStyle="1" w:styleId="DocumentMapChar">
@@ -3021,7 +2660,7 @@
     <w:link w:val="DocumentMap"/>
     <w:uiPriority w:val="99"/>
     <w:semiHidden/>
-    <w:rsid w:val="000642AA"/>
+    <w:rsid w:val="00E65B25"/>
     <w:rPr>
       <w:rFonts w:ascii="Lucida Grande" w:hAnsi="Lucida Grande" w:cs="Lucida Grande"/>
     </w:rPr>
@@ -3046,6 +2685,16 @@
     <w:name w:val="apple-tab-span"/>
     <w:basedOn w:val="DefaultParagraphFont"/>
     <w:rsid w:val="00FC114A"/>
+  </w:style>
+  <w:style w:type="paragraph" w:styleId="NoSpacing">
+    <w:name w:val="No Spacing"/>
+    <w:uiPriority w:val="1"/>
+    <w:qFormat/>
+    <w:rsid w:val="001071AF"/>
+    <w:rPr>
+      <w:rFonts w:ascii="Calibri" w:hAnsi="Calibri"/>
+      <w:sz w:val="22"/>
+    </w:rPr>
   </w:style>
 </w:styles>
 </file>
@@ -3537,7 +3186,7 @@
 </file>
 
 <file path=customXml/itemProps4.xml><?xml version="1.0" encoding="utf-8"?>
-<ds:datastoreItem xmlns:ds="http://schemas.openxmlformats.org/officeDocument/2006/customXml" ds:itemID="{C77AC519-F216-B14C-828D-B79226A99B4D}">
+<ds:datastoreItem xmlns:ds="http://schemas.openxmlformats.org/officeDocument/2006/customXml" ds:itemID="{B443808C-4001-764B-8D67-DA6541493593}">
   <ds:schemaRefs>
     <ds:schemaRef ds:uri="http://schemas.openxmlformats.org/officeDocument/2006/bibliography"/>
   </ds:schemaRefs>

</xml_diff>

<commit_message>
edited sub a and b ish
</commit_message>
<xml_diff>
--- a/Negation.docx
+++ b/Negation.docx
@@ -195,15 +195,11 @@
         <w:pStyle w:val="Heading2"/>
         <w:jc w:val="left"/>
       </w:pPr>
-      <w:bookmarkStart w:id="0" w:name="_GoBack"/>
-      <w:bookmarkEnd w:id="0"/>
-    </w:p>
-    <w:p>
-      <w:proofErr w:type="gramStart"/>
-      <w:r>
-        <w:t>Now onto our two Contentions.</w:t>
-      </w:r>
-      <w:proofErr w:type="gramEnd"/>
+    </w:p>
+    <w:p>
+      <w:r>
+        <w:t>Now moving on to our two Contentions:</w:t>
+      </w:r>
     </w:p>
     <w:p>
       <w:pPr>
@@ -222,6 +218,8 @@
       <w:pPr>
         <w:pStyle w:val="Heading3"/>
       </w:pPr>
+      <w:bookmarkStart w:id="0" w:name="_GoBack"/>
+      <w:bookmarkEnd w:id="0"/>
       <w:proofErr w:type="spellStart"/>
       <w:r>
         <w:t>Subpoint</w:t>
@@ -353,43 +351,27 @@
       <w:r>
         <w:t xml:space="preserve">, to collect </w:t>
       </w:r>
-      <w:proofErr w:type="spellStart"/>
-      <w:r>
-        <w:t>uneccessary</w:t>
-      </w:r>
-      <w:proofErr w:type="spellEnd"/>
+      <w:r>
+        <w:t>unnecessary</w:t>
+      </w:r>
       <w:r>
         <w:t xml:space="preserve"> data on you and </w:t>
       </w:r>
-      <w:proofErr w:type="spellStart"/>
-      <w:r>
-        <w:t>anyother</w:t>
-      </w:r>
-      <w:proofErr w:type="spellEnd"/>
-      <w:r>
-        <w:t xml:space="preserve"> unlucky customer that </w:t>
-      </w:r>
-      <w:proofErr w:type="gramStart"/>
-      <w:r>
-        <w:t>falls</w:t>
-      </w:r>
-      <w:proofErr w:type="gramEnd"/>
-      <w:r>
-        <w:t xml:space="preserve"> into their trap. The internet of things will boost this back door idea for companies can collect information from </w:t>
-      </w:r>
-      <w:proofErr w:type="spellStart"/>
-      <w:r>
-        <w:t>anyones</w:t>
-      </w:r>
-      <w:proofErr w:type="spellEnd"/>
+      <w:r>
+        <w:t>any other</w:t>
+      </w:r>
+      <w:r>
+        <w:t xml:space="preserve"> unlucky customer that falls into their trap. The internet of things will boost this back door idea for companies can collect information from </w:t>
+      </w:r>
+      <w:r>
+        <w:t>anyone’s</w:t>
+      </w:r>
       <w:r>
         <w:t xml:space="preserve"> household item because they are all connected through the internet which each company provides. This would lead to companies gathering unwanted </w:t>
       </w:r>
-      <w:proofErr w:type="spellStart"/>
-      <w:r>
-        <w:t>informations</w:t>
-      </w:r>
-      <w:proofErr w:type="spellEnd"/>
+      <w:r>
+        <w:t>information</w:t>
+      </w:r>
       <w:r>
         <w:t xml:space="preserve"> quote on quote legally from consumers. This is detrimental toward people’s personal privacy because it is unfairly taken away. </w:t>
       </w:r>
@@ -450,14 +432,6 @@
         </w:rPr>
         <w:t xml:space="preserve">Claim: </w:t>
       </w:r>
-      <w:proofErr w:type="spellStart"/>
-      <w:r>
-        <w:rPr>
-          <w:rStyle w:val="Style13ptBold"/>
-        </w:rPr>
-        <w:t>hadasd</w:t>
-      </w:r>
-      <w:proofErr w:type="spellEnd"/>
     </w:p>
     <w:p>
       <w:pPr>
@@ -1006,326 +980,10 @@
         </w:rPr>
       </w:pPr>
       <w:r>
-        <w:t>Contention 2: Safety</w:t>
-      </w:r>
-    </w:p>
-    <w:p>
-      <w:pPr>
-        <w:rPr>
-          <w:rFonts w:ascii="Times" w:hAnsi="Times"/>
-          <w:sz w:val="20"/>
-          <w:szCs w:val="20"/>
-        </w:rPr>
-      </w:pPr>
-      <w:r>
-        <w:rPr>
-          <w:b/>
-          <w:bCs/>
-        </w:rPr>
-        <w:tab/>
-      </w:r>
-      <w:proofErr w:type="spellStart"/>
-      <w:r>
-        <w:t>Subpoint</w:t>
-      </w:r>
-      <w:proofErr w:type="spellEnd"/>
-      <w:r>
-        <w:t xml:space="preserve"> A: Automobile Vulnerabilities</w:t>
-      </w:r>
-    </w:p>
-    <w:p>
-      <w:pPr>
-        <w:pStyle w:val="Heading4"/>
-        <w:rPr>
-          <w:rFonts w:ascii="Times" w:hAnsi="Times"/>
-          <w:sz w:val="20"/>
-          <w:szCs w:val="20"/>
-        </w:rPr>
-      </w:pPr>
-      <w:r>
-        <w:rPr>
-          <w:shd w:val="clear" w:color="auto" w:fill="00FF00"/>
-        </w:rPr>
-        <w:t>The Internet of Things does not take hacking into account when defending against all of its threats.</w:t>
-      </w:r>
-    </w:p>
-    <w:p>
-      <w:pPr>
-        <w:rPr>
-          <w:rStyle w:val="Style13ptBold"/>
-        </w:rPr>
-      </w:pPr>
-      <w:proofErr w:type="spellStart"/>
-      <w:r>
-        <w:rPr>
-          <w:rStyle w:val="Style13ptBold"/>
-        </w:rPr>
-        <w:t>Zetter</w:t>
-      </w:r>
-      <w:proofErr w:type="spellEnd"/>
-      <w:r>
-        <w:rPr>
-          <w:rStyle w:val="Style13ptBold"/>
-        </w:rPr>
-        <w:t xml:space="preserve"> 1</w:t>
-      </w:r>
-    </w:p>
-    <w:p>
-      <w:pPr>
-        <w:rPr>
-          <w:rFonts w:ascii="Times" w:hAnsi="Times"/>
-          <w:sz w:val="20"/>
-          <w:szCs w:val="20"/>
-        </w:rPr>
-      </w:pPr>
-      <w:r>
-        <w:t xml:space="preserve">According to Kim </w:t>
-      </w:r>
-      <w:proofErr w:type="spellStart"/>
-      <w:r>
-        <w:t>Zetter</w:t>
-      </w:r>
-      <w:proofErr w:type="spellEnd"/>
-      <w:r>
-        <w:t xml:space="preserve"> reporter for WIRED,</w:t>
-      </w:r>
-      <w:r>
-        <w:tab/>
-      </w:r>
-    </w:p>
-    <w:p>
-      <w:pPr>
-        <w:rPr>
-          <w:rFonts w:ascii="Times" w:hAnsi="Times"/>
-          <w:sz w:val="20"/>
-          <w:szCs w:val="20"/>
-        </w:rPr>
-      </w:pPr>
-      <w:r>
-        <w:rPr>
-          <w:sz w:val="12"/>
-          <w:szCs w:val="12"/>
-          <w:shd w:val="clear" w:color="auto" w:fill="FFFFFF"/>
-        </w:rPr>
-        <w:t>Security researcher</w:t>
-      </w:r>
-      <w:r>
-        <w:rPr>
-          <w:sz w:val="12"/>
-          <w:szCs w:val="12"/>
-          <w:shd w:val="clear" w:color="auto" w:fill="FFFF00"/>
-        </w:rPr>
-        <w:t xml:space="preserve">s </w:t>
-      </w:r>
-      <w:r>
-        <w:rPr>
-          <w:shd w:val="clear" w:color="auto" w:fill="FFFF00"/>
-        </w:rPr>
-        <w:t xml:space="preserve">Charlie Miller and Chris </w:t>
-      </w:r>
-      <w:proofErr w:type="spellStart"/>
-      <w:r>
-        <w:rPr>
-          <w:shd w:val="clear" w:color="auto" w:fill="FFFF00"/>
-        </w:rPr>
-        <w:t>Valasek</w:t>
-      </w:r>
-      <w:proofErr w:type="spellEnd"/>
-      <w:r>
-        <w:rPr>
-          <w:shd w:val="clear" w:color="auto" w:fill="FFFF00"/>
-        </w:rPr>
-        <w:t xml:space="preserve"> forever altered the automobile industry’s notion of “vehicle safety” in July when they demonstrated for WIRED that they could remotely hack a 2014 Jeep Cherokee disable its transmission and brakes. </w:t>
-      </w:r>
-      <w:r>
-        <w:rPr>
-          <w:sz w:val="12"/>
-          <w:szCs w:val="12"/>
-          <w:shd w:val="clear" w:color="auto" w:fill="FFFFFF"/>
-        </w:rPr>
-        <w:t xml:space="preserve">Their work led Fiat Chrysler to issue an unprecedented recall for 1.4 million </w:t>
-      </w:r>
-      <w:proofErr w:type="gramStart"/>
-      <w:r>
-        <w:rPr>
-          <w:sz w:val="12"/>
-          <w:szCs w:val="12"/>
-          <w:shd w:val="clear" w:color="auto" w:fill="FFFFFF"/>
-        </w:rPr>
-        <w:t>vehicles,</w:t>
-      </w:r>
-      <w:proofErr w:type="gramEnd"/>
-      <w:r>
-        <w:rPr>
-          <w:sz w:val="12"/>
-          <w:szCs w:val="12"/>
-          <w:shd w:val="clear" w:color="auto" w:fill="FFFFFF"/>
-        </w:rPr>
-        <w:t xml:space="preserve"> mailing out USB drives with a patch for the vulnerable infotainment systems and blocking the attack on the Sprint network that connected its cars and trucks. </w:t>
-      </w:r>
-      <w:r>
-        <w:rPr>
-          <w:shd w:val="clear" w:color="auto" w:fill="FFFF00"/>
-        </w:rPr>
-        <w:t xml:space="preserve">That Jeep attack turned out to be only the first in a series of car hacks that rattled the auto industry through the summer. </w:t>
-      </w:r>
-      <w:r>
-        <w:rPr>
-          <w:sz w:val="12"/>
-          <w:szCs w:val="12"/>
-          <w:shd w:val="clear" w:color="auto" w:fill="FFFFFF"/>
-        </w:rPr>
-        <w:t xml:space="preserve">At the </w:t>
-      </w:r>
-      <w:proofErr w:type="spellStart"/>
-      <w:r>
-        <w:rPr>
-          <w:sz w:val="12"/>
-          <w:szCs w:val="12"/>
-          <w:shd w:val="clear" w:color="auto" w:fill="FFFFFF"/>
-        </w:rPr>
-        <w:t>DefCon</w:t>
-      </w:r>
-      <w:proofErr w:type="spellEnd"/>
-      <w:r>
-        <w:rPr>
-          <w:sz w:val="12"/>
-          <w:szCs w:val="12"/>
-          <w:shd w:val="clear" w:color="auto" w:fill="FFFFFF"/>
-        </w:rPr>
-        <w:t xml:space="preserve"> hacker conference in August, Marc Rogers, principal security researcher for </w:t>
-      </w:r>
-      <w:proofErr w:type="spellStart"/>
-      <w:r>
-        <w:rPr>
-          <w:sz w:val="12"/>
-          <w:szCs w:val="12"/>
-          <w:shd w:val="clear" w:color="auto" w:fill="FFFFFF"/>
-        </w:rPr>
-        <w:t>CloudFlare</w:t>
-      </w:r>
-      <w:proofErr w:type="spellEnd"/>
-      <w:r>
-        <w:rPr>
-          <w:sz w:val="12"/>
-          <w:szCs w:val="12"/>
-          <w:shd w:val="clear" w:color="auto" w:fill="FFFFFF"/>
-        </w:rPr>
-        <w:t xml:space="preserve">, and Kevin Mahaffey, co-founder and CTO of mobile security firm Lookout, revealed a suite of vulnerabilities they found in the Tesla Model S that would have allowed someone to connect their laptop to the car’s network cable behind the driver’s-side dashboard, start the $100,000 vehicle with a software command, and drive off with it—or they could plant a remote-access Trojan on the car’s internal network to later remotely cut the engine while someone was </w:t>
-      </w:r>
-      <w:proofErr w:type="spellStart"/>
-      <w:r>
-        <w:rPr>
-          <w:sz w:val="12"/>
-          <w:szCs w:val="12"/>
-          <w:shd w:val="clear" w:color="auto" w:fill="FFFFFF"/>
-        </w:rPr>
-        <w:t>driving.</w:t>
-      </w:r>
-      <w:r>
-        <w:rPr>
-          <w:shd w:val="clear" w:color="auto" w:fill="FFFF00"/>
-        </w:rPr>
-        <w:t>Other</w:t>
-      </w:r>
-      <w:proofErr w:type="spellEnd"/>
-      <w:r>
-        <w:rPr>
-          <w:shd w:val="clear" w:color="auto" w:fill="FFFF00"/>
-        </w:rPr>
-        <w:t xml:space="preserve"> vulnerabilities they found could theoretically have been exploited remotely without needing physical access to the car first, though they didn’t test these.</w:t>
-      </w:r>
-      <w:r>
-        <w:rPr>
-          <w:shd w:val="clear" w:color="auto" w:fill="FFFFFF"/>
-        </w:rPr>
-        <w:t xml:space="preserve"> </w:t>
-      </w:r>
-    </w:p>
-    <w:p/>
-    <w:p>
-      <w:pPr>
-        <w:rPr>
-          <w:rFonts w:ascii="Times" w:hAnsi="Times"/>
-          <w:sz w:val="20"/>
-          <w:szCs w:val="20"/>
-        </w:rPr>
-      </w:pPr>
-      <w:r>
-        <w:rPr>
-          <w:shd w:val="clear" w:color="auto" w:fill="FFFFFF"/>
-        </w:rPr>
-        <w:t xml:space="preserve">This threat is dangerous for the privacy and safety of many individuals. An example would be of a </w:t>
-      </w:r>
-      <w:proofErr w:type="gramStart"/>
-      <w:r>
-        <w:rPr>
-          <w:shd w:val="clear" w:color="auto" w:fill="FFFFFF"/>
-        </w:rPr>
-        <w:t>business man</w:t>
-      </w:r>
-      <w:proofErr w:type="gramEnd"/>
-      <w:r>
-        <w:rPr>
-          <w:shd w:val="clear" w:color="auto" w:fill="FFFFFF"/>
-        </w:rPr>
-        <w:t xml:space="preserve"> travelling to an important meeting with a briefcase. If the businessman is part of a car crash without his wrongdoing, the government or anyone else may have access to classified documents in the </w:t>
-      </w:r>
-      <w:proofErr w:type="spellStart"/>
-      <w:r>
-        <w:rPr>
-          <w:shd w:val="clear" w:color="auto" w:fill="FFFFFF"/>
-        </w:rPr>
-        <w:t>businessmans</w:t>
-      </w:r>
-      <w:proofErr w:type="spellEnd"/>
-      <w:r>
-        <w:rPr>
-          <w:shd w:val="clear" w:color="auto" w:fill="FFFFFF"/>
-        </w:rPr>
-        <w:t xml:space="preserve"> briefcase. This reduction of privacy is unjust to that </w:t>
-      </w:r>
-      <w:proofErr w:type="gramStart"/>
-      <w:r>
-        <w:rPr>
-          <w:shd w:val="clear" w:color="auto" w:fill="FFFFFF"/>
-        </w:rPr>
-        <w:t>business man</w:t>
-      </w:r>
-      <w:proofErr w:type="gramEnd"/>
-      <w:r>
-        <w:rPr>
-          <w:shd w:val="clear" w:color="auto" w:fill="FFFFFF"/>
-        </w:rPr>
-        <w:t xml:space="preserve">, that business, and any other person in the same situation. Therefore the </w:t>
-      </w:r>
-      <w:proofErr w:type="gramStart"/>
-      <w:r>
-        <w:rPr>
-          <w:shd w:val="clear" w:color="auto" w:fill="FFFFFF"/>
-        </w:rPr>
-        <w:t>internet</w:t>
-      </w:r>
-      <w:proofErr w:type="gramEnd"/>
-      <w:r>
-        <w:rPr>
-          <w:shd w:val="clear" w:color="auto" w:fill="FFFFFF"/>
-        </w:rPr>
-        <w:t xml:space="preserve"> of things should not be supported and this is another reason to vote neg.</w:t>
-      </w:r>
-    </w:p>
-    <w:p/>
-    <w:p>
-      <w:pPr>
-        <w:pStyle w:val="Heading2"/>
-        <w:rPr>
-          <w:rFonts w:ascii="Times" w:hAnsi="Times"/>
-          <w:sz w:val="48"/>
-          <w:szCs w:val="48"/>
-        </w:rPr>
-      </w:pPr>
-      <w:r>
-        <w:t xml:space="preserve">Contention 3: </w:t>
+        <w:t>Contention 2</w:t>
+      </w:r>
+      <w:r>
+        <w:t xml:space="preserve">: </w:t>
       </w:r>
     </w:p>
     <w:p/>
@@ -3186,7 +2844,7 @@
 </file>
 
 <file path=customXml/itemProps4.xml><?xml version="1.0" encoding="utf-8"?>
-<ds:datastoreItem xmlns:ds="http://schemas.openxmlformats.org/officeDocument/2006/customXml" ds:itemID="{B443808C-4001-764B-8D67-DA6541493593}">
+<ds:datastoreItem xmlns:ds="http://schemas.openxmlformats.org/officeDocument/2006/customXml" ds:itemID="{FBB8A609-F270-B84A-A289-5E6438F934EA}">
   <ds:schemaRefs>
     <ds:schemaRef ds:uri="http://schemas.openxmlformats.org/officeDocument/2006/bibliography"/>
   </ds:schemaRefs>

</xml_diff>

<commit_message>
Finished negation and added blocks doc
</commit_message>
<xml_diff>
--- a/Negation.docx
+++ b/Negation.docx
@@ -30,6 +30,7 @@
         <w:rPr>
           <w:sz w:val="28"/>
         </w:rPr>
+        <w:lastRenderedPageBreak/>
         <w:t xml:space="preserve">We </w:t>
       </w:r>
       <w:proofErr w:type="gramStart"/>
@@ -69,6 +70,7 @@
         </w:rPr>
       </w:pPr>
       <w:r>
+        <w:lastRenderedPageBreak/>
         <w:t>Definitions</w:t>
       </w:r>
       <w:r>
@@ -97,6 +99,7 @@
           <w:sz w:val="24"/>
           <w:u w:val="none"/>
         </w:rPr>
+        <w:lastRenderedPageBreak/>
         <w:t>Merriam Webster</w:t>
       </w:r>
       <w:r>
@@ -158,6 +161,7 @@
         <w:pStyle w:val="Heading3"/>
       </w:pPr>
       <w:r>
+        <w:lastRenderedPageBreak/>
         <w:t>Framework</w:t>
       </w:r>
     </w:p>
@@ -189,6 +193,12 @@
       <w:r>
         <w:t>The affirmation must be able to weigh all of their benefits against decreased personal privacy</w:t>
       </w:r>
+      <w:r>
+        <w:t xml:space="preserve"> because the resolution is the comparison between the benefits and decreased personal privacy</w:t>
+      </w:r>
+      <w:r>
+        <w:t xml:space="preserve"> that IOT brings</w:t>
+      </w:r>
     </w:p>
     <w:p>
       <w:pPr>
@@ -198,7 +208,10 @@
     </w:p>
     <w:p>
       <w:r>
-        <w:t>Now moving on to our two Contentions:</w:t>
+        <w:t xml:space="preserve">Now moving on to our three </w:t>
+      </w:r>
+      <w:r>
+        <w:t>Contentions:</w:t>
       </w:r>
     </w:p>
     <w:p>
@@ -211,22 +224,11 @@
         </w:rPr>
       </w:pPr>
       <w:r>
-        <w:t>Contention 1: Security</w:t>
-      </w:r>
-    </w:p>
-    <w:p>
-      <w:pPr>
-        <w:pStyle w:val="Heading3"/>
-      </w:pPr>
-      <w:bookmarkStart w:id="0" w:name="_GoBack"/>
-      <w:bookmarkEnd w:id="0"/>
-      <w:proofErr w:type="spellStart"/>
-      <w:r>
-        <w:t>Subpoint</w:t>
-      </w:r>
-      <w:proofErr w:type="spellEnd"/>
-      <w:r>
-        <w:t xml:space="preserve"> A: Back Doors</w:t>
+        <w:lastRenderedPageBreak/>
+        <w:t xml:space="preserve">Contention 1: </w:t>
+      </w:r>
+      <w:r>
+        <w:t>Back Doors</w:t>
       </w:r>
     </w:p>
     <w:p/>
@@ -235,7 +237,10 @@
         <w:t>Claim:</w:t>
       </w:r>
       <w:r>
-        <w:t xml:space="preserve"> Attempts to collect personal information through indirect means is considered unfair and immoral</w:t>
+        <w:t xml:space="preserve"> </w:t>
+      </w:r>
+      <w:r>
+        <w:t>IOT creates opportunity for third parties to make back doors into ones data</w:t>
       </w:r>
       <w:r>
         <w:t>.</w:t>
@@ -296,7 +301,22 @@
           <w:rStyle w:val="Style13ptBold"/>
           <w:u w:val="single"/>
         </w:rPr>
-        <w:t>About seven in 10 people also disagreed that it was fair for a store to monitor their online activities in exchange for free Wi-Fi while at the store. And 91 percent of respondents disagreed that it was fair for companies to collect information about them without their knowledge</w:t>
+        <w:t xml:space="preserve">About seven in 10 people </w:t>
+      </w:r>
+      <w:r>
+        <w:rPr>
+          <w:rStyle w:val="Style13ptBold"/>
+          <w:b w:val="0"/>
+          <w:sz w:val="16"/>
+        </w:rPr>
+        <w:t xml:space="preserve">also </w:t>
+      </w:r>
+      <w:r>
+        <w:rPr>
+          <w:rStyle w:val="Style13ptBold"/>
+          <w:u w:val="single"/>
+        </w:rPr>
+        <w:t>disagreed that it was fair for a store to monitor their online activities in exchange for free Wi-Fi while at the store. And 91 percent of respondents disagreed that it was fair for companies to collect information about them without their knowledge</w:t>
       </w:r>
       <w:r>
         <w:rPr>
@@ -361,7 +381,21 @@
         <w:t>any other</w:t>
       </w:r>
       <w:r>
-        <w:t xml:space="preserve"> unlucky customer that falls into their trap. The internet of things will boost this back door idea for companies can collect information from </w:t>
+        <w:t xml:space="preserve"> unlucky customer that falls into their trap. The </w:t>
+      </w:r>
+      <w:proofErr w:type="gramStart"/>
+      <w:r>
+        <w:t>internet</w:t>
+      </w:r>
+      <w:proofErr w:type="gramEnd"/>
+      <w:r>
+        <w:t xml:space="preserve"> of things will boost this back door idea for companies</w:t>
+      </w:r>
+      <w:r>
+        <w:t xml:space="preserve"> and they</w:t>
+      </w:r>
+      <w:r>
+        <w:t xml:space="preserve"> can collect information from </w:t>
       </w:r>
       <w:r>
         <w:t>anyone’s</w:t>
@@ -382,41 +416,16 @@
       </w:r>
     </w:p>
     <w:p/>
+    <w:p>
+      <w:pPr>
+        <w:pStyle w:val="Heading2"/>
+      </w:pPr>
+      <w:r>
+        <w:lastRenderedPageBreak/>
+        <w:t>Contention 2: Low Income</w:t>
+      </w:r>
+    </w:p>
     <w:p/>
-    <w:p/>
-    <w:p/>
-    <w:p/>
-    <w:p>
-      <w:pPr>
-        <w:pStyle w:val="Heading3"/>
-        <w:rPr>
-          <w:rStyle w:val="Style13ptBold"/>
-          <w:rFonts w:ascii="Times" w:hAnsi="Times"/>
-          <w:b/>
-          <w:sz w:val="36"/>
-          <w:szCs w:val="36"/>
-          <w:u w:val="single"/>
-        </w:rPr>
-      </w:pPr>
-      <w:proofErr w:type="spellStart"/>
-      <w:r>
-        <w:t>Subpoint</w:t>
-      </w:r>
-      <w:proofErr w:type="spellEnd"/>
-      <w:r>
-        <w:t xml:space="preserve"> B: Tar</w:t>
-      </w:r>
-      <w:r>
-        <w:t>geting the Low Income population</w:t>
-      </w:r>
-    </w:p>
-    <w:p>
-      <w:pPr>
-        <w:rPr>
-          <w:rStyle w:val="Style13ptBold"/>
-        </w:rPr>
-      </w:pPr>
-    </w:p>
     <w:p>
       <w:pPr>
         <w:pStyle w:val="NoSpacing"/>
@@ -432,6 +441,26 @@
         </w:rPr>
         <w:t xml:space="preserve">Claim: </w:t>
       </w:r>
+      <w:r>
+        <w:rPr>
+          <w:rStyle w:val="Style13ptBold"/>
+        </w:rPr>
+        <w:t xml:space="preserve"> IOT devices allow the </w:t>
+      </w:r>
+      <w:proofErr w:type="gramStart"/>
+      <w:r>
+        <w:rPr>
+          <w:rStyle w:val="Style13ptBold"/>
+        </w:rPr>
+        <w:t>low income</w:t>
+      </w:r>
+      <w:proofErr w:type="gramEnd"/>
+      <w:r>
+        <w:rPr>
+          <w:rStyle w:val="Style13ptBold"/>
+        </w:rPr>
+        <w:t xml:space="preserve"> population to be hacked more easily</w:t>
+      </w:r>
     </w:p>
     <w:p>
       <w:pPr>
@@ -470,175 +499,243 @@
       <w:r>
         <w:rPr>
           <w:rStyle w:val="Style13ptBold"/>
+          <w:b w:val="0"/>
+          <w:sz w:val="16"/>
+        </w:rPr>
+        <w:t>securing</w:t>
+      </w:r>
+      <w:proofErr w:type="gramEnd"/>
+      <w:r>
+        <w:rPr>
+          <w:rStyle w:val="Style13ptBold"/>
+          <w:b w:val="0"/>
+          <w:sz w:val="16"/>
+        </w:rPr>
+        <w:t xml:space="preserve"> connected </w:t>
+      </w:r>
+      <w:proofErr w:type="spellStart"/>
+      <w:r>
+        <w:rPr>
+          <w:rStyle w:val="Style13ptBold"/>
+          <w:b w:val="0"/>
+          <w:sz w:val="16"/>
+        </w:rPr>
+        <w:t>IoT</w:t>
+      </w:r>
+      <w:proofErr w:type="spellEnd"/>
+      <w:r>
+        <w:rPr>
+          <w:rStyle w:val="Style13ptBold"/>
+          <w:b w:val="0"/>
+          <w:sz w:val="16"/>
+        </w:rPr>
+        <w:t xml:space="preserve"> devices may be more challenging than securing a home computer, for two main reasons. First, as some panelists noted, companies entering the </w:t>
+      </w:r>
+      <w:proofErr w:type="spellStart"/>
+      <w:r>
+        <w:rPr>
+          <w:rStyle w:val="Style13ptBold"/>
+          <w:b w:val="0"/>
+          <w:sz w:val="16"/>
+        </w:rPr>
+        <w:t>IoT</w:t>
+      </w:r>
+      <w:proofErr w:type="spellEnd"/>
+      <w:r>
+        <w:rPr>
+          <w:rStyle w:val="Style13ptBold"/>
+          <w:b w:val="0"/>
+          <w:sz w:val="16"/>
+        </w:rPr>
+        <w:t xml:space="preserve"> market may not have experience in dealing with security issues. Second, although </w:t>
+      </w:r>
+      <w:r>
+        <w:rPr>
+          <w:rStyle w:val="Style13ptBold"/>
           <w:u w:val="single"/>
         </w:rPr>
-        <w:t>securing</w:t>
+        <w:t xml:space="preserve">some </w:t>
+      </w:r>
+      <w:proofErr w:type="spellStart"/>
+      <w:r>
+        <w:rPr>
+          <w:rStyle w:val="Style13ptBold"/>
+          <w:u w:val="single"/>
+        </w:rPr>
+        <w:t>IoT</w:t>
+      </w:r>
+      <w:proofErr w:type="spellEnd"/>
+      <w:r>
+        <w:rPr>
+          <w:rStyle w:val="Style13ptBold"/>
+          <w:u w:val="single"/>
+        </w:rPr>
+        <w:t xml:space="preserve"> devices are highly sophisticated, many others may be inexpensive and essentially disposable.</w:t>
+      </w:r>
+      <w:r>
+        <w:t xml:space="preserve"> </w:t>
+      </w:r>
+      <w:r>
+        <w:rPr>
+          <w:sz w:val="14"/>
+        </w:rPr>
+        <w:t xml:space="preserve">In those cases, if </w:t>
+      </w:r>
+      <w:proofErr w:type="gramStart"/>
+      <w:r>
+        <w:rPr>
+          <w:sz w:val="14"/>
+        </w:rPr>
+        <w:t>a vulnerability</w:t>
       </w:r>
       <w:proofErr w:type="gramEnd"/>
       <w:r>
         <w:rPr>
+          <w:sz w:val="14"/>
+        </w:rPr>
+        <w:t xml:space="preserve"> were discovered after manufacture, it[s] may be difficult or impossible to update the software or apply a patch. And if an update is available, many consumers may never hear about it</w:t>
+      </w:r>
+      <w:r>
+        <w:t>.</w:t>
+      </w:r>
+      <w:r>
+        <w:t xml:space="preserve"> </w:t>
+      </w:r>
+      <w:r>
+        <w:rPr>
           <w:rStyle w:val="Style13ptBold"/>
           <w:u w:val="single"/>
         </w:rPr>
-        <w:t xml:space="preserve"> connected </w:t>
-      </w:r>
-      <w:proofErr w:type="spellStart"/>
+        <w:t>Relatedly, many companies – particularly those developing low-end devices – may lack economic incentives to provide ongoing support or software security updates at all, leaving consumers with unsupported or vulnerable de</w:t>
+      </w:r>
       <w:r>
         <w:rPr>
           <w:rStyle w:val="Style13ptBold"/>
           <w:u w:val="single"/>
         </w:rPr>
-        <w:t>IoT</w:t>
-      </w:r>
-      <w:proofErr w:type="spellEnd"/>
-      <w:r>
+        <w:t>vices shortly after purchase.</w:t>
+      </w:r>
+    </w:p>
+    <w:p>
+      <w:pPr>
         <w:rPr>
           <w:rStyle w:val="Style13ptBold"/>
           <w:u w:val="single"/>
         </w:rPr>
-        <w:t xml:space="preserve"> devices may be more challenging than securing a home computer, for two main reasons. First, as some panelists noted, companies entering the </w:t>
-      </w:r>
-      <w:proofErr w:type="spellStart"/>
-      <w:r>
+      </w:pPr>
+    </w:p>
+    <w:p>
+      <w:pPr>
+        <w:rPr>
+          <w:rStyle w:val="Style13ptBold"/>
+          <w:b w:val="0"/>
+        </w:rPr>
+      </w:pPr>
+      <w:r>
+        <w:rPr>
+          <w:rStyle w:val="Style13ptBold"/>
+          <w:b w:val="0"/>
+        </w:rPr>
+        <w:t xml:space="preserve">IOT devices will be expensive like all other electronic devices. However, many people will not be able to afford the </w:t>
+      </w:r>
+      <w:proofErr w:type="gramStart"/>
+      <w:r>
+        <w:rPr>
+          <w:rStyle w:val="Style13ptBold"/>
+          <w:b w:val="0"/>
+        </w:rPr>
+        <w:t>high end</w:t>
+      </w:r>
+      <w:proofErr w:type="gramEnd"/>
+      <w:r>
+        <w:rPr>
+          <w:rStyle w:val="Style13ptBold"/>
+          <w:b w:val="0"/>
+        </w:rPr>
+        <w:t xml:space="preserve"> very private devices. This means IOT </w:t>
+      </w:r>
+      <w:r>
+        <w:rPr>
+          <w:rStyle w:val="Style13ptBold"/>
+          <w:b w:val="0"/>
+        </w:rPr>
+        <w:t>will</w:t>
+      </w:r>
+      <w:r>
+        <w:rPr>
+          <w:rStyle w:val="Style13ptBold"/>
+          <w:b w:val="0"/>
+        </w:rPr>
+        <w:t xml:space="preserve"> make the </w:t>
+      </w:r>
+      <w:r>
+        <w:rPr>
+          <w:rStyle w:val="Style13ptBold"/>
+          <w:b w:val="0"/>
+        </w:rPr>
+        <w:t>low-income</w:t>
+      </w:r>
+      <w:r>
+        <w:rPr>
+          <w:rStyle w:val="Style13ptBold"/>
+          <w:b w:val="0"/>
+        </w:rPr>
+        <w:t xml:space="preserve"> population more susceptible to privacy attacks. This would lead to the low income population having no chance of escaping low income because their bank account numbers and such keep getting hacked by malicious software that IOT is making much easier to install.</w:t>
+      </w:r>
+      <w:r>
+        <w:rPr>
+          <w:rStyle w:val="Style13ptBold"/>
+          <w:b w:val="0"/>
+        </w:rPr>
+        <w:t xml:space="preserve"> </w:t>
+      </w:r>
+    </w:p>
+    <w:p>
+      <w:pPr>
         <w:rPr>
           <w:rStyle w:val="Style13ptBold"/>
           <w:u w:val="single"/>
         </w:rPr>
-        <w:t>IoT</w:t>
-      </w:r>
-      <w:proofErr w:type="spellEnd"/>
-      <w:r>
-        <w:rPr>
-          <w:rStyle w:val="Style13ptBold"/>
-          <w:u w:val="single"/>
-        </w:rPr>
-        <w:t xml:space="preserve"> market may not have experience in dealing with security issues. Second, although some </w:t>
-      </w:r>
-      <w:proofErr w:type="spellStart"/>
-      <w:r>
-        <w:rPr>
-          <w:rStyle w:val="Style13ptBold"/>
-          <w:u w:val="single"/>
-        </w:rPr>
-        <w:t>IoT</w:t>
-      </w:r>
-      <w:proofErr w:type="spellEnd"/>
-      <w:r>
-        <w:rPr>
-          <w:rStyle w:val="Style13ptBold"/>
-          <w:u w:val="single"/>
-        </w:rPr>
-        <w:t xml:space="preserve"> devices are highly sophisticated, many others may be inexpensive and essentially disposable.</w:t>
-      </w:r>
-      <w:r>
-        <w:t xml:space="preserve"> </w:t>
-      </w:r>
-      <w:r>
-        <w:rPr>
-          <w:sz w:val="14"/>
-        </w:rPr>
-        <w:t xml:space="preserve">In those cases, if </w:t>
+      </w:pPr>
+    </w:p>
+    <w:p>
+      <w:pPr>
+        <w:pStyle w:val="Heading2"/>
+      </w:pPr>
+      <w:r>
+        <w:lastRenderedPageBreak/>
+        <w:t>Contention 3: Identity Theft</w:t>
+      </w:r>
+    </w:p>
+    <w:p>
+      <w:pPr>
+        <w:rPr>
+          <w:rStyle w:val="Style13ptBold"/>
+        </w:rPr>
+      </w:pPr>
+      <w:r>
+        <w:rPr>
+          <w:rStyle w:val="Style13ptBold"/>
+        </w:rPr>
+        <w:t xml:space="preserve">Claim: IOT </w:t>
       </w:r>
       <w:proofErr w:type="gramStart"/>
       <w:r>
         <w:rPr>
-          <w:sz w:val="14"/>
-        </w:rPr>
-        <w:t>a vulnerability</w:t>
+          <w:rStyle w:val="Style13ptBold"/>
+        </w:rPr>
+        <w:t>Increases</w:t>
       </w:r>
       <w:proofErr w:type="gramEnd"/>
       <w:r>
         <w:rPr>
-          <w:sz w:val="14"/>
-        </w:rPr>
-        <w:t xml:space="preserve"> were discovered after manufacture, it[s] may be difficult or impossible to update the software or apply a patch. And if an update is available, many consumers may never hear about it</w:t>
-      </w:r>
-      <w:r>
-        <w:t>.</w:t>
-      </w:r>
-      <w:r>
-        <w:t xml:space="preserve"> </w:t>
-      </w:r>
-      <w:r>
-        <w:rPr>
-          <w:rStyle w:val="Style13ptBold"/>
-          <w:u w:val="single"/>
-        </w:rPr>
-        <w:t>Relatedly, many companies – particularly those developing low-end devices – may lack economic incentives to provide ongoing support or software security updates at all, leaving consumers with unsupported or vulnerable de</w:t>
-      </w:r>
-      <w:r>
-        <w:rPr>
-          <w:rStyle w:val="Style13ptBold"/>
-          <w:u w:val="single"/>
-        </w:rPr>
-        <w:t>vices shortly after purchase.</w:t>
-      </w:r>
-    </w:p>
-    <w:p>
-      <w:pPr>
-        <w:rPr>
-          <w:rStyle w:val="Style13ptBold"/>
-          <w:u w:val="single"/>
-        </w:rPr>
-      </w:pPr>
-    </w:p>
-    <w:p>
-      <w:pPr>
-        <w:rPr>
-          <w:rStyle w:val="Style13ptBold"/>
-          <w:u w:val="single"/>
-        </w:rPr>
-      </w:pPr>
-    </w:p>
-    <w:p>
-      <w:pPr>
-        <w:rPr>
-          <w:rStyle w:val="Style13ptBold"/>
-          <w:u w:val="single"/>
-        </w:rPr>
-      </w:pPr>
-      <w:r>
-        <w:rPr>
-          <w:rStyle w:val="Style13ptBold"/>
-          <w:u w:val="single"/>
-        </w:rPr>
-        <w:t>Hi</w:t>
-      </w:r>
-    </w:p>
-    <w:p>
-      <w:pPr>
-        <w:rPr>
-          <w:rStyle w:val="Style13ptBold"/>
-          <w:u w:val="single"/>
-        </w:rPr>
-      </w:pPr>
-    </w:p>
-    <w:p>
-      <w:pPr>
-        <w:rPr>
-          <w:rFonts w:ascii="Times" w:hAnsi="Times"/>
-          <w:b/>
-          <w:bCs/>
-          <w:sz w:val="36"/>
-          <w:szCs w:val="36"/>
-        </w:rPr>
-      </w:pPr>
-      <w:r>
-        <w:tab/>
-      </w:r>
-      <w:proofErr w:type="spellStart"/>
-      <w:r>
-        <w:t>Subpoint</w:t>
-      </w:r>
-      <w:proofErr w:type="spellEnd"/>
-      <w:r>
-        <w:t xml:space="preserve"> C: Identity Theft</w:t>
-      </w:r>
-    </w:p>
-    <w:p/>
-    <w:p>
-      <w:pPr>
-        <w:pStyle w:val="Heading4"/>
+          <w:rStyle w:val="Style13ptBold"/>
+        </w:rPr>
+        <w:t xml:space="preserve"> the chance of Identity Theft</w:t>
+      </w:r>
+    </w:p>
+    <w:p>
+      <w:pPr>
         <w:rPr>
           <w:rFonts w:ascii="Times" w:hAnsi="Times"/>
           <w:sz w:val="20"/>
@@ -647,11 +744,68 @@
       </w:pPr>
       <w:r>
         <w:rPr>
-          <w:shd w:val="clear" w:color="auto" w:fill="00FF00"/>
-        </w:rPr>
-        <w:t>IOT increases the chance of Identity Theft</w:t>
-      </w:r>
-    </w:p>
+          <w:rStyle w:val="Style13ptBold"/>
+        </w:rPr>
+        <w:t>Wei (</w:t>
+      </w:r>
+      <w:proofErr w:type="spellStart"/>
+      <w:r>
+        <w:rPr>
+          <w:rStyle w:val="Style13ptBold"/>
+        </w:rPr>
+        <w:t>Weslay</w:t>
+      </w:r>
+      <w:proofErr w:type="spellEnd"/>
+      <w:r>
+        <w:rPr>
+          <w:rStyle w:val="Style13ptBold"/>
+        </w:rPr>
+        <w:t xml:space="preserve">) </w:t>
+      </w:r>
+      <w:proofErr w:type="spellStart"/>
+      <w:r>
+        <w:rPr>
+          <w:rStyle w:val="Style13ptBold"/>
+        </w:rPr>
+        <w:t>Xu</w:t>
+      </w:r>
+      <w:proofErr w:type="spellEnd"/>
+      <w:r>
+        <w:rPr>
+          <w:shd w:val="clear" w:color="auto" w:fill="FFFFFF"/>
+        </w:rPr>
+        <w:t xml:space="preserve"> [Research Associate, Pacific Northwest Library], "Security and the Internet of Things (</w:t>
+      </w:r>
+      <w:proofErr w:type="spellStart"/>
+      <w:r>
+        <w:rPr>
+          <w:shd w:val="clear" w:color="auto" w:fill="FFFFFF"/>
+        </w:rPr>
+        <w:t>IoT</w:t>
+      </w:r>
+      <w:proofErr w:type="spellEnd"/>
+      <w:r>
+        <w:rPr>
+          <w:shd w:val="clear" w:color="auto" w:fill="FFFFFF"/>
+        </w:rPr>
+        <w:t xml:space="preserve">)," March 20, 2015. </w:t>
+      </w:r>
+      <w:proofErr w:type="gramStart"/>
+      <w:r>
+        <w:rPr>
+          <w:shd w:val="clear" w:color="auto" w:fill="FFFFFF"/>
+        </w:rPr>
+        <w:t>Paper for the Tuck School of Business at Dartmouth.</w:t>
+      </w:r>
+      <w:proofErr w:type="gramEnd"/>
+      <w:r>
+        <w:rPr>
+          <w:shd w:val="clear" w:color="auto" w:fill="FFFFFF"/>
+        </w:rPr>
+        <w:t xml:space="preserve"> </w:t>
+      </w:r>
+    </w:p>
+    <w:p/>
     <w:p>
       <w:pPr>
         <w:rPr>
@@ -662,328 +816,206 @@
       </w:pPr>
       <w:r>
         <w:rPr>
-          <w:rStyle w:val="Style13ptBold"/>
-        </w:rPr>
-        <w:t>Wei (</w:t>
+          <w:shd w:val="clear" w:color="auto" w:fill="FFFFFF"/>
+        </w:rPr>
+        <w:t xml:space="preserve">According to </w:t>
       </w:r>
       <w:proofErr w:type="spellStart"/>
       <w:r>
         <w:rPr>
-          <w:rStyle w:val="Style13ptBold"/>
+          <w:shd w:val="clear" w:color="auto" w:fill="FFFFFF"/>
         </w:rPr>
         <w:t>Weslay</w:t>
       </w:r>
       <w:proofErr w:type="spellEnd"/>
       <w:r>
         <w:rPr>
-          <w:rStyle w:val="Style13ptBold"/>
-        </w:rPr>
-        <w:t xml:space="preserve">) </w:t>
+          <w:shd w:val="clear" w:color="auto" w:fill="FFFFFF"/>
+        </w:rPr>
+        <w:t xml:space="preserve"> </w:t>
       </w:r>
       <w:proofErr w:type="spellStart"/>
       <w:r>
         <w:rPr>
-          <w:rStyle w:val="Style13ptBold"/>
+          <w:shd w:val="clear" w:color="auto" w:fill="FFFFFF"/>
         </w:rPr>
         <w:t>Xu</w:t>
       </w:r>
       <w:proofErr w:type="spellEnd"/>
-      <w:r>
-        <w:rPr>
-          <w:shd w:val="clear" w:color="auto" w:fill="FFFFFF"/>
-        </w:rPr>
-        <w:t xml:space="preserve"> [Research Associate, Pacific Northwest Library], "Security and the Internet of Things (</w:t>
+    </w:p>
+    <w:p>
+      <w:pPr>
+        <w:rPr>
+          <w:rStyle w:val="Style13ptBold"/>
+          <w:u w:val="single"/>
+        </w:rPr>
+      </w:pPr>
+      <w:r>
+        <w:t xml:space="preserve">Privacy concerns: </w:t>
+      </w:r>
+      <w:r>
+        <w:rPr>
+          <w:rStyle w:val="Style13ptBold"/>
+          <w:u w:val="single"/>
+        </w:rPr>
+        <w:t xml:space="preserve">A large number of </w:t>
       </w:r>
       <w:proofErr w:type="spellStart"/>
       <w:r>
         <w:rPr>
-          <w:shd w:val="clear" w:color="auto" w:fill="FFFFFF"/>
+          <w:rStyle w:val="Style13ptBold"/>
+          <w:u w:val="single"/>
         </w:rPr>
         <w:t>IoT</w:t>
       </w:r>
       <w:proofErr w:type="spellEnd"/>
       <w:r>
         <w:rPr>
-          <w:shd w:val="clear" w:color="auto" w:fill="FFFFFF"/>
-        </w:rPr>
-        <w:t xml:space="preserve">)," March 20, 2015. </w:t>
+          <w:rStyle w:val="Style13ptBold"/>
+          <w:u w:val="single"/>
+        </w:rPr>
+        <w:t xml:space="preserve"> devices collect some form of sensitive personal information such as name, address, credit card numbers, etc.</w:t>
+      </w:r>
+      <w:r>
+        <w:t xml:space="preserve"> In addition, these concerns are multiplied as many of these devices are connected via cloud services and mobile apps. </w:t>
+      </w:r>
+      <w:r>
+        <w:rPr>
+          <w:rStyle w:val="Style13ptBold"/>
+          <w:u w:val="single"/>
+        </w:rPr>
+        <w:t>This</w:t>
+      </w:r>
+      <w:r>
+        <w:rPr>
+          <w:rStyle w:val="Style13ptBold"/>
+          <w:u w:val="single"/>
+        </w:rPr>
+        <w:t xml:space="preserve"> sensitive information can be transmitted on your home network unencrypted and subsequently attacked by hackers via the Internet</w:t>
+      </w:r>
+      <w:r>
+        <w:t xml:space="preserve">, leading to serious privacy concerns </w:t>
       </w:r>
       <w:proofErr w:type="gramStart"/>
       <w:r>
-        <w:rPr>
-          <w:shd w:val="clear" w:color="auto" w:fill="FFFFFF"/>
-        </w:rPr>
-        <w:t>Paper for the Tuck School of Business at Dartmouth.</w:t>
+        <w:t>Considering</w:t>
       </w:r>
       <w:proofErr w:type="gramEnd"/>
       <w:r>
-        <w:rPr>
-          <w:shd w:val="clear" w:color="auto" w:fill="FFFFFF"/>
-        </w:rPr>
-        <w:t xml:space="preserve"> </w:t>
+        <w:t xml:space="preserve"> many of the devices offer access via the cloud, these issues are of more significant concerns. 5. Insecure software and firmware: </w:t>
+      </w:r>
+      <w:r>
+        <w:rPr>
+          <w:rStyle w:val="Style13ptBold"/>
+          <w:u w:val="single"/>
+        </w:rPr>
+        <w:t xml:space="preserve">Over 60% of the </w:t>
+      </w:r>
+      <w:proofErr w:type="spellStart"/>
+      <w:r>
+        <w:rPr>
+          <w:rStyle w:val="Style13ptBold"/>
+          <w:u w:val="single"/>
+        </w:rPr>
+        <w:t>IoT</w:t>
+      </w:r>
+      <w:proofErr w:type="spellEnd"/>
+      <w:r>
+        <w:rPr>
+          <w:rStyle w:val="Style13ptBold"/>
+          <w:u w:val="single"/>
+        </w:rPr>
+        <w:t xml:space="preserve"> devices HP examined had issues including no encryption when downloading software and firmware updates. Therefore malicious software and firmware could be installed into the original system via system updates.</w:t>
       </w:r>
     </w:p>
     <w:p/>
     <w:p>
-      <w:pPr>
-        <w:rPr>
-          <w:rFonts w:ascii="Times" w:hAnsi="Times"/>
-          <w:sz w:val="20"/>
-          <w:szCs w:val="20"/>
-        </w:rPr>
-      </w:pPr>
-      <w:r>
-        <w:rPr>
-          <w:shd w:val="clear" w:color="auto" w:fill="FFFFFF"/>
-        </w:rPr>
-        <w:t xml:space="preserve">According to </w:t>
-      </w:r>
-      <w:proofErr w:type="spellStart"/>
-      <w:r>
-        <w:rPr>
-          <w:shd w:val="clear" w:color="auto" w:fill="FFFFFF"/>
-        </w:rPr>
-        <w:t>Weslay</w:t>
-      </w:r>
-      <w:proofErr w:type="spellEnd"/>
-      <w:r>
-        <w:rPr>
-          <w:shd w:val="clear" w:color="auto" w:fill="FFFFFF"/>
-        </w:rPr>
-        <w:t xml:space="preserve"> </w:t>
-      </w:r>
-      <w:proofErr w:type="spellStart"/>
-      <w:r>
-        <w:rPr>
-          <w:shd w:val="clear" w:color="auto" w:fill="FFFFFF"/>
-        </w:rPr>
-        <w:t>Xu</w:t>
-      </w:r>
-      <w:proofErr w:type="spellEnd"/>
-    </w:p>
-    <w:p>
-      <w:pPr>
-        <w:rPr>
-          <w:rFonts w:ascii="Times" w:hAnsi="Times"/>
-          <w:sz w:val="20"/>
-          <w:szCs w:val="20"/>
-        </w:rPr>
-      </w:pPr>
-      <w:r>
-        <w:rPr>
-          <w:sz w:val="12"/>
-          <w:szCs w:val="12"/>
-          <w:shd w:val="clear" w:color="auto" w:fill="FFFFFF"/>
-        </w:rPr>
-        <w:t xml:space="preserve">Privacy concerns: </w:t>
-      </w:r>
-      <w:r>
-        <w:rPr>
-          <w:shd w:val="clear" w:color="auto" w:fill="FFFF00"/>
-        </w:rPr>
-        <w:t xml:space="preserve">A large number of </w:t>
-      </w:r>
-      <w:proofErr w:type="spellStart"/>
-      <w:r>
-        <w:rPr>
-          <w:shd w:val="clear" w:color="auto" w:fill="FFFF00"/>
-        </w:rPr>
-        <w:t>IoT</w:t>
-      </w:r>
-      <w:proofErr w:type="spellEnd"/>
-      <w:r>
-        <w:rPr>
-          <w:shd w:val="clear" w:color="auto" w:fill="FFFF00"/>
-        </w:rPr>
-        <w:t xml:space="preserve"> devices collect some form of sensitive personal information such as name, address, credit card numbers, etc.</w:t>
-      </w:r>
-      <w:r>
-        <w:rPr>
-          <w:shd w:val="clear" w:color="auto" w:fill="FFFFFF"/>
-        </w:rPr>
-        <w:t xml:space="preserve"> </w:t>
-      </w:r>
-      <w:r>
-        <w:rPr>
-          <w:sz w:val="12"/>
-          <w:szCs w:val="12"/>
-          <w:shd w:val="clear" w:color="auto" w:fill="FFFFFF"/>
-        </w:rPr>
-        <w:t>In addition, these concerns are multiplied as many of these devices are connected via cloud services and mobile apps. These sensitive information can be transmitted on your home network unencrypted and subsequently attacked by hackers via the Internet, leading to serious privacy concerns</w:t>
-      </w:r>
-      <w:r>
-        <w:rPr>
-          <w:shd w:val="clear" w:color="auto" w:fill="FFFFFF"/>
-        </w:rPr>
-        <w:t xml:space="preserve"> </w:t>
-      </w:r>
-      <w:r>
-        <w:rPr>
-          <w:sz w:val="12"/>
-          <w:szCs w:val="12"/>
-          <w:shd w:val="clear" w:color="auto" w:fill="FFFFFF"/>
-        </w:rPr>
-        <w:t>Considering many of the devices offer access via the cloud, these issues are of more significant concerns. 5. Insecure software and firmware:</w:t>
-      </w:r>
-      <w:r>
-        <w:rPr>
-          <w:shd w:val="clear" w:color="auto" w:fill="FFFFFF"/>
-        </w:rPr>
-        <w:t xml:space="preserve"> </w:t>
-      </w:r>
-      <w:r>
-        <w:rPr>
-          <w:shd w:val="clear" w:color="auto" w:fill="FFFF00"/>
-        </w:rPr>
-        <w:t xml:space="preserve">Over 60% of the </w:t>
-      </w:r>
-      <w:proofErr w:type="spellStart"/>
-      <w:r>
-        <w:rPr>
-          <w:shd w:val="clear" w:color="auto" w:fill="FFFF00"/>
-        </w:rPr>
-        <w:t>IoT</w:t>
-      </w:r>
-      <w:proofErr w:type="spellEnd"/>
-      <w:r>
-        <w:rPr>
-          <w:shd w:val="clear" w:color="auto" w:fill="FFFF00"/>
-        </w:rPr>
-        <w:t xml:space="preserve"> devices HP examined had issues including no encryption when downloading software and firmware updates. Therefore malicious software and firmware could be installed into the original system via system updates.</w:t>
-      </w:r>
-    </w:p>
-    <w:p>
-      <w:pPr>
-        <w:rPr>
-          <w:rFonts w:ascii="Times" w:hAnsi="Times"/>
-          <w:sz w:val="20"/>
-          <w:szCs w:val="20"/>
-        </w:rPr>
-      </w:pPr>
-      <w:r>
-        <w:rPr>
-          <w:shd w:val="clear" w:color="auto" w:fill="FFFFFF"/>
-        </w:rPr>
+      <w:r>
         <w:t xml:space="preserve">The </w:t>
       </w:r>
       <w:proofErr w:type="gramStart"/>
       <w:r>
-        <w:rPr>
-          <w:shd w:val="clear" w:color="auto" w:fill="FFFFFF"/>
-        </w:rPr>
         <w:t>internet</w:t>
       </w:r>
       <w:proofErr w:type="gramEnd"/>
       <w:r>
-        <w:rPr>
-          <w:shd w:val="clear" w:color="auto" w:fill="FFFFFF"/>
-        </w:rPr>
-        <w:t xml:space="preserve"> of things are giving hackers an easier job to secure users identities. 60% of IOT devices are vulnerable to hacking. In fact Identity theft will skyrocket due to the fact that passwords and personal information are not encrypted in an IOT world. This will lead to an Identity theft epidemic. Identity </w:t>
-      </w:r>
-    </w:p>
-    <w:p>
-      <w:pPr>
-        <w:rPr>
-          <w:rFonts w:ascii="Times" w:hAnsi="Times"/>
-          <w:sz w:val="20"/>
-          <w:szCs w:val="20"/>
-        </w:rPr>
-      </w:pPr>
+        <w:t xml:space="preserve"> of things allows privacy vulnerability to skyrocket due to fact that IOT devices send unencrypted data and that the software updates are not safe. This can lead </w:t>
+      </w:r>
       <w:proofErr w:type="gramStart"/>
       <w:r>
-        <w:rPr>
-          <w:shd w:val="clear" w:color="auto" w:fill="FFFFFF"/>
-        </w:rPr>
-        <w:t>theft</w:t>
+        <w:t>to  a</w:t>
       </w:r>
       <w:proofErr w:type="gramEnd"/>
       <w:r>
-        <w:rPr>
-          <w:shd w:val="clear" w:color="auto" w:fill="FFFFFF"/>
-        </w:rPr>
-        <w:t xml:space="preserve"> is a very hard case to solve. </w:t>
+        <w:t xml:space="preserve"> hacker easily stealing unencrypted data or malicious software is downloaded onto an IOT device. IOT devices aren’t all computers therefore they can’t be fixed as easily.</w:t>
+      </w:r>
+    </w:p>
+    <w:p>
+      <w:r>
+        <w:t>These cases can lead to identity theft because IOT devices will carry information such as credit card numbers</w:t>
+      </w:r>
+    </w:p>
+    <w:p>
+      <w:pPr>
+        <w:rPr>
+          <w:rStyle w:val="Style13ptBold"/>
+        </w:rPr>
+      </w:pPr>
+      <w:proofErr w:type="gramStart"/>
+      <w:r>
+        <w:rPr>
+          <w:rStyle w:val="Style13ptBold"/>
+        </w:rPr>
+        <w:t>Neal  02</w:t>
+      </w:r>
+      <w:proofErr w:type="gramEnd"/>
+    </w:p>
+    <w:p>
+      <w:pPr>
+        <w:rPr>
+          <w:rStyle w:val="Style13ptBold"/>
+          <w:u w:val="single"/>
+        </w:rPr>
+      </w:pPr>
+      <w:r>
+        <w:rPr>
+          <w:rStyle w:val="Style13ptBold"/>
+          <w:u w:val="single"/>
+        </w:rPr>
+        <w:t xml:space="preserve">Los Angeles County Task Force is trying to crack down on ID theft. They closed two cases. But, they know the work is far from over. Only 11 investigators are able to investigate 4,900 cases still open. </w:t>
+      </w:r>
+    </w:p>
+    <w:p>
+      <w:r>
+        <w:t>Identity theft is when a criminal steals someone identity. These cases are very hard to solve and are increasing with IOT. IOT devices are not secure and since they carry sensitive information, every IOT device owner is vulnerable to identity theft. This can cost thousands of dollars before one catches the</w:t>
+      </w:r>
+      <w:r>
+        <w:t xml:space="preserve"> thief and will be very detrimental</w:t>
+      </w:r>
+      <w:r>
+        <w:t xml:space="preserve"> to the </w:t>
+      </w:r>
+      <w:r>
+        <w:t xml:space="preserve">overall </w:t>
+      </w:r>
+      <w:bookmarkStart w:id="0" w:name="_GoBack"/>
+      <w:bookmarkEnd w:id="0"/>
+      <w:r>
+        <w:t>economy. Due to the fact more people will be stolen from, they will have less money in their pockets to spend legally on goods and services. IOT may even lead to an economic downfall in the long run.</w:t>
       </w:r>
     </w:p>
     <w:p/>
     <w:p>
-      <w:pPr>
-        <w:rPr>
-          <w:rFonts w:ascii="Times" w:hAnsi="Times"/>
-          <w:sz w:val="20"/>
-          <w:szCs w:val="20"/>
-        </w:rPr>
-      </w:pPr>
-      <w:r>
-        <w:rPr>
-          <w:shd w:val="clear" w:color="auto" w:fill="FFFFFF"/>
-        </w:rPr>
-        <w:t>http://www.cbsnews.com/news/id-thieves-are-hard-to-catch/</w:t>
-      </w:r>
-    </w:p>
-    <w:p>
-      <w:pPr>
-        <w:rPr>
-          <w:rFonts w:ascii="Times" w:hAnsi="Times"/>
-          <w:sz w:val="20"/>
-          <w:szCs w:val="20"/>
-        </w:rPr>
-      </w:pPr>
-      <w:r>
-        <w:rPr>
-          <w:color w:val="606060"/>
-          <w:sz w:val="23"/>
-          <w:szCs w:val="23"/>
-          <w:shd w:val="clear" w:color="auto" w:fill="FFFFFF"/>
-        </w:rPr>
-        <w:t xml:space="preserve">In fact according to an article written by Rome Neal from CBS News: </w:t>
-      </w:r>
-      <w:r>
-        <w:rPr>
-          <w:shd w:val="clear" w:color="auto" w:fill="FFFF00"/>
-        </w:rPr>
-        <w:t xml:space="preserve">The Los Angeles County Task Force is trying to crack down on ID theft. They closed two cases. But, they know the work is far from over. Only 11 investigators are able to investigate 4,900 cases still open. </w:t>
-      </w:r>
-    </w:p>
-    <w:p>
-      <w:pPr>
-        <w:rPr>
-          <w:rFonts w:ascii="Times" w:hAnsi="Times"/>
-          <w:sz w:val="20"/>
-          <w:szCs w:val="20"/>
-        </w:rPr>
-      </w:pPr>
-      <w:r>
-        <w:t xml:space="preserve">Identity theft is already a hard case to </w:t>
+      <w:r>
+        <w:t xml:space="preserve">For the privacy and safety </w:t>
       </w:r>
       <w:proofErr w:type="gramStart"/>
       <w:r>
-        <w:t>solve,</w:t>
+        <w:t>of  the</w:t>
       </w:r>
       <w:proofErr w:type="gramEnd"/>
       <w:r>
-        <w:t xml:space="preserve"> the IOT is increasing the rate of identity theft and therefore should not be supported.</w:t>
-      </w:r>
-    </w:p>
-    <w:p/>
-    <w:p/>
-    <w:p/>
-    <w:p/>
-    <w:p/>
-    <w:p/>
-    <w:p>
-      <w:pPr>
-        <w:pStyle w:val="Heading2"/>
-        <w:rPr>
-          <w:rFonts w:ascii="Times" w:hAnsi="Times"/>
-          <w:sz w:val="48"/>
-          <w:szCs w:val="48"/>
-        </w:rPr>
-      </w:pPr>
-      <w:r>
-        <w:t>Contention 2</w:t>
-      </w:r>
-      <w:r>
-        <w:t xml:space="preserve">: </w:t>
+        <w:t xml:space="preserve"> citizen’s of all countries alike, we urge a strong vote for the negation</w:t>
       </w:r>
     </w:p>
     <w:p/>
@@ -1526,12 +1558,13 @@
     <w:name w:val="Normal"/>
     <w:aliases w:val="Normal/Card"/>
     <w:qFormat/>
-    <w:rsid w:val="00C61B69"/>
+    <w:rsid w:val="00827146"/>
     <w:pPr>
       <w:spacing w:after="160" w:line="259" w:lineRule="auto"/>
     </w:pPr>
     <w:rPr>
       <w:rFonts w:ascii="Calibri" w:hAnsi="Calibri"/>
+      <w:sz w:val="22"/>
     </w:rPr>
   </w:style>
   <w:style w:type="paragraph" w:styleId="Heading1">
@@ -1542,7 +1575,7 @@
     <w:link w:val="Heading1Char"/>
     <w:uiPriority w:val="9"/>
     <w:qFormat/>
-    <w:rsid w:val="00E65B25"/>
+    <w:rsid w:val="00827146"/>
     <w:pPr>
       <w:keepNext/>
       <w:keepLines/>
@@ -1574,7 +1607,7 @@
     <w:uiPriority w:val="9"/>
     <w:unhideWhenUsed/>
     <w:qFormat/>
-    <w:rsid w:val="00E65B25"/>
+    <w:rsid w:val="00827146"/>
     <w:pPr>
       <w:keepNext/>
       <w:keepLines/>
@@ -1601,7 +1634,7 @@
     <w:uiPriority w:val="9"/>
     <w:unhideWhenUsed/>
     <w:qFormat/>
-    <w:rsid w:val="00E65B25"/>
+    <w:rsid w:val="00827146"/>
     <w:pPr>
       <w:keepNext/>
       <w:keepLines/>
@@ -1628,7 +1661,7 @@
     <w:uiPriority w:val="9"/>
     <w:unhideWhenUsed/>
     <w:qFormat/>
-    <w:rsid w:val="00E65B25"/>
+    <w:rsid w:val="00827146"/>
     <w:pPr>
       <w:keepNext/>
       <w:keepLines/>
@@ -1646,8 +1679,9 @@
   <w:style w:type="character" w:default="1" w:styleId="DefaultParagraphFont">
     <w:name w:val="Default Paragraph Font"/>
     <w:uiPriority w:val="1"/>
+    <w:semiHidden/>
     <w:unhideWhenUsed/>
-    <w:rsid w:val="00E65B25"/>
+    <w:rsid w:val="00827146"/>
   </w:style>
   <w:style w:type="table" w:default="1" w:styleId="TableNormal">
     <w:name w:val="Normal Table"/>
@@ -1669,7 +1703,7 @@
     <w:uiPriority w:val="99"/>
     <w:semiHidden/>
     <w:unhideWhenUsed/>
-    <w:rsid w:val="00E65B25"/>
+    <w:rsid w:val="00827146"/>
   </w:style>
   <w:style w:type="character" w:customStyle="1" w:styleId="Heading1Char">
     <w:name w:val="Heading 1 Char"/>
@@ -1677,7 +1711,7 @@
     <w:basedOn w:val="DefaultParagraphFont"/>
     <w:link w:val="Heading1"/>
     <w:uiPriority w:val="9"/>
-    <w:rsid w:val="00E65B25"/>
+    <w:rsid w:val="00827146"/>
     <w:rPr>
       <w:rFonts w:ascii="Calibri" w:eastAsiaTheme="majorEastAsia" w:hAnsi="Calibri" w:cstheme="majorBidi"/>
       <w:b/>
@@ -1692,7 +1726,7 @@
     <w:basedOn w:val="DefaultParagraphFont"/>
     <w:link w:val="Heading2"/>
     <w:uiPriority w:val="9"/>
-    <w:rsid w:val="00E65B25"/>
+    <w:rsid w:val="00827146"/>
     <w:rPr>
       <w:rFonts w:ascii="Calibri" w:eastAsiaTheme="majorEastAsia" w:hAnsi="Calibri" w:cstheme="majorBidi"/>
       <w:b/>
@@ -1708,7 +1742,7 @@
     <w:basedOn w:val="DefaultParagraphFont"/>
     <w:link w:val="Heading3"/>
     <w:uiPriority w:val="9"/>
-    <w:rsid w:val="00E65B25"/>
+    <w:rsid w:val="00827146"/>
     <w:rPr>
       <w:rFonts w:ascii="Calibri" w:eastAsiaTheme="majorEastAsia" w:hAnsi="Calibri" w:cstheme="majorBidi"/>
       <w:b/>
@@ -1724,7 +1758,7 @@
     <w:basedOn w:val="DefaultParagraphFont"/>
     <w:link w:val="Heading4"/>
     <w:uiPriority w:val="9"/>
-    <w:rsid w:val="00E65B25"/>
+    <w:rsid w:val="00827146"/>
     <w:rPr>
       <w:rFonts w:ascii="Calibri" w:eastAsiaTheme="majorEastAsia" w:hAnsi="Calibri" w:cstheme="majorBidi"/>
       <w:b/>
@@ -1739,7 +1773,7 @@
     <w:basedOn w:val="DefaultParagraphFont"/>
     <w:uiPriority w:val="1"/>
     <w:qFormat/>
-    <w:rsid w:val="00E65B25"/>
+    <w:rsid w:val="00827146"/>
     <w:rPr>
       <w:b/>
       <w:sz w:val="26"/>
@@ -1752,7 +1786,7 @@
     <w:basedOn w:val="DefaultParagraphFont"/>
     <w:uiPriority w:val="1"/>
     <w:qFormat/>
-    <w:rsid w:val="00E65B25"/>
+    <w:rsid w:val="00827146"/>
     <w:rPr>
       <w:b w:val="0"/>
       <w:sz w:val="22"/>
@@ -1764,7 +1798,7 @@
     <w:basedOn w:val="DefaultParagraphFont"/>
     <w:uiPriority w:val="20"/>
     <w:qFormat/>
-    <w:rsid w:val="00E65B25"/>
+    <w:rsid w:val="00827146"/>
     <w:rPr>
       <w:rFonts w:ascii="Calibri" w:hAnsi="Calibri"/>
       <w:b/>
@@ -1781,7 +1815,7 @@
     <w:uiPriority w:val="99"/>
     <w:semiHidden/>
     <w:unhideWhenUsed/>
-    <w:rsid w:val="00E65B25"/>
+    <w:rsid w:val="00827146"/>
     <w:rPr>
       <w:color w:val="auto"/>
       <w:u w:val="none"/>
@@ -1791,9 +1825,8 @@
     <w:name w:val="Hyperlink"/>
     <w:basedOn w:val="DefaultParagraphFont"/>
     <w:uiPriority w:val="99"/>
-    <w:semiHidden/>
     <w:unhideWhenUsed/>
-    <w:rsid w:val="00E65B25"/>
+    <w:rsid w:val="00827146"/>
     <w:rPr>
       <w:color w:val="auto"/>
       <w:u w:val="none"/>
@@ -1806,12 +1839,13 @@
     <w:uiPriority w:val="99"/>
     <w:semiHidden/>
     <w:unhideWhenUsed/>
-    <w:rsid w:val="00E65B25"/>
+    <w:rsid w:val="00827146"/>
     <w:pPr>
       <w:spacing w:after="0" w:line="240" w:lineRule="auto"/>
     </w:pPr>
     <w:rPr>
       <w:rFonts w:ascii="Lucida Grande" w:hAnsi="Lucida Grande" w:cs="Lucida Grande"/>
+      <w:sz w:val="24"/>
     </w:rPr>
   </w:style>
   <w:style w:type="character" w:customStyle="1" w:styleId="DocumentMapChar">
@@ -1820,7 +1854,7 @@
     <w:link w:val="DocumentMap"/>
     <w:uiPriority w:val="99"/>
     <w:semiHidden/>
-    <w:rsid w:val="00E65B25"/>
+    <w:rsid w:val="00827146"/>
     <w:rPr>
       <w:rFonts w:ascii="Lucida Grande" w:hAnsi="Lucida Grande" w:cs="Lucida Grande"/>
     </w:rPr>
@@ -2024,12 +2058,13 @@
     <w:name w:val="Normal"/>
     <w:aliases w:val="Normal/Card"/>
     <w:qFormat/>
-    <w:rsid w:val="00C61B69"/>
+    <w:rsid w:val="00827146"/>
     <w:pPr>
       <w:spacing w:after="160" w:line="259" w:lineRule="auto"/>
     </w:pPr>
     <w:rPr>
       <w:rFonts w:ascii="Calibri" w:hAnsi="Calibri"/>
+      <w:sz w:val="22"/>
     </w:rPr>
   </w:style>
   <w:style w:type="paragraph" w:styleId="Heading1">
@@ -2040,7 +2075,7 @@
     <w:link w:val="Heading1Char"/>
     <w:uiPriority w:val="9"/>
     <w:qFormat/>
-    <w:rsid w:val="00E65B25"/>
+    <w:rsid w:val="00827146"/>
     <w:pPr>
       <w:keepNext/>
       <w:keepLines/>
@@ -2072,7 +2107,7 @@
     <w:uiPriority w:val="9"/>
     <w:unhideWhenUsed/>
     <w:qFormat/>
-    <w:rsid w:val="00E65B25"/>
+    <w:rsid w:val="00827146"/>
     <w:pPr>
       <w:keepNext/>
       <w:keepLines/>
@@ -2099,7 +2134,7 @@
     <w:uiPriority w:val="9"/>
     <w:unhideWhenUsed/>
     <w:qFormat/>
-    <w:rsid w:val="00E65B25"/>
+    <w:rsid w:val="00827146"/>
     <w:pPr>
       <w:keepNext/>
       <w:keepLines/>
@@ -2126,7 +2161,7 @@
     <w:uiPriority w:val="9"/>
     <w:unhideWhenUsed/>
     <w:qFormat/>
-    <w:rsid w:val="00E65B25"/>
+    <w:rsid w:val="00827146"/>
     <w:pPr>
       <w:keepNext/>
       <w:keepLines/>
@@ -2144,8 +2179,9 @@
   <w:style w:type="character" w:default="1" w:styleId="DefaultParagraphFont">
     <w:name w:val="Default Paragraph Font"/>
     <w:uiPriority w:val="1"/>
+    <w:semiHidden/>
     <w:unhideWhenUsed/>
-    <w:rsid w:val="00E65B25"/>
+    <w:rsid w:val="00827146"/>
   </w:style>
   <w:style w:type="table" w:default="1" w:styleId="TableNormal">
     <w:name w:val="Normal Table"/>
@@ -2167,7 +2203,7 @@
     <w:uiPriority w:val="99"/>
     <w:semiHidden/>
     <w:unhideWhenUsed/>
-    <w:rsid w:val="00E65B25"/>
+    <w:rsid w:val="00827146"/>
   </w:style>
   <w:style w:type="character" w:customStyle="1" w:styleId="Heading1Char">
     <w:name w:val="Heading 1 Char"/>
@@ -2175,7 +2211,7 @@
     <w:basedOn w:val="DefaultParagraphFont"/>
     <w:link w:val="Heading1"/>
     <w:uiPriority w:val="9"/>
-    <w:rsid w:val="00E65B25"/>
+    <w:rsid w:val="00827146"/>
     <w:rPr>
       <w:rFonts w:ascii="Calibri" w:eastAsiaTheme="majorEastAsia" w:hAnsi="Calibri" w:cstheme="majorBidi"/>
       <w:b/>
@@ -2190,7 +2226,7 @@
     <w:basedOn w:val="DefaultParagraphFont"/>
     <w:link w:val="Heading2"/>
     <w:uiPriority w:val="9"/>
-    <w:rsid w:val="00E65B25"/>
+    <w:rsid w:val="00827146"/>
     <w:rPr>
       <w:rFonts w:ascii="Calibri" w:eastAsiaTheme="majorEastAsia" w:hAnsi="Calibri" w:cstheme="majorBidi"/>
       <w:b/>
@@ -2206,7 +2242,7 @@
     <w:basedOn w:val="DefaultParagraphFont"/>
     <w:link w:val="Heading3"/>
     <w:uiPriority w:val="9"/>
-    <w:rsid w:val="00E65B25"/>
+    <w:rsid w:val="00827146"/>
     <w:rPr>
       <w:rFonts w:ascii="Calibri" w:eastAsiaTheme="majorEastAsia" w:hAnsi="Calibri" w:cstheme="majorBidi"/>
       <w:b/>
@@ -2222,7 +2258,7 @@
     <w:basedOn w:val="DefaultParagraphFont"/>
     <w:link w:val="Heading4"/>
     <w:uiPriority w:val="9"/>
-    <w:rsid w:val="00E65B25"/>
+    <w:rsid w:val="00827146"/>
     <w:rPr>
       <w:rFonts w:ascii="Calibri" w:eastAsiaTheme="majorEastAsia" w:hAnsi="Calibri" w:cstheme="majorBidi"/>
       <w:b/>
@@ -2237,7 +2273,7 @@
     <w:basedOn w:val="DefaultParagraphFont"/>
     <w:uiPriority w:val="1"/>
     <w:qFormat/>
-    <w:rsid w:val="00E65B25"/>
+    <w:rsid w:val="00827146"/>
     <w:rPr>
       <w:b/>
       <w:sz w:val="26"/>
@@ -2250,7 +2286,7 @@
     <w:basedOn w:val="DefaultParagraphFont"/>
     <w:uiPriority w:val="1"/>
     <w:qFormat/>
-    <w:rsid w:val="00E65B25"/>
+    <w:rsid w:val="00827146"/>
     <w:rPr>
       <w:b w:val="0"/>
       <w:sz w:val="22"/>
@@ -2262,7 +2298,7 @@
     <w:basedOn w:val="DefaultParagraphFont"/>
     <w:uiPriority w:val="20"/>
     <w:qFormat/>
-    <w:rsid w:val="00E65B25"/>
+    <w:rsid w:val="00827146"/>
     <w:rPr>
       <w:rFonts w:ascii="Calibri" w:hAnsi="Calibri"/>
       <w:b/>
@@ -2279,7 +2315,7 @@
     <w:uiPriority w:val="99"/>
     <w:semiHidden/>
     <w:unhideWhenUsed/>
-    <w:rsid w:val="00E65B25"/>
+    <w:rsid w:val="00827146"/>
     <w:rPr>
       <w:color w:val="auto"/>
       <w:u w:val="none"/>
@@ -2289,9 +2325,8 @@
     <w:name w:val="Hyperlink"/>
     <w:basedOn w:val="DefaultParagraphFont"/>
     <w:uiPriority w:val="99"/>
-    <w:semiHidden/>
     <w:unhideWhenUsed/>
-    <w:rsid w:val="00E65B25"/>
+    <w:rsid w:val="00827146"/>
     <w:rPr>
       <w:color w:val="auto"/>
       <w:u w:val="none"/>
@@ -2304,12 +2339,13 @@
     <w:uiPriority w:val="99"/>
     <w:semiHidden/>
     <w:unhideWhenUsed/>
-    <w:rsid w:val="00E65B25"/>
+    <w:rsid w:val="00827146"/>
     <w:pPr>
       <w:spacing w:after="0" w:line="240" w:lineRule="auto"/>
     </w:pPr>
     <w:rPr>
       <w:rFonts w:ascii="Lucida Grande" w:hAnsi="Lucida Grande" w:cs="Lucida Grande"/>
+      <w:sz w:val="24"/>
     </w:rPr>
   </w:style>
   <w:style w:type="character" w:customStyle="1" w:styleId="DocumentMapChar">
@@ -2318,7 +2354,7 @@
     <w:link w:val="DocumentMap"/>
     <w:uiPriority w:val="99"/>
     <w:semiHidden/>
-    <w:rsid w:val="00E65B25"/>
+    <w:rsid w:val="00827146"/>
     <w:rPr>
       <w:rFonts w:ascii="Lucida Grande" w:hAnsi="Lucida Grande" w:cs="Lucida Grande"/>
     </w:rPr>
@@ -2678,6 +2714,12 @@
 </file>
 
 <file path=customXml/item1.xml><?xml version="1.0" encoding="utf-8"?>
+<p:properties xmlns:p="http://schemas.microsoft.com/office/2006/metadata/properties" xmlns:xsi="http://www.w3.org/2001/XMLSchema-instance" xmlns:pc="http://schemas.microsoft.com/office/infopath/2007/PartnerControls">
+  <documentManagement/>
+</p:properties>
+</file>
+
+<file path=customXml/item2.xml><?xml version="1.0" encoding="utf-8"?>
 <?mso-contentType ?>
 <FormTemplates xmlns="http://schemas.microsoft.com/sharepoint/v3/contenttype/forms">
   <Display>DocumentLibraryForm</Display>
@@ -2686,7 +2728,7 @@
 </FormTemplates>
 </file>
 
-<file path=customXml/item2.xml><?xml version="1.0" encoding="utf-8"?>
+<file path=customXml/item3.xml><?xml version="1.0" encoding="utf-8"?>
 <ct:contentTypeSchema xmlns:ct="http://schemas.microsoft.com/office/2006/metadata/contentType" xmlns:ma="http://schemas.microsoft.com/office/2006/metadata/properties/metaAttributes" ct:_="" ma:_="" ma:contentTypeName="Document" ma:contentTypeID="0x0101003B7048220BF6294AA81A81154006E0AD" ma:contentTypeVersion="1" ma:contentTypeDescription="Create a new document." ma:contentTypeScope="" ma:versionID="758fa84223e1315f6f570b93833ff203">
   <xsd:schema xmlns:xsd="http://www.w3.org/2001/XMLSchema" xmlns:xs="http://www.w3.org/2001/XMLSchema" xmlns:p="http://schemas.microsoft.com/office/2006/metadata/properties" targetNamespace="http://schemas.microsoft.com/office/2006/metadata/properties" ma:root="true" ma:fieldsID="d7e1f43ebed5d78fff7f4615dbc6b383">
     <xsd:element name="properties">
@@ -2800,17 +2842,20 @@
 </ct:contentTypeSchema>
 </file>
 
-<file path=customXml/item3.xml><?xml version="1.0" encoding="utf-8"?>
-<p:properties xmlns:p="http://schemas.microsoft.com/office/2006/metadata/properties" xmlns:xsi="http://www.w3.org/2001/XMLSchema-instance" xmlns:pc="http://schemas.microsoft.com/office/infopath/2007/PartnerControls">
-  <documentManagement/>
-</p:properties>
-</file>
-
 <file path=customXml/item4.xml><?xml version="1.0" encoding="utf-8"?>
 <b:Sources xmlns:b="http://schemas.openxmlformats.org/officeDocument/2006/bibliography" xmlns="http://schemas.openxmlformats.org/officeDocument/2006/bibliography" SelectedStyle="/APA.XSL" StyleName="APA"/>
 </file>
 
 <file path=customXml/itemProps1.xml><?xml version="1.0" encoding="utf-8"?>
+<ds:datastoreItem xmlns:ds="http://schemas.openxmlformats.org/officeDocument/2006/customXml" ds:itemID="{8B90BFFB-A158-405F-A8B0-58A27F10BCEB}">
+  <ds:schemaRefs>
+    <ds:schemaRef ds:uri="http://schemas.microsoft.com/office/2006/metadata/properties"/>
+    <ds:schemaRef ds:uri="http://schemas.microsoft.com/office/infopath/2007/PartnerControls"/>
+  </ds:schemaRefs>
+</ds:datastoreItem>
+</file>
+
+<file path=customXml/itemProps2.xml><?xml version="1.0" encoding="utf-8"?>
 <ds:datastoreItem xmlns:ds="http://schemas.openxmlformats.org/officeDocument/2006/customXml" ds:itemID="{6C695485-26C2-4287-99C4-620F927462C0}">
   <ds:schemaRefs>
     <ds:schemaRef ds:uri="http://schemas.microsoft.com/sharepoint/v3/contenttype/forms"/>
@@ -2818,7 +2863,7 @@
 </ds:datastoreItem>
 </file>
 
-<file path=customXml/itemProps2.xml><?xml version="1.0" encoding="utf-8"?>
+<file path=customXml/itemProps3.xml><?xml version="1.0" encoding="utf-8"?>
 <ds:datastoreItem xmlns:ds="http://schemas.openxmlformats.org/officeDocument/2006/customXml" ds:itemID="{A96B8D91-DB37-4A6B-BB98-F47F5C30BC7F}">
   <ds:schemaRefs>
     <ds:schemaRef ds:uri="http://schemas.microsoft.com/office/2006/metadata/contentType"/>
@@ -2834,17 +2879,8 @@
 </ds:datastoreItem>
 </file>
 
-<file path=customXml/itemProps3.xml><?xml version="1.0" encoding="utf-8"?>
-<ds:datastoreItem xmlns:ds="http://schemas.openxmlformats.org/officeDocument/2006/customXml" ds:itemID="{8B90BFFB-A158-405F-A8B0-58A27F10BCEB}">
-  <ds:schemaRefs>
-    <ds:schemaRef ds:uri="http://schemas.microsoft.com/office/2006/metadata/properties"/>
-    <ds:schemaRef ds:uri="http://schemas.microsoft.com/office/infopath/2007/PartnerControls"/>
-  </ds:schemaRefs>
-</ds:datastoreItem>
-</file>
-
 <file path=customXml/itemProps4.xml><?xml version="1.0" encoding="utf-8"?>
-<ds:datastoreItem xmlns:ds="http://schemas.openxmlformats.org/officeDocument/2006/customXml" ds:itemID="{FBB8A609-F270-B84A-A289-5E6438F934EA}">
+<ds:datastoreItem xmlns:ds="http://schemas.openxmlformats.org/officeDocument/2006/customXml" ds:itemID="{B7189037-9C6A-644C-ACE8-79F1DC65704C}">
   <ds:schemaRefs>
     <ds:schemaRef ds:uri="http://schemas.openxmlformats.org/officeDocument/2006/bibliography"/>
   </ds:schemaRefs>

</xml_diff>